<commit_message>
191109 | 최종발표 PPT
</commit_message>
<xml_diff>
--- a/2조 결과 보고서.docx
+++ b/2조 결과 보고서.docx
@@ -1,6 +1,6 @@
 
 <file path=word/document.xml><?xml version="1.0" encoding="utf-8"?>
-<w:document xmlns:wpc="http://schemas.microsoft.com/office/word/2010/wordprocessingCanvas" xmlns:mc="http://schemas.openxmlformats.org/markup-compatibility/2006" xmlns:o="urn:schemas-microsoft-com:office:office" xmlns:r="http://schemas.openxmlformats.org/officeDocument/2006/relationships" xmlns:m="http://schemas.openxmlformats.org/officeDocument/2006/math" xmlns:v="urn:schemas-microsoft-com:vml" xmlns:wp14="http://schemas.microsoft.com/office/word/2010/wordprocessingDrawing" xmlns:wp="http://schemas.openxmlformats.org/drawingml/2006/wordprocessingDrawing" xmlns:w10="urn:schemas-microsoft-com:office:word" xmlns:w="http://schemas.openxmlformats.org/wordprocessingml/2006/main" xmlns:w14="http://schemas.microsoft.com/office/word/2010/wordml" xmlns:wpg="http://schemas.microsoft.com/office/word/2010/wordprocessingGroup" xmlns:wpi="http://schemas.microsoft.com/office/word/2010/wordprocessingInk" xmlns:wne="http://schemas.microsoft.com/office/word/2006/wordml" xmlns:wps="http://schemas.microsoft.com/office/word/2010/wordprocessingShape" mc:Ignorable="w14 wp14">
+<w:document xmlns:wpc="http://schemas.microsoft.com/office/word/2010/wordprocessingCanvas" xmlns:cx="http://schemas.microsoft.com/office/drawing/2014/chartex" xmlns:cx1="http://schemas.microsoft.com/office/drawing/2015/9/8/chartex" xmlns:cx2="http://schemas.microsoft.com/office/drawing/2015/10/21/chartex" xmlns:cx3="http://schemas.microsoft.com/office/drawing/2016/5/9/chartex" xmlns:cx4="http://schemas.microsoft.com/office/drawing/2016/5/10/chartex" xmlns:cx5="http://schemas.microsoft.com/office/drawing/2016/5/11/chartex" xmlns:cx6="http://schemas.microsoft.com/office/drawing/2016/5/12/chartex" xmlns:cx7="http://schemas.microsoft.com/office/drawing/2016/5/13/chartex" xmlns:cx8="http://schemas.microsoft.com/office/drawing/2016/5/14/chartex" xmlns:mc="http://schemas.openxmlformats.org/markup-compatibility/2006" xmlns:aink="http://schemas.microsoft.com/office/drawing/2016/ink" xmlns:am3d="http://schemas.microsoft.com/office/drawing/2017/model3d" xmlns:o="urn:schemas-microsoft-com:office:office" xmlns:r="http://schemas.openxmlformats.org/officeDocument/2006/relationships" xmlns:m="http://schemas.openxmlformats.org/officeDocument/2006/math" xmlns:v="urn:schemas-microsoft-com:vml" xmlns:wp14="http://schemas.microsoft.com/office/word/2010/wordprocessingDrawing" xmlns:wp="http://schemas.openxmlformats.org/drawingml/2006/wordprocessingDrawing" xmlns:w10="urn:schemas-microsoft-com:office:word" xmlns:w="http://schemas.openxmlformats.org/wordprocessingml/2006/main" xmlns:w14="http://schemas.microsoft.com/office/word/2010/wordml" xmlns:w15="http://schemas.microsoft.com/office/word/2012/wordml" xmlns:w16cid="http://schemas.microsoft.com/office/word/2016/wordml/cid" xmlns:w16se="http://schemas.microsoft.com/office/word/2015/wordml/symex" xmlns:wpg="http://schemas.microsoft.com/office/word/2010/wordprocessingGroup" xmlns:wpi="http://schemas.microsoft.com/office/word/2010/wordprocessingInk" xmlns:wne="http://schemas.microsoft.com/office/word/2006/wordml" xmlns:wps="http://schemas.microsoft.com/office/word/2010/wordprocessingShape" mc:Ignorable="w14 w15 w16se w16cid wp14">
   <w:body>
     <w:p>
       <w:pPr>
@@ -384,7 +384,6 @@
           <w:lang w:val="ko-KR"/>
         </w:rPr>
       </w:pPr>
-      <w:proofErr w:type="spellStart"/>
       <w:r>
         <w:rPr>
           <w:rFonts w:cs="나눔고딕" w:hint="eastAsia"/>
@@ -395,7 +394,32 @@
           <w:szCs w:val="18"/>
           <w:lang w:val="ko-KR"/>
         </w:rPr>
-        <w:t>빅데이터를</w:t>
+        <w:t>빅데이터를 활용한</w:t>
+      </w:r>
+      <w:r>
+        <w:rPr>
+          <w:rFonts w:cs="나눔고딕"/>
+          <w:b/>
+          <w:color w:val="000000"/>
+          <w:kern w:val="0"/>
+          <w:sz w:val="22"/>
+          <w:szCs w:val="18"/>
+          <w:lang w:val="ko-KR"/>
+        </w:rPr>
+        <w:t xml:space="preserve"> </w:t>
+      </w:r>
+      <w:proofErr w:type="spellStart"/>
+      <w:r>
+        <w:rPr>
+          <w:rFonts w:cs="나눔고딕"/>
+          <w:b/>
+          <w:color w:val="000000"/>
+          <w:kern w:val="0"/>
+          <w:sz w:val="22"/>
+          <w:szCs w:val="18"/>
+          <w:lang w:val="ko-KR"/>
+        </w:rPr>
+        <w:t>IoT</w:t>
       </w:r>
       <w:proofErr w:type="spellEnd"/>
       <w:r>
@@ -408,7 +432,19 @@
           <w:szCs w:val="18"/>
           <w:lang w:val="ko-KR"/>
         </w:rPr>
-        <w:t xml:space="preserve"> 활용한</w:t>
+        <w:t xml:space="preserve"> 시스템</w:t>
+      </w:r>
+      <w:r>
+        <w:rPr>
+          <w:rFonts w:cs="나눔고딕" w:hint="eastAsia"/>
+          <w:b/>
+          <w:color w:val="000000"/>
+          <w:kern w:val="0"/>
+          <w:sz w:val="22"/>
+          <w:szCs w:val="18"/>
+          <w:lang w:val="ko-KR"/>
+        </w:rPr>
+        <w:t xml:space="preserve"> </w:t>
       </w:r>
       <w:r>
         <w:rPr>
@@ -420,7 +456,7 @@
           <w:szCs w:val="18"/>
           <w:lang w:val="ko-KR"/>
         </w:rPr>
-        <w:t xml:space="preserve"> IoT</w:t>
+        <w:t>개발</w:t>
       </w:r>
       <w:r>
         <w:rPr>
@@ -432,8 +468,10 @@
           <w:szCs w:val="18"/>
           <w:lang w:val="ko-KR"/>
         </w:rPr>
-        <w:t xml:space="preserve"> 시스템</w:t>
-      </w:r>
+        <w:t>(</w:t>
+      </w:r>
+      <w:proofErr w:type="spellStart"/>
+      <w:proofErr w:type="gramStart"/>
       <w:r>
         <w:rPr>
           <w:rFonts w:cs="나눔고딕" w:hint="eastAsia"/>
@@ -444,8 +482,36 @@
           <w:szCs w:val="18"/>
           <w:lang w:val="ko-KR"/>
         </w:rPr>
-        <w:t xml:space="preserve"> </w:t>
-      </w:r>
+        <w:t>feat.커넥티드카</w:t>
+      </w:r>
+      <w:proofErr w:type="spellEnd"/>
+      <w:proofErr w:type="gramEnd"/>
+      <w:r>
+        <w:rPr>
+          <w:rFonts w:cs="나눔고딕" w:hint="eastAsia"/>
+          <w:b/>
+          <w:color w:val="000000"/>
+          <w:kern w:val="0"/>
+          <w:sz w:val="22"/>
+          <w:szCs w:val="18"/>
+          <w:lang w:val="ko-KR"/>
+        </w:rPr>
+        <w:t>)</w:t>
+      </w:r>
+      <w:proofErr w:type="spellStart"/>
+      <w:r>
+        <w:rPr>
+          <w:rFonts w:cs="나눔고딕" w:hint="eastAsia"/>
+          <w:b/>
+          <w:color w:val="000000"/>
+          <w:kern w:val="0"/>
+          <w:sz w:val="22"/>
+          <w:szCs w:val="18"/>
+          <w:lang w:val="ko-KR"/>
+        </w:rPr>
+        <w:t>A</w:t>
+      </w:r>
+      <w:proofErr w:type="spellEnd"/>
       <w:r>
         <w:rPr>
           <w:rFonts w:cs="나눔고딕"/>
@@ -456,7 +522,7 @@
           <w:szCs w:val="18"/>
           <w:lang w:val="ko-KR"/>
         </w:rPr>
-        <w:t>개발</w:t>
+        <w:t xml:space="preserve"> 전문가</w:t>
       </w:r>
       <w:r>
         <w:rPr>
@@ -468,70 +534,6 @@
           <w:szCs w:val="18"/>
           <w:lang w:val="ko-KR"/>
         </w:rPr>
-        <w:t>(feat</w:t>
-      </w:r>
-      <w:proofErr w:type="gramStart"/>
-      <w:r>
-        <w:rPr>
-          <w:rFonts w:cs="나눔고딕" w:hint="eastAsia"/>
-          <w:b/>
-          <w:color w:val="000000"/>
-          <w:kern w:val="0"/>
-          <w:sz w:val="22"/>
-          <w:szCs w:val="18"/>
-          <w:lang w:val="ko-KR"/>
-        </w:rPr>
-        <w:t>.</w:t>
-      </w:r>
-      <w:proofErr w:type="spellStart"/>
-      <w:r>
-        <w:rPr>
-          <w:rFonts w:cs="나눔고딕" w:hint="eastAsia"/>
-          <w:b/>
-          <w:color w:val="000000"/>
-          <w:kern w:val="0"/>
-          <w:sz w:val="22"/>
-          <w:szCs w:val="18"/>
-          <w:lang w:val="ko-KR"/>
-        </w:rPr>
-        <w:t>커넥티드카</w:t>
-      </w:r>
-      <w:proofErr w:type="spellEnd"/>
-      <w:proofErr w:type="gramEnd"/>
-      <w:r>
-        <w:rPr>
-          <w:rFonts w:cs="나눔고딕" w:hint="eastAsia"/>
-          <w:b/>
-          <w:color w:val="000000"/>
-          <w:kern w:val="0"/>
-          <w:sz w:val="22"/>
-          <w:szCs w:val="18"/>
-          <w:lang w:val="ko-KR"/>
-        </w:rPr>
-        <w:t>)A</w:t>
-      </w:r>
-      <w:r>
-        <w:rPr>
-          <w:rFonts w:cs="나눔고딕"/>
-          <w:b/>
-          <w:color w:val="000000"/>
-          <w:kern w:val="0"/>
-          <w:sz w:val="22"/>
-          <w:szCs w:val="18"/>
-          <w:lang w:val="ko-KR"/>
-        </w:rPr>
-        <w:t xml:space="preserve"> 전문가</w:t>
-      </w:r>
-      <w:r>
-        <w:rPr>
-          <w:rFonts w:cs="나눔고딕" w:hint="eastAsia"/>
-          <w:b/>
-          <w:color w:val="000000"/>
-          <w:kern w:val="0"/>
-          <w:sz w:val="22"/>
-          <w:szCs w:val="18"/>
-          <w:lang w:val="ko-KR"/>
-        </w:rPr>
         <w:t xml:space="preserve"> 과정</w:t>
       </w:r>
     </w:p>
@@ -1478,25 +1480,7 @@
           <w:sz w:val="24"/>
           <w:szCs w:val="24"/>
         </w:rPr>
-        <w:t xml:space="preserve"> </w:t>
-      </w:r>
-      <w:proofErr w:type="spellStart"/>
-      <w:r>
-        <w:rPr>
-          <w:rFonts w:hint="eastAsia"/>
-          <w:sz w:val="24"/>
-          <w:szCs w:val="24"/>
-        </w:rPr>
-        <w:t>멘토링</w:t>
-      </w:r>
-      <w:proofErr w:type="spellEnd"/>
-      <w:r>
-        <w:rPr>
-          <w:rFonts w:hint="eastAsia"/>
-          <w:sz w:val="24"/>
-          <w:szCs w:val="24"/>
-        </w:rPr>
-        <w:t xml:space="preserve"> 결과 </w:t>
+        <w:t xml:space="preserve"> 멘토링 결과 </w:t>
       </w:r>
       <w:r>
         <w:rPr>
@@ -1760,27 +1744,7 @@
           <w:sz w:val="24"/>
           <w:szCs w:val="24"/>
         </w:rPr>
-        <w:t xml:space="preserve">및 </w:t>
-      </w:r>
-      <w:proofErr w:type="spellStart"/>
-      <w:r>
-        <w:rPr>
-          <w:rFonts w:hint="eastAsia"/>
-          <w:b/>
-          <w:sz w:val="24"/>
-          <w:szCs w:val="24"/>
-        </w:rPr>
-        <w:t>멘토</w:t>
-      </w:r>
-      <w:proofErr w:type="spellEnd"/>
-      <w:r>
-        <w:rPr>
-          <w:rFonts w:hint="eastAsia"/>
-          <w:b/>
-          <w:sz w:val="24"/>
-          <w:szCs w:val="24"/>
-        </w:rPr>
-        <w:t xml:space="preserve"> </w:t>
+        <w:t xml:space="preserve">및 멘토 </w:t>
       </w:r>
       <w:r>
         <w:rPr>
@@ -2023,23 +1987,7 @@
           <w:color w:val="000000"/>
           <w:szCs w:val="20"/>
         </w:rPr>
-        <w:t xml:space="preserve"> 사고가 발생했다. 사고가 발생한 날 스쿨버스 창문은 전부 닫혀있었고 차량 실내온도는 100도에 가까운 온도였다고 한다. 책임을 다하지 못한 운전자는 </w:t>
-      </w:r>
-      <w:proofErr w:type="spellStart"/>
-      <w:r>
-        <w:rPr>
-          <w:color w:val="000000"/>
-          <w:szCs w:val="20"/>
-        </w:rPr>
-        <w:t>중범죄로</w:t>
-      </w:r>
-      <w:proofErr w:type="spellEnd"/>
-      <w:r>
-        <w:rPr>
-          <w:color w:val="000000"/>
-          <w:szCs w:val="20"/>
-        </w:rPr>
-        <w:t xml:space="preserve"> 기소됐다.</w:t>
+        <w:t xml:space="preserve"> 사고가 발생했다. 사고가 발생한 날 스쿨버스 창문은 전부 닫혀있었고 차량 실내온도는 100도에 가까운 온도였다고 한다. 책임을 다하지 못한 운전자는 중범죄로 기소됐다.</w:t>
       </w:r>
     </w:p>
     <w:p>
@@ -2084,7 +2032,7 @@
           <w:color w:val="000000"/>
           <w:szCs w:val="20"/>
         </w:rPr>
-        <w:t xml:space="preserve"> 불행한 사건을 계기로 캘리포니아주가 직접 나서 이헌준 학생의 영어 이름을 딴 '폴 리 버스 </w:t>
+        <w:t xml:space="preserve"> 불행한 사건을 계기로 캘리포니아주가 직접 나서 이헌준 학생의 영어 이름을 딴 '폴 리 버스 안전법</w:t>
       </w:r>
       <w:proofErr w:type="gramStart"/>
       <w:r>
@@ -2092,7 +2040,7 @@
           <w:color w:val="000000"/>
           <w:szCs w:val="20"/>
         </w:rPr>
-        <w:t>안전법' 을</w:t>
+        <w:t>' 을</w:t>
       </w:r>
       <w:proofErr w:type="gramEnd"/>
       <w:r>
@@ -2649,39 +2597,7 @@
                 <w:rFonts w:hint="eastAsia"/>
                 <w:szCs w:val="20"/>
               </w:rPr>
-              <w:t xml:space="preserve"> </w:t>
-            </w:r>
-            <w:proofErr w:type="spellStart"/>
-            <w:r>
-              <w:rPr>
-                <w:rFonts w:hint="eastAsia"/>
-                <w:szCs w:val="20"/>
-              </w:rPr>
-              <w:t>안드로이드</w:t>
-            </w:r>
-            <w:proofErr w:type="spellEnd"/>
-            <w:r>
-              <w:rPr>
-                <w:rFonts w:hint="eastAsia"/>
-                <w:szCs w:val="20"/>
-              </w:rPr>
-              <w:t xml:space="preserve"> </w:t>
-            </w:r>
-            <w:proofErr w:type="spellStart"/>
-            <w:r>
-              <w:rPr>
-                <w:rFonts w:hint="eastAsia"/>
-                <w:szCs w:val="20"/>
-              </w:rPr>
-              <w:t>앱</w:t>
-            </w:r>
-            <w:proofErr w:type="spellEnd"/>
-            <w:r>
-              <w:rPr>
-                <w:rFonts w:hint="eastAsia"/>
-                <w:szCs w:val="20"/>
-              </w:rPr>
-              <w:t xml:space="preserve"> 회원가입 기능</w:t>
+              <w:t xml:space="preserve"> 안드로이드 앱 회원가입 기능</w:t>
             </w:r>
             <w:r>
               <w:rPr>
@@ -2815,37 +2731,12 @@
               </w:rPr>
               <w:t xml:space="preserve">구축, </w:t>
             </w:r>
-            <w:proofErr w:type="spellStart"/>
             <w:r>
               <w:rPr>
                 <w:rFonts w:hint="eastAsia"/>
                 <w:szCs w:val="20"/>
               </w:rPr>
-              <w:t>안드로이드</w:t>
-            </w:r>
-            <w:proofErr w:type="spellEnd"/>
-            <w:r>
-              <w:rPr>
-                <w:rFonts w:hint="eastAsia"/>
-                <w:szCs w:val="20"/>
-              </w:rPr>
-              <w:t xml:space="preserve"> </w:t>
-            </w:r>
-            <w:proofErr w:type="spellStart"/>
-            <w:r>
-              <w:rPr>
-                <w:rFonts w:hint="eastAsia"/>
-                <w:szCs w:val="20"/>
-              </w:rPr>
-              <w:t>앱</w:t>
-            </w:r>
-            <w:proofErr w:type="spellEnd"/>
-            <w:r>
-              <w:rPr>
-                <w:rFonts w:hint="eastAsia"/>
-                <w:szCs w:val="20"/>
-              </w:rPr>
-              <w:t xml:space="preserve"> 로그인 기능</w:t>
+              <w:t>안드로이드 앱 로그인 기능</w:t>
             </w:r>
             <w:r>
               <w:rPr>
@@ -2964,39 +2855,21 @@
                 <w:szCs w:val="20"/>
               </w:rPr>
             </w:pPr>
-            <w:proofErr w:type="spellStart"/>
             <w:r>
               <w:rPr>
                 <w:rFonts w:hint="eastAsia"/>
                 <w:szCs w:val="20"/>
               </w:rPr>
-              <w:t>안드로이드</w:t>
-            </w:r>
-            <w:proofErr w:type="spellEnd"/>
+              <w:t xml:space="preserve">안드로이드 앱 </w:t>
+            </w:r>
+            <w:proofErr w:type="gramStart"/>
             <w:r>
               <w:rPr>
                 <w:rFonts w:hint="eastAsia"/>
                 <w:szCs w:val="20"/>
               </w:rPr>
-              <w:t xml:space="preserve"> </w:t>
-            </w:r>
-            <w:proofErr w:type="spellStart"/>
-            <w:r>
-              <w:rPr>
-                <w:rFonts w:hint="eastAsia"/>
-                <w:szCs w:val="20"/>
-              </w:rPr>
-              <w:t>앱</w:t>
-            </w:r>
-            <w:proofErr w:type="spellEnd"/>
-            <w:r>
-              <w:rPr>
-                <w:rFonts w:hint="eastAsia"/>
-                <w:szCs w:val="20"/>
-              </w:rPr>
-              <w:t xml:space="preserve"> 메시지기능</w:t>
-            </w:r>
-            <w:proofErr w:type="gramStart"/>
+              <w:t>메시지기능</w:t>
+            </w:r>
             <w:r>
               <w:rPr>
                 <w:rFonts w:hint="eastAsia"/>
@@ -3167,37 +3040,12 @@
                 <w:szCs w:val="20"/>
               </w:rPr>
             </w:pPr>
-            <w:proofErr w:type="spellStart"/>
             <w:r>
               <w:rPr>
                 <w:rFonts w:hint="eastAsia"/>
                 <w:szCs w:val="20"/>
               </w:rPr>
-              <w:t>안드로이드</w:t>
-            </w:r>
-            <w:proofErr w:type="spellEnd"/>
-            <w:r>
-              <w:rPr>
-                <w:rFonts w:hint="eastAsia"/>
-                <w:szCs w:val="20"/>
-              </w:rPr>
-              <w:t xml:space="preserve"> </w:t>
-            </w:r>
-            <w:proofErr w:type="spellStart"/>
-            <w:r>
-              <w:rPr>
-                <w:rFonts w:hint="eastAsia"/>
-                <w:szCs w:val="20"/>
-              </w:rPr>
-              <w:t>앱</w:t>
-            </w:r>
-            <w:proofErr w:type="spellEnd"/>
-            <w:r>
-              <w:rPr>
-                <w:rFonts w:hint="eastAsia"/>
-                <w:szCs w:val="20"/>
-              </w:rPr>
-              <w:t xml:space="preserve"> </w:t>
+              <w:t xml:space="preserve">안드로이드 앱 </w:t>
             </w:r>
             <w:r>
               <w:rPr>
@@ -3317,69 +3165,12 @@
                 <w:szCs w:val="20"/>
               </w:rPr>
             </w:pPr>
-            <w:proofErr w:type="spellStart"/>
             <w:r>
               <w:rPr>
                 <w:rFonts w:hint="eastAsia"/>
                 <w:szCs w:val="20"/>
               </w:rPr>
-              <w:t>안드로이드</w:t>
-            </w:r>
-            <w:proofErr w:type="spellEnd"/>
-            <w:r>
-              <w:rPr>
-                <w:rFonts w:hint="eastAsia"/>
-                <w:szCs w:val="20"/>
-              </w:rPr>
-              <w:t xml:space="preserve"> </w:t>
-            </w:r>
-            <w:proofErr w:type="spellStart"/>
-            <w:r>
-              <w:rPr>
-                <w:rFonts w:hint="eastAsia"/>
-                <w:szCs w:val="20"/>
-              </w:rPr>
-              <w:t>앱</w:t>
-            </w:r>
-            <w:proofErr w:type="spellEnd"/>
-            <w:r>
-              <w:rPr>
-                <w:rFonts w:hint="eastAsia"/>
-                <w:szCs w:val="20"/>
-              </w:rPr>
-              <w:t xml:space="preserve"> </w:t>
-            </w:r>
-            <w:proofErr w:type="spellStart"/>
-            <w:r>
-              <w:rPr>
-                <w:rFonts w:hint="eastAsia"/>
-                <w:szCs w:val="20"/>
-              </w:rPr>
-              <w:t>맵</w:t>
-            </w:r>
-            <w:proofErr w:type="spellEnd"/>
-            <w:r>
-              <w:rPr>
-                <w:rFonts w:hint="eastAsia"/>
-                <w:szCs w:val="20"/>
-              </w:rPr>
-              <w:t xml:space="preserve"> </w:t>
-            </w:r>
-            <w:proofErr w:type="spellStart"/>
-            <w:r>
-              <w:rPr>
-                <w:rFonts w:hint="eastAsia"/>
-                <w:szCs w:val="20"/>
-              </w:rPr>
-              <w:t>뷰</w:t>
-            </w:r>
-            <w:proofErr w:type="spellEnd"/>
-            <w:r>
-              <w:rPr>
-                <w:rFonts w:hint="eastAsia"/>
-                <w:szCs w:val="20"/>
-              </w:rPr>
-              <w:t xml:space="preserve"> 기능 </w:t>
+              <w:t xml:space="preserve">안드로이드 앱 맵 뷰 기능 </w:t>
             </w:r>
             <w:proofErr w:type="gramStart"/>
             <w:r>
@@ -3538,45 +3329,20 @@
                 <w:szCs w:val="20"/>
               </w:rPr>
             </w:pPr>
-            <w:proofErr w:type="spellStart"/>
             <w:r>
               <w:rPr>
                 <w:rFonts w:hint="eastAsia"/>
                 <w:szCs w:val="20"/>
               </w:rPr>
-              <w:t>안드로이드</w:t>
-            </w:r>
-            <w:proofErr w:type="spellEnd"/>
+              <w:t xml:space="preserve">안드로이드 앱 메시지 </w:t>
+            </w:r>
+            <w:proofErr w:type="gramStart"/>
             <w:r>
               <w:rPr>
                 <w:rFonts w:hint="eastAsia"/>
                 <w:szCs w:val="20"/>
               </w:rPr>
-              <w:t xml:space="preserve"> </w:t>
-            </w:r>
-            <w:proofErr w:type="spellStart"/>
-            <w:r>
-              <w:rPr>
-                <w:rFonts w:hint="eastAsia"/>
-                <w:szCs w:val="20"/>
-              </w:rPr>
-              <w:t>앱</w:t>
-            </w:r>
-            <w:proofErr w:type="spellEnd"/>
-            <w:r>
-              <w:rPr>
-                <w:rFonts w:hint="eastAsia"/>
-                <w:szCs w:val="20"/>
-              </w:rPr>
-              <w:t xml:space="preserve"> 메시지 기능</w:t>
-            </w:r>
-            <w:proofErr w:type="gramStart"/>
-            <w:r>
-              <w:rPr>
-                <w:rFonts w:hint="eastAsia"/>
-                <w:szCs w:val="20"/>
-              </w:rPr>
-              <w:t>,</w:t>
+              <w:t>기능,</w:t>
             </w:r>
             <w:r>
               <w:rPr>
@@ -4387,27 +4153,7 @@
                 <w:sz w:val="20"/>
                 <w:szCs w:val="20"/>
               </w:rPr>
-              <w:t xml:space="preserve"> </w:t>
-            </w:r>
-            <w:proofErr w:type="spellStart"/>
-            <w:r>
-              <w:rPr>
-                <w:rFonts w:ascii="맑은 고딕" w:eastAsia="맑은 고딕" w:hAnsi="맑은 고딕" w:cs="Times New Roman"/>
-                <w:kern w:val="2"/>
-                <w:sz w:val="20"/>
-                <w:szCs w:val="20"/>
-              </w:rPr>
-              <w:t>멘토링</w:t>
-            </w:r>
-            <w:proofErr w:type="spellEnd"/>
-            <w:r>
-              <w:rPr>
-                <w:rFonts w:ascii="맑은 고딕" w:eastAsia="맑은 고딕" w:hAnsi="맑은 고딕" w:cs="Times New Roman"/>
-                <w:kern w:val="2"/>
-                <w:sz w:val="20"/>
-                <w:szCs w:val="20"/>
-              </w:rPr>
-              <w:t xml:space="preserve"> </w:t>
+              <w:t xml:space="preserve"> 멘토링 </w:t>
             </w:r>
           </w:p>
           <w:p>
@@ -4460,21 +4206,7 @@
               <w:rPr>
                 <w:szCs w:val="20"/>
               </w:rPr>
-              <w:t xml:space="preserve"> </w:t>
-            </w:r>
-            <w:proofErr w:type="spellStart"/>
-            <w:r>
-              <w:rPr>
-                <w:szCs w:val="20"/>
-              </w:rPr>
-              <w:t>멘토</w:t>
-            </w:r>
-            <w:proofErr w:type="spellEnd"/>
-            <w:r>
-              <w:rPr>
-                <w:szCs w:val="20"/>
-              </w:rPr>
-              <w:t xml:space="preserve"> 참여</w:t>
+              <w:t xml:space="preserve"> 멘토 참여</w:t>
             </w:r>
           </w:p>
         </w:tc>
@@ -5197,27 +4929,7 @@
                 <w:sz w:val="20"/>
                 <w:szCs w:val="20"/>
               </w:rPr>
-              <w:t xml:space="preserve"> </w:t>
-            </w:r>
-            <w:proofErr w:type="spellStart"/>
-            <w:r>
-              <w:rPr>
-                <w:rFonts w:ascii="맑은 고딕" w:eastAsia="맑은 고딕" w:hAnsi="맑은 고딕" w:cs="Times New Roman"/>
-                <w:kern w:val="2"/>
-                <w:sz w:val="20"/>
-                <w:szCs w:val="20"/>
-              </w:rPr>
-              <w:t>멘토링</w:t>
-            </w:r>
-            <w:proofErr w:type="spellEnd"/>
-            <w:r>
-              <w:rPr>
-                <w:rFonts w:ascii="맑은 고딕" w:eastAsia="맑은 고딕" w:hAnsi="맑은 고딕" w:cs="Times New Roman"/>
-                <w:kern w:val="2"/>
-                <w:sz w:val="20"/>
-                <w:szCs w:val="20"/>
-              </w:rPr>
-              <w:t xml:space="preserve"> </w:t>
+              <w:t xml:space="preserve"> 멘토링 </w:t>
             </w:r>
           </w:p>
           <w:p>
@@ -5240,19 +4952,8 @@
                 <w:sz w:val="20"/>
                 <w:szCs w:val="20"/>
               </w:rPr>
-              <w:t xml:space="preserve">[프로젝트 점검 및 </w:t>
-            </w:r>
-            <w:proofErr w:type="gramStart"/>
-            <w:r>
-              <w:rPr>
-                <w:rFonts w:ascii="맑은 고딕" w:eastAsia="맑은 고딕" w:hAnsi="맑은 고딕" w:cs="Times New Roman"/>
-                <w:kern w:val="2"/>
-                <w:sz w:val="20"/>
-                <w:szCs w:val="20"/>
-              </w:rPr>
-              <w:t>기술자문 ]</w:t>
-            </w:r>
-            <w:proofErr w:type="gramEnd"/>
+              <w:t>[프로젝트 점검 및 기술자문 ]</w:t>
+            </w:r>
           </w:p>
         </w:tc>
         <w:tc>
@@ -5281,21 +4982,7 @@
               <w:rPr>
                 <w:szCs w:val="20"/>
               </w:rPr>
-              <w:t xml:space="preserve"> </w:t>
-            </w:r>
-            <w:proofErr w:type="spellStart"/>
-            <w:r>
-              <w:rPr>
-                <w:szCs w:val="20"/>
-              </w:rPr>
-              <w:t>멘토</w:t>
-            </w:r>
-            <w:proofErr w:type="spellEnd"/>
-            <w:r>
-              <w:rPr>
-                <w:szCs w:val="20"/>
-              </w:rPr>
-              <w:t xml:space="preserve"> 참여</w:t>
+              <w:t xml:space="preserve"> 멘토 참여</w:t>
             </w:r>
           </w:p>
         </w:tc>
@@ -5681,7 +5368,6 @@
                 <w:szCs w:val="20"/>
               </w:rPr>
             </w:pPr>
-            <w:proofErr w:type="spellStart"/>
             <w:r>
               <w:rPr>
                 <w:rFonts w:ascii="맑은 고딕" w:eastAsia="맑은 고딕" w:hAnsi="맑은 고딕" w:cs="Times New Roman" w:hint="eastAsia"/>
@@ -5691,7 +5377,6 @@
               </w:rPr>
               <w:t>멘토</w:t>
             </w:r>
-            <w:proofErr w:type="spellEnd"/>
             <w:r>
               <w:rPr>
                 <w:rFonts w:ascii="맑은 고딕" w:eastAsia="맑은 고딕" w:hAnsi="맑은 고딕" w:cs="Times New Roman"/>
@@ -5846,7 +5531,7 @@
                     </pic:cNvPicPr>
                   </pic:nvPicPr>
                   <pic:blipFill>
-                    <a:blip r:embed="rId9">
+                    <a:blip r:embed="rId8">
                       <a:extLst>
                         <a:ext uri="{28A0092B-C50C-407E-A947-70E740481C1C}">
                           <a14:useLocalDpi xmlns:a14="http://schemas.microsoft.com/office/drawing/2010/main" val="0"/>
@@ -5901,7 +5586,7 @@
                     </pic:cNvPicPr>
                   </pic:nvPicPr>
                   <pic:blipFill>
-                    <a:blip r:embed="rId10">
+                    <a:blip r:embed="rId9">
                       <a:extLst>
                         <a:ext uri="{28A0092B-C50C-407E-A947-70E740481C1C}">
                           <a14:useLocalDpi xmlns:a14="http://schemas.microsoft.com/office/drawing/2010/main" val="0"/>
@@ -6017,23 +5702,7 @@
           <w:rFonts w:eastAsiaTheme="minorHAnsi" w:hint="eastAsia"/>
           <w:szCs w:val="20"/>
         </w:rPr>
-        <w:t xml:space="preserve"> 많은 </w:t>
-      </w:r>
-      <w:proofErr w:type="spellStart"/>
-      <w:r>
-        <w:rPr>
-          <w:rFonts w:eastAsiaTheme="minorHAnsi" w:hint="eastAsia"/>
-          <w:szCs w:val="20"/>
-        </w:rPr>
-        <w:t>어린이집</w:t>
-      </w:r>
-      <w:proofErr w:type="spellEnd"/>
-      <w:r>
-        <w:rPr>
-          <w:rFonts w:eastAsiaTheme="minorHAnsi" w:hint="eastAsia"/>
-          <w:szCs w:val="20"/>
-        </w:rPr>
-        <w:t xml:space="preserve"> 유치원, 시설에서 어린이 통학버스 운행을 하는 것을 알 수 있음, 그에 따라 해마다 어린이 통학버스 사고발생률도 늘어가는 것을 보아 </w:t>
+        <w:t xml:space="preserve"> 많은 어린이집 유치원, 시설에서 어린이 통학버스 운행을 하는 것을 알 수 있음, 그에 따라 해마다 어린이 통학버스 사고발생률도 늘어가는 것을 보아 </w:t>
       </w:r>
       <w:r>
         <w:rPr>
@@ -6105,7 +5774,7 @@
                     </pic:cNvPicPr>
                   </pic:nvPicPr>
                   <pic:blipFill>
-                    <a:blip r:embed="rId11">
+                    <a:blip r:embed="rId10">
                       <a:extLst>
                         <a:ext uri="{28A0092B-C50C-407E-A947-70E740481C1C}">
                           <a14:useLocalDpi xmlns:a14="http://schemas.microsoft.com/office/drawing/2010/main" val="0"/>
@@ -6160,7 +5829,7 @@
                     </pic:cNvPicPr>
                   </pic:nvPicPr>
                   <pic:blipFill>
-                    <a:blip r:embed="rId12">
+                    <a:blip r:embed="rId11">
                       <a:extLst>
                         <a:ext uri="{28A0092B-C50C-407E-A947-70E740481C1C}">
                           <a14:useLocalDpi xmlns:a14="http://schemas.microsoft.com/office/drawing/2010/main" val="0"/>
@@ -6366,7 +6035,7 @@
                     <pic:cNvPicPr/>
                   </pic:nvPicPr>
                   <pic:blipFill>
-                    <a:blip r:embed="rId13"/>
+                    <a:blip r:embed="rId12"/>
                     <a:stretch>
                       <a:fillRect/>
                     </a:stretch>
@@ -6406,7 +6075,7 @@
                     <pic:cNvPicPr/>
                   </pic:nvPicPr>
                   <pic:blipFill>
-                    <a:blip r:embed="rId14"/>
+                    <a:blip r:embed="rId13"/>
                     <a:stretch>
                       <a:fillRect/>
                     </a:stretch>
@@ -6479,15 +6148,25 @@
           <w:sz w:val="16"/>
           <w:szCs w:val="16"/>
         </w:rPr>
-        <w:t>safe school bus</w:t>
-      </w:r>
-      <w:r>
-        <w:rPr>
+        <w:t xml:space="preserve">safe school </w:t>
+      </w:r>
+      <w:proofErr w:type="spellStart"/>
+      <w:r>
+        <w:rPr>
+          <w:rFonts w:hint="eastAsia"/>
           <w:sz w:val="16"/>
           <w:szCs w:val="16"/>
         </w:rPr>
+        <w:t>bus</w:t>
+      </w:r>
+      <w:r>
+        <w:rPr>
+          <w:sz w:val="16"/>
+          <w:szCs w:val="16"/>
+        </w:rPr>
         <w:t>’</w:t>
       </w:r>
+      <w:proofErr w:type="spellEnd"/>
     </w:p>
     <w:p/>
     <w:p>
@@ -6509,21 +6188,7 @@
         <w:rPr>
           <w:rFonts w:hint="eastAsia"/>
         </w:rPr>
-        <w:t xml:space="preserve"> </w:t>
-      </w:r>
-      <w:proofErr w:type="spellStart"/>
-      <w:r>
-        <w:rPr>
-          <w:rFonts w:hint="eastAsia"/>
-        </w:rPr>
-        <w:t>앱인</w:t>
-      </w:r>
-      <w:proofErr w:type="spellEnd"/>
-      <w:r>
-        <w:rPr>
-          <w:rFonts w:hint="eastAsia"/>
-        </w:rPr>
-        <w:t xml:space="preserve"> safe school bus는 위치기반의 노선시스템과 탑승의 유무를 선택할 수 있다. 또 정거장 알림 서비스를 이용하여 몇 정거장 전인지를 알 수 있다.</w:t>
+        <w:t xml:space="preserve"> 앱인 safe school bus는 위치기반의 노선시스템과 탑승의 유무를 선택할 수 있다. 또 정거장 알림 서비스를 이용하여 몇 정거장 전인지를 알 수 있다.</w:t>
       </w:r>
     </w:p>
     <w:p/>
@@ -6553,7 +6218,7 @@
                     </pic:cNvPicPr>
                   </pic:nvPicPr>
                   <pic:blipFill>
-                    <a:blip r:embed="rId15">
+                    <a:blip r:embed="rId14">
                       <a:extLst>
                         <a:ext uri="{28A0092B-C50C-407E-A947-70E740481C1C}">
                           <a14:useLocalDpi xmlns:a14="http://schemas.microsoft.com/office/drawing/2010/main" val="0"/>
@@ -6618,7 +6283,13 @@
           <w:rFonts w:hint="eastAsia"/>
           <w:szCs w:val="20"/>
         </w:rPr>
-        <w:t xml:space="preserve"> </w:t>
+        <w:t xml:space="preserve"> 앱인 </w:t>
+      </w:r>
+      <w:r>
+        <w:rPr>
+          <w:szCs w:val="20"/>
+        </w:rPr>
+        <w:t>‘</w:t>
       </w:r>
       <w:proofErr w:type="spellStart"/>
       <w:r>
@@ -6626,22 +6297,30 @@
           <w:rFonts w:hint="eastAsia"/>
           <w:szCs w:val="20"/>
         </w:rPr>
-        <w:t>앱인</w:t>
+        <w:t>믿고타요</w:t>
       </w:r>
       <w:proofErr w:type="spellEnd"/>
       <w:r>
         <w:rPr>
-          <w:rFonts w:hint="eastAsia"/>
-          <w:szCs w:val="20"/>
-        </w:rPr>
-        <w:t xml:space="preserve"> </w:t>
+          <w:szCs w:val="20"/>
+        </w:rPr>
+        <w:t>’</w:t>
       </w:r>
       <w:proofErr w:type="gramStart"/>
       <w:r>
         <w:rPr>
-          <w:szCs w:val="20"/>
-        </w:rPr>
-        <w:t>‘</w:t>
+          <w:rFonts w:hint="eastAsia"/>
+          <w:szCs w:val="20"/>
+        </w:rPr>
+        <w:t>도 ,</w:t>
+      </w:r>
+      <w:proofErr w:type="gramEnd"/>
+      <w:r>
+        <w:rPr>
+          <w:rFonts w:hint="eastAsia"/>
+          <w:szCs w:val="20"/>
+        </w:rPr>
+        <w:t xml:space="preserve"> safe school버스와 마찬가지로 탑승의 유무와 노선을 알 수 있다. 하지만 우리가 구축할 </w:t>
       </w:r>
       <w:proofErr w:type="spellStart"/>
       <w:r>
@@ -6649,21 +6328,37 @@
           <w:rFonts w:hint="eastAsia"/>
           <w:szCs w:val="20"/>
         </w:rPr>
-        <w:t>믿고타요</w:t>
+        <w:t>safebus</w:t>
       </w:r>
       <w:proofErr w:type="spellEnd"/>
       <w:r>
         <w:rPr>
-          <w:szCs w:val="20"/>
-        </w:rPr>
-        <w:t>’</w:t>
-      </w:r>
-      <w:r>
-        <w:rPr>
-          <w:rFonts w:hint="eastAsia"/>
-          <w:szCs w:val="20"/>
-        </w:rPr>
-        <w:t>도 ,</w:t>
+          <w:rFonts w:hint="eastAsia"/>
+          <w:szCs w:val="20"/>
+        </w:rPr>
+        <w:t>는</w:t>
+      </w:r>
+      <w:r>
+        <w:rPr>
+          <w:rFonts w:hint="eastAsia"/>
+          <w:szCs w:val="20"/>
+        </w:rPr>
+        <w:t xml:space="preserve"> 기존의 두 앱의 기능은 </w:t>
+      </w:r>
+      <w:proofErr w:type="gramStart"/>
+      <w:r>
+        <w:rPr>
+          <w:rFonts w:hint="eastAsia"/>
+          <w:szCs w:val="20"/>
+        </w:rPr>
+        <w:t xml:space="preserve">물론, </w:t>
+      </w:r>
+      <w:r>
+        <w:rPr>
+          <w:rFonts w:hint="eastAsia"/>
+          <w:szCs w:val="20"/>
+        </w:rPr>
+        <w:t xml:space="preserve"> RFID</w:t>
       </w:r>
       <w:proofErr w:type="gramEnd"/>
       <w:r>
@@ -6671,69 +6366,7 @@
           <w:rFonts w:hint="eastAsia"/>
           <w:szCs w:val="20"/>
         </w:rPr>
-        <w:t xml:space="preserve"> safe school버스와 마찬가지로 탑승의 유무와 노선을 알 수 있다. 하지만 우리가 구축할 </w:t>
-      </w:r>
-      <w:proofErr w:type="spellStart"/>
-      <w:r>
-        <w:rPr>
-          <w:rFonts w:hint="eastAsia"/>
-          <w:szCs w:val="20"/>
-        </w:rPr>
-        <w:t>safebus</w:t>
-      </w:r>
-      <w:proofErr w:type="spellEnd"/>
-      <w:r>
-        <w:rPr>
-          <w:rFonts w:hint="eastAsia"/>
-          <w:szCs w:val="20"/>
-        </w:rPr>
-        <w:t>는</w:t>
-      </w:r>
-      <w:r>
-        <w:rPr>
-          <w:rFonts w:hint="eastAsia"/>
-          <w:szCs w:val="20"/>
-        </w:rPr>
-        <w:t xml:space="preserve"> 기존의 두 </w:t>
-      </w:r>
-      <w:proofErr w:type="spellStart"/>
-      <w:r>
-        <w:rPr>
-          <w:rFonts w:hint="eastAsia"/>
-          <w:szCs w:val="20"/>
-        </w:rPr>
-        <w:t>앱의</w:t>
-      </w:r>
-      <w:proofErr w:type="spellEnd"/>
-      <w:r>
-        <w:rPr>
-          <w:rFonts w:hint="eastAsia"/>
-          <w:szCs w:val="20"/>
-        </w:rPr>
-        <w:t xml:space="preserve"> 기능은 물론</w:t>
-      </w:r>
-      <w:proofErr w:type="gramStart"/>
-      <w:r>
-        <w:rPr>
-          <w:rFonts w:hint="eastAsia"/>
-          <w:szCs w:val="20"/>
-        </w:rPr>
-        <w:t xml:space="preserve">, </w:t>
-      </w:r>
-      <w:r>
-        <w:rPr>
-          <w:rFonts w:hint="eastAsia"/>
-          <w:szCs w:val="20"/>
-        </w:rPr>
-        <w:t xml:space="preserve"> RFID를</w:t>
-      </w:r>
-      <w:proofErr w:type="gramEnd"/>
-      <w:r>
-        <w:rPr>
-          <w:rFonts w:hint="eastAsia"/>
-          <w:szCs w:val="20"/>
-        </w:rPr>
-        <w:t xml:space="preserve"> </w:t>
+        <w:t xml:space="preserve">를 </w:t>
       </w:r>
       <w:r>
         <w:rPr>
@@ -6927,7 +6560,6 @@
         </w:rPr>
         <w:t xml:space="preserve"> </w:t>
       </w:r>
-      <w:proofErr w:type="spellStart"/>
       <w:r>
         <w:rPr>
           <w:rFonts w:ascii="Arial" w:hAnsi="Arial" w:cs="Arial" w:hint="eastAsia"/>
@@ -6936,7 +6568,6 @@
         </w:rPr>
         <w:t>캡쳐</w:t>
       </w:r>
-      <w:proofErr w:type="spellEnd"/>
     </w:p>
     <w:p>
       <w:pPr>
@@ -7147,7 +6778,6 @@
           <w:sz w:val="22"/>
         </w:rPr>
       </w:pPr>
-      <w:proofErr w:type="spellStart"/>
       <w:r>
         <w:rPr>
           <w:rFonts w:ascii="Arial" w:hAnsi="Arial" w:cs="Arial" w:hint="eastAsia"/>
@@ -7156,7 +6786,6 @@
         </w:rPr>
         <w:t>안드로이드</w:t>
       </w:r>
-      <w:proofErr w:type="spellEnd"/>
       <w:r>
         <w:rPr>
           <w:rFonts w:ascii="Arial" w:hAnsi="Arial" w:cs="Arial" w:hint="eastAsia"/>
@@ -7203,7 +6832,6 @@
           <w:sz w:val="22"/>
         </w:rPr>
       </w:pPr>
-      <w:proofErr w:type="spellStart"/>
       <w:r>
         <w:rPr>
           <w:rFonts w:ascii="Arial" w:hAnsi="Arial" w:cs="Arial" w:hint="eastAsia"/>
@@ -7212,7 +6840,6 @@
         </w:rPr>
         <w:t>안드로이드</w:t>
       </w:r>
-      <w:proofErr w:type="spellEnd"/>
       <w:r>
         <w:rPr>
           <w:rFonts w:ascii="Arial" w:hAnsi="Arial" w:cs="Arial" w:hint="eastAsia"/>
@@ -7539,45 +7166,6 @@
         <w:wordWrap/>
         <w:autoSpaceDE/>
         <w:autoSpaceDN/>
-        <w:ind w:firstLineChars="50" w:firstLine="100"/>
-        <w:jc w:val="left"/>
-        <w:rPr>
-          <w:szCs w:val="20"/>
-        </w:rPr>
-      </w:pPr>
-    </w:p>
-    <w:p>
-      <w:pPr>
-        <w:widowControl/>
-        <w:wordWrap/>
-        <w:autoSpaceDE/>
-        <w:autoSpaceDN/>
-        <w:ind w:firstLineChars="50" w:firstLine="100"/>
-        <w:jc w:val="left"/>
-        <w:rPr>
-          <w:szCs w:val="20"/>
-        </w:rPr>
-      </w:pPr>
-    </w:p>
-    <w:p>
-      <w:pPr>
-        <w:widowControl/>
-        <w:wordWrap/>
-        <w:autoSpaceDE/>
-        <w:autoSpaceDN/>
-        <w:ind w:firstLineChars="50" w:firstLine="100"/>
-        <w:jc w:val="left"/>
-        <w:rPr>
-          <w:szCs w:val="20"/>
-        </w:rPr>
-      </w:pPr>
-    </w:p>
-    <w:p>
-      <w:pPr>
-        <w:widowControl/>
-        <w:wordWrap/>
-        <w:autoSpaceDE/>
-        <w:autoSpaceDN/>
         <w:jc w:val="left"/>
         <w:rPr>
           <w:b/>
@@ -7592,6 +7180,7 @@
           <w:sz w:val="32"/>
           <w:szCs w:val="32"/>
         </w:rPr>
+        <w:lastRenderedPageBreak/>
         <w:t>3</w:t>
       </w:r>
       <w:r>
@@ -7764,6 +7353,446 @@
             <wp:extent cx="5731510" cy="2833301"/>
             <wp:effectExtent l="0" t="0" r="2540" b="5715"/>
             <wp:docPr id="60" name="그림 60"/>
+            <wp:cNvGraphicFramePr>
+              <a:graphicFrameLocks xmlns:a="http://schemas.openxmlformats.org/drawingml/2006/main" noChangeAspect="1"/>
+            </wp:cNvGraphicFramePr>
+            <a:graphic xmlns:a="http://schemas.openxmlformats.org/drawingml/2006/main">
+              <a:graphicData uri="http://schemas.openxmlformats.org/drawingml/2006/picture">
+                <pic:pic xmlns:pic="http://schemas.openxmlformats.org/drawingml/2006/picture">
+                  <pic:nvPicPr>
+                    <pic:cNvPr id="0" name=""/>
+                    <pic:cNvPicPr/>
+                  </pic:nvPicPr>
+                  <pic:blipFill>
+                    <a:blip r:embed="rId15"/>
+                    <a:stretch>
+                      <a:fillRect/>
+                    </a:stretch>
+                  </pic:blipFill>
+                  <pic:spPr>
+                    <a:xfrm>
+                      <a:off x="0" y="0"/>
+                      <a:ext cx="5731510" cy="2833301"/>
+                    </a:xfrm>
+                    <a:prstGeom prst="rect">
+                      <a:avLst/>
+                    </a:prstGeom>
+                  </pic:spPr>
+                </pic:pic>
+              </a:graphicData>
+            </a:graphic>
+          </wp:inline>
+        </w:drawing>
+      </w:r>
+    </w:p>
+    <w:p>
+      <w:pPr>
+        <w:widowControl/>
+        <w:wordWrap/>
+        <w:autoSpaceDE/>
+        <w:autoSpaceDN/>
+        <w:jc w:val="left"/>
+        <w:rPr>
+          <w:sz w:val="24"/>
+          <w:szCs w:val="24"/>
+        </w:rPr>
+      </w:pPr>
+    </w:p>
+    <w:p>
+      <w:pPr>
+        <w:pStyle w:val="a9"/>
+        <w:widowControl/>
+        <w:numPr>
+          <w:ilvl w:val="0"/>
+          <w:numId w:val="7"/>
+        </w:numPr>
+        <w:wordWrap/>
+        <w:autoSpaceDE/>
+        <w:autoSpaceDN/>
+        <w:ind w:leftChars="0"/>
+        <w:jc w:val="left"/>
+        <w:rPr>
+          <w:szCs w:val="20"/>
+        </w:rPr>
+      </w:pPr>
+      <w:r>
+        <w:rPr>
+          <w:rFonts w:hint="eastAsia"/>
+          <w:szCs w:val="20"/>
+        </w:rPr>
+        <w:t>차량을 사용하고자 하는 사용자는 자신의 직업을 선택 후, 회원가입을 진행</w:t>
+      </w:r>
+    </w:p>
+    <w:p>
+      <w:pPr>
+        <w:pStyle w:val="a9"/>
+        <w:widowControl/>
+        <w:numPr>
+          <w:ilvl w:val="0"/>
+          <w:numId w:val="7"/>
+        </w:numPr>
+        <w:wordWrap/>
+        <w:autoSpaceDE/>
+        <w:autoSpaceDN/>
+        <w:ind w:leftChars="0"/>
+        <w:jc w:val="left"/>
+        <w:rPr>
+          <w:szCs w:val="20"/>
+        </w:rPr>
+      </w:pPr>
+      <w:r>
+        <w:rPr>
+          <w:rFonts w:hint="eastAsia"/>
+          <w:szCs w:val="20"/>
+        </w:rPr>
+        <w:t>회원가입한 아이디로 로그인 후, 보육교사와 운전기사는 차량의 좌석 정보를 확인</w:t>
+      </w:r>
+    </w:p>
+    <w:p>
+      <w:pPr>
+        <w:pStyle w:val="a9"/>
+        <w:widowControl/>
+        <w:numPr>
+          <w:ilvl w:val="0"/>
+          <w:numId w:val="7"/>
+        </w:numPr>
+        <w:wordWrap/>
+        <w:autoSpaceDE/>
+        <w:autoSpaceDN/>
+        <w:ind w:leftChars="0"/>
+        <w:jc w:val="left"/>
+        <w:rPr>
+          <w:szCs w:val="20"/>
+        </w:rPr>
+      </w:pPr>
+      <w:r>
+        <w:rPr>
+          <w:rFonts w:hint="eastAsia"/>
+          <w:szCs w:val="20"/>
+        </w:rPr>
+        <w:t>차량의 상태를 DB에 저장하고 상태의 정도에 따라 속도를 제어</w:t>
+      </w:r>
+    </w:p>
+    <w:p>
+      <w:pPr>
+        <w:pStyle w:val="a9"/>
+        <w:widowControl/>
+        <w:numPr>
+          <w:ilvl w:val="0"/>
+          <w:numId w:val="7"/>
+        </w:numPr>
+        <w:wordWrap/>
+        <w:autoSpaceDE/>
+        <w:autoSpaceDN/>
+        <w:ind w:leftChars="0"/>
+        <w:jc w:val="left"/>
+        <w:rPr>
+          <w:szCs w:val="20"/>
+        </w:rPr>
+      </w:pPr>
+      <w:r>
+        <w:rPr>
+          <w:rFonts w:hint="eastAsia"/>
+          <w:szCs w:val="20"/>
+        </w:rPr>
+        <w:t>학부모는 앱을 통해 자녀들이 탑승한 버스의 정보를 확인 가능</w:t>
+      </w:r>
+    </w:p>
+    <w:p>
+      <w:pPr>
+        <w:widowControl/>
+        <w:wordWrap/>
+        <w:autoSpaceDE/>
+        <w:autoSpaceDN/>
+        <w:jc w:val="left"/>
+        <w:rPr>
+          <w:sz w:val="24"/>
+          <w:szCs w:val="24"/>
+        </w:rPr>
+      </w:pPr>
+    </w:p>
+    <w:p>
+      <w:pPr>
+        <w:widowControl/>
+        <w:wordWrap/>
+        <w:autoSpaceDE/>
+        <w:autoSpaceDN/>
+        <w:jc w:val="left"/>
+        <w:rPr>
+          <w:szCs w:val="20"/>
+        </w:rPr>
+      </w:pPr>
+      <w:r>
+        <w:rPr>
+          <w:rFonts w:hint="eastAsia"/>
+          <w:szCs w:val="20"/>
+        </w:rPr>
+        <w:t xml:space="preserve">3.1.2 </w:t>
+      </w:r>
+      <w:r>
+        <w:rPr>
+          <w:rFonts w:hint="eastAsia"/>
+          <w:szCs w:val="20"/>
+        </w:rPr>
+        <w:t xml:space="preserve">전체 </w:t>
+      </w:r>
+      <w:r>
+        <w:rPr>
+          <w:rFonts w:hint="eastAsia"/>
+          <w:szCs w:val="20"/>
+        </w:rPr>
+        <w:t>서비스 흐름</w:t>
+      </w:r>
+      <w:r>
+        <w:rPr>
+          <w:rFonts w:hint="eastAsia"/>
+          <w:szCs w:val="20"/>
+        </w:rPr>
+        <w:t xml:space="preserve"> </w:t>
+      </w:r>
+      <w:r>
+        <w:rPr>
+          <w:szCs w:val="20"/>
+        </w:rPr>
+        <w:t>–</w:t>
+      </w:r>
+      <w:r>
+        <w:rPr>
+          <w:rFonts w:hint="eastAsia"/>
+          <w:szCs w:val="20"/>
+        </w:rPr>
+        <w:t xml:space="preserve"> </w:t>
+      </w:r>
+      <w:r>
+        <w:rPr>
+          <w:rFonts w:hint="eastAsia"/>
+          <w:szCs w:val="20"/>
+        </w:rPr>
+        <w:t>2</w:t>
+      </w:r>
+    </w:p>
+    <w:p>
+      <w:pPr>
+        <w:widowControl/>
+        <w:wordWrap/>
+        <w:autoSpaceDE/>
+        <w:autoSpaceDN/>
+        <w:jc w:val="left"/>
+        <w:rPr>
+          <w:szCs w:val="20"/>
+        </w:rPr>
+      </w:pPr>
+    </w:p>
+    <w:p>
+      <w:pPr>
+        <w:widowControl/>
+        <w:wordWrap/>
+        <w:autoSpaceDE/>
+        <w:autoSpaceDN/>
+        <w:jc w:val="left"/>
+        <w:rPr>
+          <w:szCs w:val="20"/>
+        </w:rPr>
+      </w:pPr>
+      <w:r>
+        <w:rPr>
+          <w:rFonts w:hint="eastAsia"/>
+          <w:szCs w:val="20"/>
+        </w:rPr>
+        <w:t xml:space="preserve">차량의 센서들이 받아온 데이터 값을 ECU에서 TCP 서버를 통해 카 </w:t>
+      </w:r>
+      <w:proofErr w:type="spellStart"/>
+      <w:r>
+        <w:rPr>
+          <w:rFonts w:hint="eastAsia"/>
+          <w:szCs w:val="20"/>
+        </w:rPr>
+        <w:t>인포테인먼트</w:t>
+      </w:r>
+      <w:proofErr w:type="spellEnd"/>
+      <w:r>
+        <w:rPr>
+          <w:rFonts w:hint="eastAsia"/>
+          <w:szCs w:val="20"/>
+        </w:rPr>
+        <w:t>(</w:t>
+      </w:r>
+      <w:proofErr w:type="spellStart"/>
+      <w:r>
+        <w:rPr>
+          <w:rFonts w:hint="eastAsia"/>
+          <w:szCs w:val="20"/>
+        </w:rPr>
+        <w:t>대쉬보드</w:t>
+      </w:r>
+      <w:proofErr w:type="spellEnd"/>
+      <w:r>
+        <w:rPr>
+          <w:rFonts w:hint="eastAsia"/>
+          <w:szCs w:val="20"/>
+        </w:rPr>
+        <w:t>)에 출력하여 운전 기사와 보육 교사가 확인할 수 있다. 이때, 데이터는 좌석 정보, 온도, 습도, 속도이며 DB에 저장한다.</w:t>
+      </w:r>
+    </w:p>
+    <w:p>
+      <w:pPr>
+        <w:widowControl/>
+        <w:wordWrap/>
+        <w:autoSpaceDE/>
+        <w:autoSpaceDN/>
+        <w:jc w:val="left"/>
+        <w:rPr>
+          <w:szCs w:val="20"/>
+        </w:rPr>
+      </w:pPr>
+      <w:r>
+        <w:rPr>
+          <w:rFonts w:hint="eastAsia"/>
+          <w:szCs w:val="20"/>
+        </w:rPr>
+        <w:t>그리고, 학부모는 안드로이드 어플리케이션을 이용해 아이가 안전한 지 확인할 수 있다. 이 정보는 HTTP 서버를 통해 요청한 데이터를 DB에서 가져온다.</w:t>
+      </w:r>
+    </w:p>
+    <w:p>
+      <w:pPr>
+        <w:widowControl/>
+        <w:wordWrap/>
+        <w:autoSpaceDE/>
+        <w:autoSpaceDN/>
+        <w:jc w:val="left"/>
+        <w:rPr>
+          <w:szCs w:val="20"/>
+        </w:rPr>
+      </w:pPr>
+    </w:p>
+    <w:p>
+      <w:pPr>
+        <w:widowControl/>
+        <w:wordWrap/>
+        <w:autoSpaceDE/>
+        <w:autoSpaceDN/>
+        <w:jc w:val="left"/>
+        <w:rPr>
+          <w:szCs w:val="20"/>
+        </w:rPr>
+      </w:pPr>
+    </w:p>
+    <w:p>
+      <w:pPr>
+        <w:widowControl/>
+        <w:wordWrap/>
+        <w:autoSpaceDE/>
+        <w:autoSpaceDN/>
+        <w:jc w:val="left"/>
+        <w:rPr>
+          <w:szCs w:val="20"/>
+        </w:rPr>
+      </w:pPr>
+    </w:p>
+    <w:p>
+      <w:pPr>
+        <w:widowControl/>
+        <w:wordWrap/>
+        <w:autoSpaceDE/>
+        <w:autoSpaceDN/>
+        <w:jc w:val="left"/>
+        <w:rPr>
+          <w:szCs w:val="20"/>
+        </w:rPr>
+      </w:pPr>
+    </w:p>
+    <w:p>
+      <w:pPr>
+        <w:widowControl/>
+        <w:wordWrap/>
+        <w:autoSpaceDE/>
+        <w:autoSpaceDN/>
+        <w:jc w:val="left"/>
+        <w:rPr>
+          <w:szCs w:val="20"/>
+        </w:rPr>
+      </w:pPr>
+    </w:p>
+    <w:p>
+      <w:pPr>
+        <w:widowControl/>
+        <w:wordWrap/>
+        <w:autoSpaceDE/>
+        <w:autoSpaceDN/>
+        <w:jc w:val="left"/>
+        <w:rPr>
+          <w:szCs w:val="20"/>
+        </w:rPr>
+      </w:pPr>
+    </w:p>
+    <w:p>
+      <w:pPr>
+        <w:widowControl/>
+        <w:wordWrap/>
+        <w:autoSpaceDE/>
+        <w:autoSpaceDN/>
+        <w:jc w:val="left"/>
+        <w:rPr>
+          <w:szCs w:val="20"/>
+        </w:rPr>
+      </w:pPr>
+      <w:r>
+        <w:rPr>
+          <w:rFonts w:hint="eastAsia"/>
+          <w:szCs w:val="20"/>
+        </w:rPr>
+        <w:lastRenderedPageBreak/>
+        <w:t xml:space="preserve">3.1.3 시스템 </w:t>
+      </w:r>
+      <w:proofErr w:type="spellStart"/>
+      <w:r>
+        <w:rPr>
+          <w:rFonts w:hint="eastAsia"/>
+          <w:szCs w:val="20"/>
+        </w:rPr>
+        <w:t>아키텍쳐</w:t>
+      </w:r>
+      <w:proofErr w:type="spellEnd"/>
+      <w:r>
+        <w:rPr>
+          <w:rFonts w:hint="eastAsia"/>
+          <w:szCs w:val="20"/>
+        </w:rPr>
+        <w:t>(System Architecture)</w:t>
+      </w:r>
+    </w:p>
+    <w:p>
+      <w:pPr>
+        <w:widowControl/>
+        <w:wordWrap/>
+        <w:autoSpaceDE/>
+        <w:autoSpaceDN/>
+        <w:jc w:val="left"/>
+        <w:rPr>
+          <w:szCs w:val="20"/>
+        </w:rPr>
+      </w:pPr>
+    </w:p>
+    <w:p>
+      <w:pPr>
+        <w:widowControl/>
+        <w:wordWrap/>
+        <w:autoSpaceDE/>
+        <w:autoSpaceDN/>
+        <w:jc w:val="left"/>
+        <w:rPr>
+          <w:szCs w:val="20"/>
+        </w:rPr>
+      </w:pPr>
+      <w:r>
+        <w:rPr>
+          <w:noProof/>
+        </w:rPr>
+        <w:drawing>
+          <wp:inline distT="0" distB="0" distL="0" distR="0" wp14:anchorId="42096168" wp14:editId="7CEAA5A6">
+            <wp:extent cx="4381500" cy="2886075"/>
+            <wp:effectExtent l="0" t="0" r="0" b="9525"/>
+            <wp:docPr id="70" name="그림 70"/>
             <wp:cNvGraphicFramePr>
               <a:graphicFrameLocks xmlns:a="http://schemas.openxmlformats.org/drawingml/2006/main" noChangeAspect="1"/>
             </wp:cNvGraphicFramePr>
@@ -7783,7 +7812,7 @@
                   <pic:spPr>
                     <a:xfrm>
                       <a:off x="0" y="0"/>
-                      <a:ext cx="5731510" cy="2833301"/>
+                      <a:ext cx="4381500" cy="2886075"/>
                     </a:xfrm>
                     <a:prstGeom prst="rect">
                       <a:avLst/>
@@ -7804,254 +7833,293 @@
         <w:autoSpaceDN/>
         <w:jc w:val="left"/>
         <w:rPr>
-          <w:sz w:val="24"/>
-          <w:szCs w:val="24"/>
-        </w:rPr>
-      </w:pPr>
-    </w:p>
-    <w:p>
-      <w:pPr>
-        <w:pStyle w:val="a9"/>
-        <w:widowControl/>
-        <w:numPr>
-          <w:ilvl w:val="0"/>
-          <w:numId w:val="7"/>
-        </w:numPr>
-        <w:wordWrap/>
-        <w:autoSpaceDE/>
-        <w:autoSpaceDN/>
-        <w:ind w:leftChars="0"/>
-        <w:jc w:val="left"/>
-        <w:rPr>
-          <w:szCs w:val="20"/>
-        </w:rPr>
-      </w:pPr>
-      <w:r>
-        <w:rPr>
-          <w:rFonts w:hint="eastAsia"/>
-          <w:szCs w:val="20"/>
-        </w:rPr>
-        <w:t>차량을 사용하고자 하는 사용자는 자신의 직업을 선택 후, 회원가입을 진행</w:t>
-      </w:r>
-    </w:p>
-    <w:p>
-      <w:pPr>
-        <w:pStyle w:val="a9"/>
-        <w:widowControl/>
-        <w:numPr>
-          <w:ilvl w:val="0"/>
-          <w:numId w:val="7"/>
-        </w:numPr>
-        <w:wordWrap/>
-        <w:autoSpaceDE/>
-        <w:autoSpaceDN/>
-        <w:ind w:leftChars="0"/>
-        <w:jc w:val="left"/>
-        <w:rPr>
-          <w:szCs w:val="20"/>
-        </w:rPr>
-      </w:pPr>
+          <w:szCs w:val="20"/>
+        </w:rPr>
+      </w:pPr>
+    </w:p>
+    <w:p>
+      <w:pPr>
+        <w:widowControl/>
+        <w:wordWrap/>
+        <w:autoSpaceDE/>
+        <w:autoSpaceDN/>
+        <w:jc w:val="left"/>
+        <w:rPr>
+          <w:szCs w:val="20"/>
+        </w:rPr>
+      </w:pPr>
+      <w:r>
+        <w:rPr>
+          <w:szCs w:val="20"/>
+        </w:rPr>
+        <w:t xml:space="preserve"> 2대의 </w:t>
+      </w:r>
       <w:proofErr w:type="spellStart"/>
       <w:r>
         <w:rPr>
-          <w:rFonts w:hint="eastAsia"/>
-          <w:szCs w:val="20"/>
-        </w:rPr>
-        <w:t>회원가입한</w:t>
+          <w:szCs w:val="20"/>
+        </w:rPr>
+        <w:t>라떼팬더</w:t>
       </w:r>
       <w:proofErr w:type="spellEnd"/>
       <w:r>
         <w:rPr>
-          <w:rFonts w:hint="eastAsia"/>
-          <w:szCs w:val="20"/>
-        </w:rPr>
-        <w:t xml:space="preserve"> 아이디로 로그인 후, 보육교사와 운전기사는 차량의 좌석 정보를 확인</w:t>
-      </w:r>
-    </w:p>
-    <w:p>
-      <w:pPr>
-        <w:pStyle w:val="a9"/>
-        <w:widowControl/>
-        <w:numPr>
-          <w:ilvl w:val="0"/>
-          <w:numId w:val="7"/>
-        </w:numPr>
-        <w:wordWrap/>
-        <w:autoSpaceDE/>
-        <w:autoSpaceDN/>
-        <w:ind w:leftChars="0"/>
-        <w:jc w:val="left"/>
-        <w:rPr>
-          <w:szCs w:val="20"/>
-        </w:rPr>
-      </w:pPr>
-      <w:r>
-        <w:rPr>
-          <w:rFonts w:hint="eastAsia"/>
-          <w:szCs w:val="20"/>
-        </w:rPr>
-        <w:t>차량의 상태를 DB에 저장하고 상태의 정도에 따라 속도를 제어</w:t>
-      </w:r>
-    </w:p>
-    <w:p>
-      <w:pPr>
-        <w:pStyle w:val="a9"/>
-        <w:widowControl/>
-        <w:numPr>
-          <w:ilvl w:val="0"/>
-          <w:numId w:val="7"/>
-        </w:numPr>
-        <w:wordWrap/>
-        <w:autoSpaceDE/>
-        <w:autoSpaceDN/>
-        <w:ind w:leftChars="0"/>
-        <w:jc w:val="left"/>
-        <w:rPr>
-          <w:szCs w:val="20"/>
-        </w:rPr>
-      </w:pPr>
-      <w:r>
-        <w:rPr>
-          <w:rFonts w:hint="eastAsia"/>
-          <w:szCs w:val="20"/>
-        </w:rPr>
-        <w:t xml:space="preserve">학부모는 </w:t>
+          <w:szCs w:val="20"/>
+        </w:rPr>
+        <w:t xml:space="preserve">(Latte Panda) 보드를 각각 </w:t>
+      </w:r>
+      <w:r>
+        <w:rPr>
+          <w:rFonts w:hint="eastAsia"/>
+          <w:szCs w:val="20"/>
+        </w:rPr>
+        <w:t>ECU</w:t>
+      </w:r>
+      <w:r>
+        <w:rPr>
+          <w:szCs w:val="20"/>
+        </w:rPr>
+        <w:t xml:space="preserve">와 </w:t>
+      </w:r>
+      <w:r>
+        <w:rPr>
+          <w:rFonts w:hint="eastAsia"/>
+          <w:szCs w:val="20"/>
+        </w:rPr>
+        <w:t>센서 값 발생기</w:t>
+      </w:r>
+      <w:r>
+        <w:rPr>
+          <w:szCs w:val="20"/>
+        </w:rPr>
+        <w:t xml:space="preserve">로 구성하였으며 </w:t>
+      </w:r>
+      <w:r>
+        <w:rPr>
+          <w:rFonts w:hint="eastAsia"/>
+          <w:szCs w:val="20"/>
+        </w:rPr>
+        <w:t xml:space="preserve">윈도우간의 포트 통신을 위해 </w:t>
+      </w:r>
+      <w:r>
+        <w:rPr>
+          <w:szCs w:val="20"/>
+        </w:rPr>
+        <w:t xml:space="preserve">이를 CAN 모듈(CAN Serial Converter)로 연결하였다. 두 모듈간 CAN 통신의 결과물은 HTTP 및 TCP/IP 통신을 통해 차량에 내장된 Tablet에 </w:t>
+      </w:r>
+      <w:r>
+        <w:rPr>
+          <w:rFonts w:hint="eastAsia"/>
+          <w:szCs w:val="20"/>
+        </w:rPr>
+        <w:t>정보를 띄워주</w:t>
+      </w:r>
+      <w:r>
+        <w:rPr>
+          <w:szCs w:val="20"/>
+        </w:rPr>
+        <w:t>며</w:t>
+      </w:r>
+      <w:r>
+        <w:rPr>
+          <w:rFonts w:hint="eastAsia"/>
+          <w:szCs w:val="20"/>
+        </w:rPr>
+        <w:t xml:space="preserve"> </w:t>
+      </w:r>
+      <w:r>
+        <w:rPr>
+          <w:szCs w:val="20"/>
+        </w:rPr>
+        <w:t>TCP/IP통신</w:t>
+      </w:r>
+      <w:r>
+        <w:rPr>
+          <w:rFonts w:hint="eastAsia"/>
+          <w:szCs w:val="20"/>
+        </w:rPr>
+        <w:t xml:space="preserve"> 및 HTTP통신</w:t>
+      </w:r>
+      <w:r>
+        <w:rPr>
+          <w:szCs w:val="20"/>
+        </w:rPr>
+        <w:t xml:space="preserve">을 통해 </w:t>
+      </w:r>
+      <w:r>
+        <w:rPr>
+          <w:rFonts w:hint="eastAsia"/>
+          <w:szCs w:val="20"/>
+        </w:rPr>
+        <w:t>DB에 저장한다.</w:t>
+      </w:r>
+      <w:r>
+        <w:rPr>
+          <w:szCs w:val="20"/>
+        </w:rPr>
+        <w:t xml:space="preserve"> </w:t>
+      </w:r>
+      <w:r>
+        <w:rPr>
+          <w:szCs w:val="20"/>
+        </w:rPr>
+        <w:t xml:space="preserve">이 구성이 </w:t>
       </w:r>
       <w:proofErr w:type="spellStart"/>
       <w:r>
         <w:rPr>
-          <w:rFonts w:hint="eastAsia"/>
-          <w:szCs w:val="20"/>
-        </w:rPr>
-        <w:t>앱을</w:t>
+          <w:szCs w:val="20"/>
+        </w:rPr>
+        <w:t>커넥티드</w:t>
       </w:r>
       <w:proofErr w:type="spellEnd"/>
       <w:r>
         <w:rPr>
-          <w:rFonts w:hint="eastAsia"/>
-          <w:szCs w:val="20"/>
-        </w:rPr>
-        <w:t xml:space="preserve"> 통해 자녀들이 탑승한 버스의 정보를 확인 가능</w:t>
-      </w:r>
-    </w:p>
-    <w:p>
-      <w:pPr>
-        <w:widowControl/>
-        <w:wordWrap/>
-        <w:autoSpaceDE/>
-        <w:autoSpaceDN/>
-        <w:jc w:val="left"/>
-        <w:rPr>
-          <w:sz w:val="24"/>
-          <w:szCs w:val="24"/>
-        </w:rPr>
-      </w:pPr>
-    </w:p>
-    <w:p>
-      <w:pPr>
-        <w:widowControl/>
-        <w:wordWrap/>
-        <w:autoSpaceDE/>
-        <w:autoSpaceDN/>
-        <w:jc w:val="left"/>
-        <w:rPr>
-          <w:szCs w:val="20"/>
-        </w:rPr>
-      </w:pPr>
-      <w:r>
-        <w:rPr>
-          <w:rFonts w:hint="eastAsia"/>
-          <w:szCs w:val="20"/>
-        </w:rPr>
-        <w:t xml:space="preserve">3.1.2 </w:t>
-      </w:r>
-      <w:r>
-        <w:rPr>
-          <w:rFonts w:hint="eastAsia"/>
-          <w:szCs w:val="20"/>
-        </w:rPr>
-        <w:t xml:space="preserve">전체 </w:t>
-      </w:r>
-      <w:r>
-        <w:rPr>
-          <w:rFonts w:hint="eastAsia"/>
-          <w:szCs w:val="20"/>
-        </w:rPr>
-        <w:t>서비스 흐름</w:t>
-      </w:r>
-      <w:r>
-        <w:rPr>
-          <w:rFonts w:hint="eastAsia"/>
+          <w:szCs w:val="20"/>
+        </w:rPr>
+        <w:t xml:space="preserve"> 카(Connected Car)에 해당한다.</w:t>
+      </w:r>
+    </w:p>
+    <w:p>
+      <w:pPr>
+        <w:widowControl/>
+        <w:wordWrap/>
+        <w:autoSpaceDE/>
+        <w:autoSpaceDN/>
+        <w:ind w:firstLineChars="100" w:firstLine="200"/>
+        <w:jc w:val="left"/>
+        <w:rPr>
+          <w:szCs w:val="20"/>
+        </w:rPr>
+      </w:pPr>
+      <w:r>
+        <w:rPr>
+          <w:rFonts w:hint="eastAsia"/>
+          <w:szCs w:val="20"/>
+        </w:rPr>
+        <w:t xml:space="preserve">그리고 </w:t>
+      </w:r>
+      <w:r>
+        <w:rPr>
+          <w:szCs w:val="20"/>
+        </w:rPr>
+        <w:t>사용자</w:t>
+      </w:r>
+      <w:r>
+        <w:rPr>
+          <w:rFonts w:hint="eastAsia"/>
+          <w:szCs w:val="20"/>
+        </w:rPr>
+        <w:t xml:space="preserve">는 안드로이드 </w:t>
+      </w:r>
+      <w:r>
+        <w:rPr>
+          <w:szCs w:val="20"/>
+        </w:rPr>
+        <w:t>기반의</w:t>
+      </w:r>
+      <w:r>
+        <w:rPr>
           <w:szCs w:val="20"/>
         </w:rPr>
         <w:t xml:space="preserve"> </w:t>
       </w:r>
       <w:r>
         <w:rPr>
-          <w:szCs w:val="20"/>
-        </w:rPr>
-        <w:t>–</w:t>
-      </w:r>
-      <w:r>
-        <w:rPr>
-          <w:rFonts w:hint="eastAsia"/>
-          <w:szCs w:val="20"/>
-        </w:rPr>
-        <w:t xml:space="preserve"> </w:t>
-      </w:r>
-      <w:r>
-        <w:rPr>
-          <w:rFonts w:hint="eastAsia"/>
-          <w:szCs w:val="20"/>
-        </w:rPr>
-        <w:t>2</w:t>
-      </w:r>
-    </w:p>
-    <w:p>
-      <w:pPr>
-        <w:widowControl/>
-        <w:wordWrap/>
-        <w:autoSpaceDE/>
-        <w:autoSpaceDN/>
-        <w:jc w:val="left"/>
-        <w:rPr>
-          <w:szCs w:val="20"/>
-        </w:rPr>
-      </w:pPr>
-    </w:p>
-    <w:p>
-      <w:pPr>
-        <w:widowControl/>
-        <w:wordWrap/>
-        <w:autoSpaceDE/>
-        <w:autoSpaceDN/>
-        <w:jc w:val="left"/>
-        <w:rPr>
-          <w:szCs w:val="20"/>
-        </w:rPr>
-      </w:pPr>
-      <w:r>
-        <w:rPr>
-          <w:rFonts w:hint="eastAsia"/>
-          <w:szCs w:val="20"/>
-        </w:rPr>
-        <w:t xml:space="preserve">차량의 센서들이 받아온 데이터 값을 ECU에서 TCP 서버를 통해 카 </w:t>
+          <w:rFonts w:hint="eastAsia"/>
+          <w:szCs w:val="20"/>
+        </w:rPr>
+        <w:t>어플리케이션을 통해</w:t>
+      </w:r>
+      <w:r>
+        <w:rPr>
+          <w:szCs w:val="20"/>
+        </w:rPr>
+        <w:t xml:space="preserve"> 데이터를 </w:t>
       </w:r>
       <w:proofErr w:type="spellStart"/>
       <w:r>
         <w:rPr>
-          <w:rFonts w:hint="eastAsia"/>
-          <w:szCs w:val="20"/>
-        </w:rPr>
-        <w:t>인포테인먼트</w:t>
+          <w:szCs w:val="20"/>
+        </w:rPr>
+        <w:t>전송</w:t>
+      </w:r>
+      <w:r>
+        <w:rPr>
+          <w:rFonts w:hint="eastAsia"/>
+          <w:szCs w:val="20"/>
+        </w:rPr>
+        <w:t>받으</w:t>
+      </w:r>
+      <w:r>
+        <w:rPr>
+          <w:szCs w:val="20"/>
+        </w:rPr>
+        <w:t>며</w:t>
       </w:r>
       <w:proofErr w:type="spellEnd"/>
       <w:r>
         <w:rPr>
-          <w:rFonts w:hint="eastAsia"/>
-          <w:szCs w:val="20"/>
-        </w:rPr>
-        <w:t>(</w:t>
+          <w:szCs w:val="20"/>
+        </w:rPr>
+        <w:t xml:space="preserve"> DB에</w:t>
+      </w:r>
+      <w:r>
+        <w:rPr>
+          <w:rFonts w:hint="eastAsia"/>
+          <w:szCs w:val="20"/>
+        </w:rPr>
+        <w:t>서</w:t>
+      </w:r>
+      <w:r>
+        <w:rPr>
+          <w:szCs w:val="20"/>
+        </w:rPr>
+        <w:t xml:space="preserve"> 차량 운행 정보를 </w:t>
+      </w:r>
+      <w:r>
+        <w:rPr>
+          <w:rFonts w:hint="eastAsia"/>
+          <w:szCs w:val="20"/>
+        </w:rPr>
+        <w:t>가져온</w:t>
+      </w:r>
+      <w:r>
+        <w:rPr>
+          <w:szCs w:val="20"/>
+        </w:rPr>
+        <w:t>다.</w:t>
+      </w:r>
+    </w:p>
+    <w:p>
+      <w:pPr>
+        <w:widowControl/>
+        <w:wordWrap/>
+        <w:autoSpaceDE/>
+        <w:autoSpaceDN/>
+        <w:jc w:val="left"/>
+        <w:rPr>
+          <w:szCs w:val="20"/>
+        </w:rPr>
+      </w:pPr>
+    </w:p>
+    <w:p>
+      <w:pPr>
+        <w:widowControl/>
+        <w:wordWrap/>
+        <w:autoSpaceDE/>
+        <w:autoSpaceDN/>
+        <w:jc w:val="left"/>
+        <w:rPr>
+          <w:szCs w:val="20"/>
+        </w:rPr>
+      </w:pPr>
+      <w:r>
+        <w:rPr>
+          <w:rFonts w:hint="eastAsia"/>
+          <w:szCs w:val="20"/>
+        </w:rPr>
+        <w:t xml:space="preserve">3.1.4 소프트웨어 </w:t>
       </w:r>
       <w:proofErr w:type="spellStart"/>
       <w:r>
@@ -8059,123 +8127,9 @@
           <w:rFonts w:hint="eastAsia"/>
           <w:szCs w:val="20"/>
         </w:rPr>
-        <w:t>대쉬보드</w:t>
+        <w:t>아키텍쳐</w:t>
       </w:r>
       <w:proofErr w:type="spellEnd"/>
-      <w:r>
-        <w:rPr>
-          <w:rFonts w:hint="eastAsia"/>
-          <w:szCs w:val="20"/>
-        </w:rPr>
-        <w:t>)에 출력하여 운전 기사와 보육 교사가 확인할 수 있다. 이때, 데이터는 좌석 정보, 온도, 습도, 속도이며 DB에 저장한다.</w:t>
-      </w:r>
-    </w:p>
-    <w:p>
-      <w:pPr>
-        <w:widowControl/>
-        <w:wordWrap/>
-        <w:autoSpaceDE/>
-        <w:autoSpaceDN/>
-        <w:jc w:val="left"/>
-        <w:rPr>
-          <w:szCs w:val="20"/>
-        </w:rPr>
-      </w:pPr>
-      <w:r>
-        <w:rPr>
-          <w:rFonts w:hint="eastAsia"/>
-          <w:szCs w:val="20"/>
-        </w:rPr>
-        <w:t xml:space="preserve">그리고, 학부모는 </w:t>
-      </w:r>
-      <w:proofErr w:type="spellStart"/>
-      <w:r>
-        <w:rPr>
-          <w:rFonts w:hint="eastAsia"/>
-          <w:szCs w:val="20"/>
-        </w:rPr>
-        <w:t>안드로이드</w:t>
-      </w:r>
-      <w:proofErr w:type="spellEnd"/>
-      <w:r>
-        <w:rPr>
-          <w:rFonts w:hint="eastAsia"/>
-          <w:szCs w:val="20"/>
-        </w:rPr>
-        <w:t xml:space="preserve"> 어플리케이션을 이용해 아이가 안전한 지 확인할 수 있다. 이 정보는 HTTP 서버를 통해 요청한 데이터를 DB에서 가져온다.</w:t>
-      </w:r>
-    </w:p>
-    <w:p>
-      <w:pPr>
-        <w:widowControl/>
-        <w:wordWrap/>
-        <w:autoSpaceDE/>
-        <w:autoSpaceDN/>
-        <w:jc w:val="left"/>
-        <w:rPr>
-          <w:szCs w:val="20"/>
-        </w:rPr>
-      </w:pPr>
-    </w:p>
-    <w:p>
-      <w:pPr>
-        <w:widowControl/>
-        <w:wordWrap/>
-        <w:autoSpaceDE/>
-        <w:autoSpaceDN/>
-        <w:jc w:val="left"/>
-        <w:rPr>
-          <w:szCs w:val="20"/>
-        </w:rPr>
-      </w:pPr>
-    </w:p>
-    <w:p>
-      <w:pPr>
-        <w:widowControl/>
-        <w:wordWrap/>
-        <w:autoSpaceDE/>
-        <w:autoSpaceDN/>
-        <w:jc w:val="left"/>
-        <w:rPr>
-          <w:szCs w:val="20"/>
-        </w:rPr>
-      </w:pPr>
-    </w:p>
-    <w:p>
-      <w:pPr>
-        <w:widowControl/>
-        <w:wordWrap/>
-        <w:autoSpaceDE/>
-        <w:autoSpaceDN/>
-        <w:jc w:val="left"/>
-        <w:rPr>
-          <w:szCs w:val="20"/>
-        </w:rPr>
-      </w:pPr>
-      <w:r>
-        <w:rPr>
-          <w:rFonts w:hint="eastAsia"/>
-          <w:szCs w:val="20"/>
-        </w:rPr>
-        <w:lastRenderedPageBreak/>
-        <w:t xml:space="preserve">3.1.3 시스템 </w:t>
-      </w:r>
-      <w:proofErr w:type="spellStart"/>
-      <w:r>
-        <w:rPr>
-          <w:rFonts w:hint="eastAsia"/>
-          <w:szCs w:val="20"/>
-        </w:rPr>
-        <w:t>아키텍쳐</w:t>
-      </w:r>
-      <w:proofErr w:type="spellEnd"/>
-      <w:r>
-        <w:rPr>
-          <w:rFonts w:hint="eastAsia"/>
-          <w:szCs w:val="20"/>
-        </w:rPr>
-        <w:t>(System Architecture)</w:t>
-      </w:r>
     </w:p>
     <w:p>
       <w:pPr>
@@ -8205,10 +8159,10 @@
           <w:noProof/>
         </w:rPr>
         <w:drawing>
-          <wp:inline distT="0" distB="0" distL="0" distR="0" wp14:anchorId="42096168" wp14:editId="7CEAA5A6">
-            <wp:extent cx="4381500" cy="2886075"/>
-            <wp:effectExtent l="0" t="0" r="0" b="9525"/>
-            <wp:docPr id="70" name="그림 70"/>
+          <wp:inline distT="0" distB="0" distL="0" distR="0" wp14:anchorId="60EEC71B" wp14:editId="44308F78">
+            <wp:extent cx="4287328" cy="2976829"/>
+            <wp:effectExtent l="0" t="0" r="0" b="0"/>
+            <wp:docPr id="71" name="그림 71"/>
             <wp:cNvGraphicFramePr>
               <a:graphicFrameLocks xmlns:a="http://schemas.openxmlformats.org/drawingml/2006/main" noChangeAspect="1"/>
             </wp:cNvGraphicFramePr>
@@ -8228,7 +8182,7 @@
                   <pic:spPr>
                     <a:xfrm>
                       <a:off x="0" y="0"/>
-                      <a:ext cx="4381500" cy="2886075"/>
+                      <a:ext cx="4290934" cy="2979333"/>
                     </a:xfrm>
                     <a:prstGeom prst="rect">
                       <a:avLst/>
@@ -8252,349 +8206,116 @@
           <w:szCs w:val="20"/>
         </w:rPr>
       </w:pPr>
-    </w:p>
-    <w:p>
-      <w:pPr>
-        <w:widowControl/>
-        <w:wordWrap/>
-        <w:autoSpaceDE/>
-        <w:autoSpaceDN/>
-        <w:jc w:val="left"/>
-        <w:rPr>
-          <w:szCs w:val="20"/>
-        </w:rPr>
-      </w:pPr>
-      <w:r>
-        <w:rPr>
-          <w:szCs w:val="20"/>
-        </w:rPr>
-        <w:t xml:space="preserve"> 2대의 </w:t>
-      </w:r>
-      <w:proofErr w:type="spellStart"/>
-      <w:r>
-        <w:rPr>
-          <w:szCs w:val="20"/>
-        </w:rPr>
-        <w:t>라떼팬더</w:t>
-      </w:r>
-      <w:proofErr w:type="spellEnd"/>
-      <w:r>
-        <w:rPr>
-          <w:szCs w:val="20"/>
-        </w:rPr>
-        <w:t xml:space="preserve">(Latte Panda) 보드를 각각 </w:t>
-      </w:r>
-      <w:r>
-        <w:rPr>
-          <w:rFonts w:hint="eastAsia"/>
-          <w:szCs w:val="20"/>
-        </w:rPr>
-        <w:t>ECU</w:t>
-      </w:r>
-      <w:r>
-        <w:rPr>
-          <w:szCs w:val="20"/>
-        </w:rPr>
-        <w:t xml:space="preserve">와 </w:t>
-      </w:r>
-      <w:r>
-        <w:rPr>
-          <w:rFonts w:hint="eastAsia"/>
-          <w:szCs w:val="20"/>
-        </w:rPr>
-        <w:t>센서 값 발생기</w:t>
-      </w:r>
-      <w:r>
-        <w:rPr>
-          <w:szCs w:val="20"/>
-        </w:rPr>
-        <w:t xml:space="preserve">로 구성하였으며 </w:t>
-      </w:r>
-      <w:r>
-        <w:rPr>
-          <w:rFonts w:hint="eastAsia"/>
-          <w:szCs w:val="20"/>
-        </w:rPr>
-        <w:t xml:space="preserve">윈도우간의 포트 통신을 위해 </w:t>
-      </w:r>
-      <w:r>
-        <w:rPr>
-          <w:szCs w:val="20"/>
-        </w:rPr>
-        <w:t xml:space="preserve">이를 CAN 모듈(CAN Serial Converter)로 연결하였다. 두 모듈간 CAN 통신의 결과물은 HTTP 및 TCP/IP 통신을 통해 차량에 내장된 Tablet에 </w:t>
-      </w:r>
-      <w:r>
-        <w:rPr>
-          <w:rFonts w:hint="eastAsia"/>
-          <w:szCs w:val="20"/>
-        </w:rPr>
-        <w:t>정보를 띄워주</w:t>
-      </w:r>
-      <w:r>
-        <w:rPr>
-          <w:szCs w:val="20"/>
-        </w:rPr>
-        <w:t>며</w:t>
-      </w:r>
-      <w:r>
-        <w:rPr>
-          <w:rFonts w:hint="eastAsia"/>
-          <w:szCs w:val="20"/>
-        </w:rPr>
-        <w:t xml:space="preserve"> </w:t>
-      </w:r>
-      <w:r>
-        <w:rPr>
-          <w:szCs w:val="20"/>
-        </w:rPr>
-        <w:t>TCP/IP통신</w:t>
-      </w:r>
-      <w:r>
-        <w:rPr>
-          <w:rFonts w:hint="eastAsia"/>
-          <w:szCs w:val="20"/>
-        </w:rPr>
-        <w:t xml:space="preserve"> 및 HTTP통신</w:t>
-      </w:r>
-      <w:r>
-        <w:rPr>
-          <w:szCs w:val="20"/>
-        </w:rPr>
-        <w:t xml:space="preserve">을 통해 </w:t>
-      </w:r>
-      <w:r>
-        <w:rPr>
-          <w:rFonts w:hint="eastAsia"/>
-          <w:szCs w:val="20"/>
-        </w:rPr>
-        <w:t>DB에 저장한다.</w:t>
-      </w:r>
-      <w:r>
-        <w:rPr>
-          <w:szCs w:val="20"/>
-        </w:rPr>
-        <w:t xml:space="preserve"> </w:t>
-      </w:r>
-      <w:r>
-        <w:rPr>
-          <w:szCs w:val="20"/>
-        </w:rPr>
-        <w:t xml:space="preserve">이 구성이 </w:t>
-      </w:r>
-      <w:proofErr w:type="spellStart"/>
-      <w:r>
-        <w:rPr>
-          <w:szCs w:val="20"/>
-        </w:rPr>
-        <w:t>커넥티드</w:t>
-      </w:r>
-      <w:proofErr w:type="spellEnd"/>
-      <w:r>
-        <w:rPr>
-          <w:szCs w:val="20"/>
-        </w:rPr>
-        <w:t xml:space="preserve"> 카(Connected Car)에 해당한다.</w:t>
-      </w:r>
-    </w:p>
-    <w:p>
-      <w:pPr>
-        <w:widowControl/>
-        <w:wordWrap/>
-        <w:autoSpaceDE/>
-        <w:autoSpaceDN/>
-        <w:ind w:firstLineChars="100" w:firstLine="200"/>
-        <w:jc w:val="left"/>
-        <w:rPr>
-          <w:szCs w:val="20"/>
-        </w:rPr>
-      </w:pPr>
-      <w:r>
-        <w:rPr>
-          <w:rFonts w:hint="eastAsia"/>
-          <w:szCs w:val="20"/>
-        </w:rPr>
-        <w:t xml:space="preserve">그리고 </w:t>
-      </w:r>
-      <w:r>
-        <w:rPr>
-          <w:szCs w:val="20"/>
-        </w:rPr>
-        <w:t>사용자</w:t>
-      </w:r>
-      <w:r>
-        <w:rPr>
-          <w:rFonts w:hint="eastAsia"/>
-          <w:szCs w:val="20"/>
-        </w:rPr>
-        <w:t xml:space="preserve">는 </w:t>
-      </w:r>
-      <w:proofErr w:type="spellStart"/>
-      <w:r>
-        <w:rPr>
-          <w:rFonts w:hint="eastAsia"/>
-          <w:szCs w:val="20"/>
-        </w:rPr>
-        <w:t>안드로이드</w:t>
-      </w:r>
-      <w:proofErr w:type="spellEnd"/>
-      <w:r>
-        <w:rPr>
-          <w:rFonts w:hint="eastAsia"/>
-          <w:szCs w:val="20"/>
-        </w:rPr>
-        <w:t xml:space="preserve"> </w:t>
-      </w:r>
-      <w:r>
-        <w:rPr>
-          <w:szCs w:val="20"/>
-        </w:rPr>
-        <w:t>기반의</w:t>
-      </w:r>
-      <w:r>
-        <w:rPr>
-          <w:szCs w:val="20"/>
-        </w:rPr>
-        <w:t xml:space="preserve"> </w:t>
-      </w:r>
-      <w:r>
-        <w:rPr>
-          <w:rFonts w:hint="eastAsia"/>
-          <w:szCs w:val="20"/>
-        </w:rPr>
-        <w:t>어플리케이션을 통해</w:t>
-      </w:r>
-      <w:r>
-        <w:rPr>
-          <w:szCs w:val="20"/>
-        </w:rPr>
-        <w:t xml:space="preserve"> 데이터를 </w:t>
-      </w:r>
-      <w:proofErr w:type="spellStart"/>
-      <w:r>
-        <w:rPr>
-          <w:szCs w:val="20"/>
-        </w:rPr>
-        <w:t>전송</w:t>
-      </w:r>
-      <w:r>
-        <w:rPr>
-          <w:rFonts w:hint="eastAsia"/>
-          <w:szCs w:val="20"/>
-        </w:rPr>
-        <w:t>받으</w:t>
-      </w:r>
-      <w:r>
-        <w:rPr>
-          <w:szCs w:val="20"/>
-        </w:rPr>
-        <w:t>며</w:t>
-      </w:r>
-      <w:proofErr w:type="spellEnd"/>
-      <w:r>
-        <w:rPr>
-          <w:szCs w:val="20"/>
-        </w:rPr>
-        <w:t xml:space="preserve"> DB에</w:t>
-      </w:r>
-      <w:r>
-        <w:rPr>
-          <w:rFonts w:hint="eastAsia"/>
-          <w:szCs w:val="20"/>
-        </w:rPr>
-        <w:t>서</w:t>
-      </w:r>
-      <w:r>
-        <w:rPr>
-          <w:szCs w:val="20"/>
-        </w:rPr>
-        <w:t xml:space="preserve"> 차량 운행 정보를 </w:t>
-      </w:r>
-      <w:r>
-        <w:rPr>
-          <w:rFonts w:hint="eastAsia"/>
-          <w:szCs w:val="20"/>
-        </w:rPr>
-        <w:t>가져온</w:t>
-      </w:r>
-      <w:r>
-        <w:rPr>
-          <w:szCs w:val="20"/>
-        </w:rPr>
-        <w:t>다.</w:t>
-      </w:r>
-    </w:p>
-    <w:p>
-      <w:pPr>
-        <w:widowControl/>
-        <w:wordWrap/>
-        <w:autoSpaceDE/>
-        <w:autoSpaceDN/>
-        <w:jc w:val="left"/>
-        <w:rPr>
-          <w:szCs w:val="20"/>
-        </w:rPr>
-      </w:pPr>
-    </w:p>
-    <w:p>
-      <w:pPr>
-        <w:widowControl/>
-        <w:wordWrap/>
-        <w:autoSpaceDE/>
-        <w:autoSpaceDN/>
-        <w:jc w:val="left"/>
-        <w:rPr>
-          <w:szCs w:val="20"/>
-        </w:rPr>
-      </w:pPr>
-      <w:r>
-        <w:rPr>
-          <w:rFonts w:hint="eastAsia"/>
-          <w:szCs w:val="20"/>
-        </w:rPr>
-        <w:t xml:space="preserve">3.1.4 소프트웨어 </w:t>
-      </w:r>
-      <w:proofErr w:type="spellStart"/>
-      <w:r>
-        <w:rPr>
-          <w:rFonts w:hint="eastAsia"/>
-          <w:szCs w:val="20"/>
-        </w:rPr>
-        <w:t>아키텍쳐</w:t>
-      </w:r>
-      <w:proofErr w:type="spellEnd"/>
-    </w:p>
-    <w:p>
-      <w:pPr>
-        <w:widowControl/>
-        <w:wordWrap/>
-        <w:autoSpaceDE/>
-        <w:autoSpaceDN/>
-        <w:jc w:val="left"/>
-        <w:rPr>
-          <w:szCs w:val="20"/>
-        </w:rPr>
-      </w:pPr>
-    </w:p>
-    <w:p>
-      <w:pPr>
-        <w:widowControl/>
-        <w:wordWrap/>
-        <w:autoSpaceDE/>
-        <w:autoSpaceDN/>
-        <w:jc w:val="left"/>
-        <w:rPr>
-          <w:szCs w:val="20"/>
-        </w:rPr>
-      </w:pPr>
+      <w:r>
+        <w:rPr>
+          <w:rFonts w:hint="eastAsia"/>
+          <w:szCs w:val="20"/>
+        </w:rPr>
+        <w:lastRenderedPageBreak/>
+        <w:t>사용자는</w:t>
+      </w:r>
+      <w:r>
+        <w:rPr>
+          <w:szCs w:val="20"/>
+        </w:rPr>
+        <w:t xml:space="preserve"> Web Browser와 Android application을 통해 서비스를 제공받고, 자동차는 Latte Panda와 Tablet을 통해 서비스를 이용한다. 서비스를 제공하는 서버는 JVM(Java Virtual Machine), Apache Tomcat 9.0v, Window7을 Spring Frame Work로 구동하며, 서비스의 데이터를 DB로 구축한다.</w:t>
+      </w:r>
+    </w:p>
+    <w:p>
+      <w:pPr>
+        <w:widowControl/>
+        <w:wordWrap/>
+        <w:autoSpaceDE/>
+        <w:autoSpaceDN/>
+        <w:jc w:val="left"/>
+        <w:rPr>
+          <w:szCs w:val="20"/>
+        </w:rPr>
+      </w:pPr>
+    </w:p>
+    <w:p>
+      <w:pPr>
+        <w:pStyle w:val="20"/>
+        <w:tabs>
+          <w:tab w:val="right" w:leader="dot" w:pos="9026"/>
+        </w:tabs>
+        <w:ind w:left="0"/>
+        <w:rPr>
+          <w:sz w:val="24"/>
+          <w:szCs w:val="24"/>
+        </w:rPr>
+      </w:pPr>
+      <w:r>
+        <w:rPr>
+          <w:rFonts w:hint="eastAsia"/>
+          <w:sz w:val="24"/>
+          <w:szCs w:val="24"/>
+        </w:rPr>
+        <w:t xml:space="preserve">3.2 </w:t>
+      </w:r>
+      <w:r>
+        <w:rPr>
+          <w:rFonts w:hint="eastAsia"/>
+          <w:sz w:val="24"/>
+          <w:szCs w:val="24"/>
+        </w:rPr>
+        <w:t>사용</w:t>
+      </w:r>
+      <w:r>
+        <w:rPr>
+          <w:sz w:val="24"/>
+          <w:szCs w:val="24"/>
+        </w:rPr>
+        <w:t xml:space="preserve"> 디바이스 및 목표성능 or 주요 다이어그램 및 분석서</w:t>
+      </w:r>
+    </w:p>
+    <w:p/>
+    <w:p>
+      <w:r>
+        <w:rPr>
+          <w:rFonts w:hint="eastAsia"/>
+        </w:rPr>
+        <w:t xml:space="preserve">사용 </w:t>
+      </w:r>
+      <w:proofErr w:type="gramStart"/>
+      <w:r>
+        <w:rPr>
+          <w:rFonts w:hint="eastAsia"/>
+        </w:rPr>
+        <w:t>디바이스 :</w:t>
+      </w:r>
+      <w:proofErr w:type="gramEnd"/>
+      <w:r>
+        <w:rPr>
+          <w:rFonts w:hint="eastAsia"/>
+        </w:rPr>
+        <w:t xml:space="preserve"> Latte Panda 2, galaxy tap, galaxy phone, </w:t>
+      </w:r>
+      <w:r>
+        <w:rPr>
+          <w:rFonts w:hint="eastAsia"/>
+        </w:rPr>
+        <w:t>Ar</w:t>
+      </w:r>
+      <w:r>
+        <w:rPr>
+          <w:rFonts w:hint="eastAsia"/>
+        </w:rPr>
+        <w:t xml:space="preserve">duino </w:t>
+      </w:r>
+    </w:p>
+    <w:p/>
+    <w:p/>
+    <w:p>
       <w:r>
         <w:rPr>
           <w:noProof/>
         </w:rPr>
         <w:drawing>
-          <wp:inline distT="0" distB="0" distL="0" distR="0" wp14:anchorId="60EEC71B" wp14:editId="44308F78">
-            <wp:extent cx="4287328" cy="2976829"/>
-            <wp:effectExtent l="0" t="0" r="0" b="0"/>
-            <wp:docPr id="71" name="그림 71"/>
+          <wp:inline distT="0" distB="0" distL="0" distR="0" wp14:anchorId="596FCEB9" wp14:editId="315A66B9">
+            <wp:extent cx="3238500" cy="2581275"/>
+            <wp:effectExtent l="0" t="0" r="0" b="9525"/>
+            <wp:docPr id="15" name="그림 15"/>
             <wp:cNvGraphicFramePr>
               <a:graphicFrameLocks xmlns:a="http://schemas.openxmlformats.org/drawingml/2006/main" noChangeAspect="1"/>
             </wp:cNvGraphicFramePr>
@@ -8614,7 +8335,7 @@
                   <pic:spPr>
                     <a:xfrm>
                       <a:off x="0" y="0"/>
-                      <a:ext cx="4290934" cy="2979333"/>
+                      <a:ext cx="3238500" cy="2581275"/>
                     </a:xfrm>
                     <a:prstGeom prst="rect">
                       <a:avLst/>
@@ -8627,135 +8348,77 @@
         </w:drawing>
       </w:r>
     </w:p>
-    <w:p>
-      <w:pPr>
-        <w:widowControl/>
-        <w:wordWrap/>
-        <w:autoSpaceDE/>
-        <w:autoSpaceDN/>
-        <w:jc w:val="left"/>
-        <w:rPr>
-          <w:szCs w:val="20"/>
-        </w:rPr>
-      </w:pPr>
-      <w:r>
-        <w:rPr>
-          <w:rFonts w:hint="eastAsia"/>
-          <w:szCs w:val="20"/>
-        </w:rPr>
-        <w:lastRenderedPageBreak/>
-        <w:t>사용자는</w:t>
-      </w:r>
-      <w:r>
-        <w:rPr>
-          <w:szCs w:val="20"/>
-        </w:rPr>
-        <w:t xml:space="preserve"> Web Browser와 Android application을 통해 서비스를 제공받고, 자동차는 Latte Panda와 Tablet을 통해 서비스를 이용한다. 서비스를 제공하는 서버는 JVM(Java Virtual Machine), Apache Tomcat 9.0v, Window7을 Spring Frame Work로 구동하며, 서비스의 데이터를 DB로 구축한다.</w:t>
-      </w:r>
-    </w:p>
-    <w:p>
-      <w:pPr>
-        <w:widowControl/>
-        <w:wordWrap/>
-        <w:autoSpaceDE/>
-        <w:autoSpaceDN/>
-        <w:jc w:val="left"/>
-        <w:rPr>
-          <w:szCs w:val="20"/>
-        </w:rPr>
-      </w:pPr>
-    </w:p>
-    <w:p>
-      <w:pPr>
-        <w:pStyle w:val="20"/>
-        <w:tabs>
-          <w:tab w:val="right" w:leader="dot" w:pos="9026"/>
-        </w:tabs>
-        <w:ind w:left="0"/>
-        <w:rPr>
-          <w:sz w:val="24"/>
-          <w:szCs w:val="24"/>
-        </w:rPr>
-      </w:pPr>
-      <w:r>
-        <w:rPr>
-          <w:rFonts w:hint="eastAsia"/>
-          <w:sz w:val="24"/>
-          <w:szCs w:val="24"/>
-        </w:rPr>
-        <w:t xml:space="preserve">3.2 </w:t>
-      </w:r>
-      <w:r>
-        <w:rPr>
-          <w:rFonts w:hint="eastAsia"/>
-          <w:sz w:val="24"/>
-          <w:szCs w:val="24"/>
-        </w:rPr>
-        <w:t>사용</w:t>
-      </w:r>
-      <w:r>
-        <w:rPr>
-          <w:sz w:val="24"/>
-          <w:szCs w:val="24"/>
-        </w:rPr>
-        <w:t xml:space="preserve"> 디바이스 및 목표성능 or 주요 다이어그램 및 분석서</w:t>
-      </w:r>
-    </w:p>
     <w:p/>
     <w:p>
-      <w:r>
-        <w:rPr>
-          <w:rFonts w:hint="eastAsia"/>
-        </w:rPr>
-        <w:t xml:space="preserve">사용 </w:t>
-      </w:r>
-      <w:proofErr w:type="gramStart"/>
-      <w:r>
-        <w:rPr>
-          <w:rFonts w:hint="eastAsia"/>
-        </w:rPr>
-        <w:t>디바이스 :</w:t>
-      </w:r>
-      <w:proofErr w:type="gramEnd"/>
-      <w:r>
-        <w:rPr>
-          <w:rFonts w:hint="eastAsia"/>
-        </w:rPr>
-        <w:t xml:space="preserve"> Latte Panda 2, galaxy tap, galaxy phone, </w:t>
+      <w:pPr>
+        <w:ind w:firstLineChars="100" w:firstLine="200"/>
+      </w:pPr>
+    </w:p>
+    <w:p>
+      <w:r>
+        <w:rPr>
+          <w:rFonts w:hint="eastAsia"/>
+        </w:rPr>
+        <w:t xml:space="preserve">HTTP 통신을 이용하여 서버와 안드로이드가 통신한다. 2개의 CAN 장비와 Latte Panda를 이용해서 발생된 정보들을 </w:t>
       </w:r>
       <w:proofErr w:type="spellStart"/>
       <w:r>
         <w:rPr>
           <w:rFonts w:hint="eastAsia"/>
         </w:rPr>
-        <w:t>Ar</w:t>
-      </w:r>
-      <w:r>
-        <w:rPr>
-          <w:rFonts w:hint="eastAsia"/>
-        </w:rPr>
-        <w:t>duino</w:t>
+        <w:t>tcp</w:t>
       </w:r>
       <w:proofErr w:type="spellEnd"/>
       <w:r>
         <w:rPr>
           <w:rFonts w:hint="eastAsia"/>
         </w:rPr>
-        <w:t xml:space="preserve"> </w:t>
+        <w:t xml:space="preserve">서버를 통해서 안드로이드에 전송하게 되며, 그 정보를 학부모, 교사, 운전기사는 실시간으로 확인 할 수 </w:t>
+      </w:r>
+      <w:r>
+        <w:rPr>
+          <w:rFonts w:hint="eastAsia"/>
+        </w:rPr>
+        <w:t xml:space="preserve">있게 목표 하였다. </w:t>
+      </w:r>
+    </w:p>
+    <w:p/>
+    <w:p>
+      <w:r>
+        <w:rPr>
+          <w:rFonts w:hint="eastAsia"/>
+        </w:rPr>
+        <w:t xml:space="preserve"> 학부모는 지도에서 버스 위치와 도착 예정 시간 등을 확인하여 아이 등원 때 보다 편리하게 등원 시킬 수 있다. </w:t>
       </w:r>
     </w:p>
     <w:p/>
     <w:p/>
+    <w:p/>
+    <w:p/>
+    <w:p/>
+    <w:p/>
+    <w:p/>
+    <w:p/>
+    <w:p/>
+    <w:p/>
+    <w:p>
+      <w:r>
+        <w:rPr>
+          <w:rFonts w:hint="eastAsia"/>
+        </w:rPr>
+        <w:t>Table ERD</w:t>
+      </w:r>
+    </w:p>
     <w:p>
       <w:r>
         <w:rPr>
           <w:noProof/>
         </w:rPr>
         <w:drawing>
-          <wp:inline distT="0" distB="0" distL="0" distR="0" wp14:anchorId="596FCEB9" wp14:editId="315A66B9">
-            <wp:extent cx="3238500" cy="2581275"/>
-            <wp:effectExtent l="0" t="0" r="0" b="9525"/>
-            <wp:docPr id="15" name="그림 15"/>
+          <wp:inline distT="0" distB="0" distL="0" distR="0" wp14:anchorId="7808FC57" wp14:editId="0BC58181">
+            <wp:extent cx="5114925" cy="4914900"/>
+            <wp:effectExtent l="0" t="0" r="9525" b="0"/>
+            <wp:docPr id="20" name="그림 20"/>
             <wp:cNvGraphicFramePr>
               <a:graphicFrameLocks xmlns:a="http://schemas.openxmlformats.org/drawingml/2006/main" noChangeAspect="1"/>
             </wp:cNvGraphicFramePr>
@@ -8775,137 +8438,6 @@
                   <pic:spPr>
                     <a:xfrm>
                       <a:off x="0" y="0"/>
-                      <a:ext cx="3238500" cy="2581275"/>
-                    </a:xfrm>
-                    <a:prstGeom prst="rect">
-                      <a:avLst/>
-                    </a:prstGeom>
-                  </pic:spPr>
-                </pic:pic>
-              </a:graphicData>
-            </a:graphic>
-          </wp:inline>
-        </w:drawing>
-      </w:r>
-    </w:p>
-    <w:p/>
-    <w:p>
-      <w:pPr>
-        <w:ind w:firstLineChars="100" w:firstLine="200"/>
-      </w:pPr>
-    </w:p>
-    <w:p>
-      <w:r>
-        <w:rPr>
-          <w:rFonts w:hint="eastAsia"/>
-        </w:rPr>
-        <w:t xml:space="preserve">HTTP 통신을 이용하여 서버와 </w:t>
-      </w:r>
-      <w:proofErr w:type="spellStart"/>
-      <w:r>
-        <w:rPr>
-          <w:rFonts w:hint="eastAsia"/>
-        </w:rPr>
-        <w:t>안드로이드가</w:t>
-      </w:r>
-      <w:proofErr w:type="spellEnd"/>
-      <w:r>
-        <w:rPr>
-          <w:rFonts w:hint="eastAsia"/>
-        </w:rPr>
-        <w:t xml:space="preserve"> 통신한다. 2개의 CAN 장비와 Latte Panda를 이용해서 발생된 정보들을 </w:t>
-      </w:r>
-      <w:proofErr w:type="spellStart"/>
-      <w:r>
-        <w:rPr>
-          <w:rFonts w:hint="eastAsia"/>
-        </w:rPr>
-        <w:t>tcp</w:t>
-      </w:r>
-      <w:proofErr w:type="spellEnd"/>
-      <w:r>
-        <w:rPr>
-          <w:rFonts w:hint="eastAsia"/>
-        </w:rPr>
-        <w:t xml:space="preserve">서버를 통해서 </w:t>
-      </w:r>
-      <w:proofErr w:type="spellStart"/>
-      <w:r>
-        <w:rPr>
-          <w:rFonts w:hint="eastAsia"/>
-        </w:rPr>
-        <w:t>안드로이드에</w:t>
-      </w:r>
-      <w:proofErr w:type="spellEnd"/>
-      <w:r>
-        <w:rPr>
-          <w:rFonts w:hint="eastAsia"/>
-        </w:rPr>
-        <w:t xml:space="preserve"> 전송하게 되며, 그 정보를 학부모, 교사, 운전기사는 실시간으로 확인 할 수 </w:t>
-      </w:r>
-      <w:r>
-        <w:rPr>
-          <w:rFonts w:hint="eastAsia"/>
-        </w:rPr>
-        <w:t xml:space="preserve">있게 목표 하였다. </w:t>
-      </w:r>
-    </w:p>
-    <w:p/>
-    <w:p>
-      <w:r>
-        <w:rPr>
-          <w:rFonts w:hint="eastAsia"/>
-        </w:rPr>
-        <w:t xml:space="preserve"> 학부모는 지도에서 버스 위치와 도착 예정 시간 등을 확인하여 아이 등원 때 보다 편리하게 등원 시킬 수 있다. </w:t>
-      </w:r>
-    </w:p>
-    <w:p/>
-    <w:p/>
-    <w:p/>
-    <w:p/>
-    <w:p/>
-    <w:p/>
-    <w:p/>
-    <w:p/>
-    <w:p/>
-    <w:p/>
-    <w:p>
-      <w:r>
-        <w:rPr>
-          <w:rFonts w:hint="eastAsia"/>
-        </w:rPr>
-        <w:t>Table ERD</w:t>
-      </w:r>
-    </w:p>
-    <w:p>
-      <w:r>
-        <w:rPr>
-          <w:noProof/>
-        </w:rPr>
-        <w:drawing>
-          <wp:inline distT="0" distB="0" distL="0" distR="0" wp14:anchorId="7808FC57" wp14:editId="0BC58181">
-            <wp:extent cx="5114925" cy="4914900"/>
-            <wp:effectExtent l="0" t="0" r="9525" b="0"/>
-            <wp:docPr id="20" name="그림 20"/>
-            <wp:cNvGraphicFramePr>
-              <a:graphicFrameLocks xmlns:a="http://schemas.openxmlformats.org/drawingml/2006/main" noChangeAspect="1"/>
-            </wp:cNvGraphicFramePr>
-            <a:graphic xmlns:a="http://schemas.openxmlformats.org/drawingml/2006/main">
-              <a:graphicData uri="http://schemas.openxmlformats.org/drawingml/2006/picture">
-                <pic:pic xmlns:pic="http://schemas.openxmlformats.org/drawingml/2006/picture">
-                  <pic:nvPicPr>
-                    <pic:cNvPr id="0" name=""/>
-                    <pic:cNvPicPr/>
-                  </pic:nvPicPr>
-                  <pic:blipFill>
-                    <a:blip r:embed="rId20"/>
-                    <a:stretch>
-                      <a:fillRect/>
-                    </a:stretch>
-                  </pic:blipFill>
-                  <pic:spPr>
-                    <a:xfrm>
-                      <a:off x="0" y="0"/>
                       <a:ext cx="5114925" cy="4914900"/>
                     </a:xfrm>
                     <a:prstGeom prst="rect">
@@ -9150,39 +8682,7 @@
           <w:rFonts w:hint="eastAsia"/>
           <w:szCs w:val="20"/>
         </w:rPr>
-        <w:t xml:space="preserve"> 통신을 통해서 </w:t>
-      </w:r>
-      <w:proofErr w:type="spellStart"/>
-      <w:r>
-        <w:rPr>
-          <w:rFonts w:hint="eastAsia"/>
-          <w:szCs w:val="20"/>
-        </w:rPr>
-        <w:t>안드로이드</w:t>
-      </w:r>
-      <w:proofErr w:type="spellEnd"/>
-      <w:r>
-        <w:rPr>
-          <w:rFonts w:hint="eastAsia"/>
-          <w:szCs w:val="20"/>
-        </w:rPr>
-        <w:t xml:space="preserve"> 통신 하였고 </w:t>
-      </w:r>
-      <w:proofErr w:type="spellStart"/>
-      <w:r>
-        <w:rPr>
-          <w:rFonts w:hint="eastAsia"/>
-          <w:szCs w:val="20"/>
-        </w:rPr>
-        <w:t>안드로이드에서</w:t>
-      </w:r>
-      <w:proofErr w:type="spellEnd"/>
-      <w:r>
-        <w:rPr>
-          <w:rFonts w:hint="eastAsia"/>
-          <w:szCs w:val="20"/>
-        </w:rPr>
-        <w:t xml:space="preserve"> </w:t>
+        <w:t xml:space="preserve"> 통신을 통해서 안드로이드 통신 하였고 안드로이드에서 </w:t>
       </w:r>
       <w:proofErr w:type="spellStart"/>
       <w:r>
@@ -9344,25 +8844,7 @@
           <w:sz w:val="24"/>
           <w:szCs w:val="24"/>
         </w:rPr>
-        <w:t xml:space="preserve"> </w:t>
-      </w:r>
-      <w:proofErr w:type="spellStart"/>
-      <w:r>
-        <w:rPr>
-          <w:rFonts w:hint="eastAsia"/>
-          <w:sz w:val="24"/>
-          <w:szCs w:val="24"/>
-        </w:rPr>
-        <w:t>멘토링</w:t>
-      </w:r>
-      <w:proofErr w:type="spellEnd"/>
-      <w:r>
-        <w:rPr>
-          <w:rFonts w:hint="eastAsia"/>
-          <w:sz w:val="24"/>
-          <w:szCs w:val="24"/>
-        </w:rPr>
-        <w:t xml:space="preserve"> 결과</w:t>
+        <w:t xml:space="preserve"> 멘토링 결과</w:t>
       </w:r>
     </w:p>
     <w:p>
@@ -9764,13 +9246,86 @@
           <w:szCs w:val="32"/>
         </w:rPr>
       </w:pPr>
-      <w:r>
-        <w:rPr>
-          <w:rFonts w:hint="eastAsia"/>
+    </w:p>
+    <w:p>
+      <w:pPr>
+        <w:widowControl/>
+        <w:wordWrap/>
+        <w:autoSpaceDE/>
+        <w:autoSpaceDN/>
+        <w:jc w:val="left"/>
+        <w:rPr>
           <w:b/>
           <w:sz w:val="32"/>
           <w:szCs w:val="32"/>
         </w:rPr>
+      </w:pPr>
+    </w:p>
+    <w:p>
+      <w:pPr>
+        <w:widowControl/>
+        <w:wordWrap/>
+        <w:autoSpaceDE/>
+        <w:autoSpaceDN/>
+        <w:jc w:val="left"/>
+        <w:rPr>
+          <w:b/>
+          <w:sz w:val="32"/>
+          <w:szCs w:val="32"/>
+        </w:rPr>
+      </w:pPr>
+    </w:p>
+    <w:p>
+      <w:pPr>
+        <w:widowControl/>
+        <w:wordWrap/>
+        <w:autoSpaceDE/>
+        <w:autoSpaceDN/>
+        <w:jc w:val="left"/>
+        <w:rPr>
+          <w:b/>
+          <w:sz w:val="32"/>
+          <w:szCs w:val="32"/>
+        </w:rPr>
+      </w:pPr>
+    </w:p>
+    <w:p>
+      <w:pPr>
+        <w:widowControl/>
+        <w:wordWrap/>
+        <w:autoSpaceDE/>
+        <w:autoSpaceDN/>
+        <w:jc w:val="left"/>
+        <w:rPr>
+          <w:b/>
+          <w:sz w:val="32"/>
+          <w:szCs w:val="32"/>
+        </w:rPr>
+      </w:pPr>
+    </w:p>
+    <w:p>
+      <w:pPr>
+        <w:widowControl/>
+        <w:wordWrap/>
+        <w:autoSpaceDE/>
+        <w:autoSpaceDN/>
+        <w:jc w:val="left"/>
+        <w:rPr>
+          <w:b/>
+          <w:sz w:val="32"/>
+          <w:szCs w:val="32"/>
+        </w:rPr>
+      </w:pPr>
+      <w:bookmarkStart w:id="0" w:name="_GoBack"/>
+      <w:bookmarkEnd w:id="0"/>
+      <w:r>
+        <w:rPr>
+          <w:rFonts w:hint="eastAsia"/>
+          <w:b/>
+          <w:sz w:val="32"/>
+          <w:szCs w:val="32"/>
+        </w:rPr>
+        <w:lastRenderedPageBreak/>
         <w:t>4</w:t>
       </w:r>
       <w:r>
@@ -9936,7 +9491,6 @@
           <w:rFonts w:hint="eastAsia"/>
           <w:szCs w:val="20"/>
         </w:rPr>
-        <w:lastRenderedPageBreak/>
         <w:t xml:space="preserve">현재 </w:t>
       </w:r>
       <w:r>
@@ -10493,7 +10047,6 @@
               <w:autoSpaceDN/>
               <w:jc w:val="left"/>
             </w:pPr>
-            <w:bookmarkStart w:id="0" w:name="_GoBack"/>
             <w:r>
               <w:rPr>
                 <w:noProof/>
@@ -10516,7 +10069,7 @@
                           </pic:cNvPicPr>
                         </pic:nvPicPr>
                         <pic:blipFill>
-                          <a:blip r:embed="rId21">
+                          <a:blip r:embed="rId20">
                             <a:extLst>
                               <a:ext uri="{28A0092B-C50C-407E-A947-70E740481C1C}">
                                 <a14:useLocalDpi xmlns:a14="http://schemas.microsoft.com/office/drawing/2010/main" val="0"/>
@@ -10547,7 +10100,6 @@
                 </wp:inline>
               </w:drawing>
             </w:r>
-            <w:bookmarkEnd w:id="0"/>
           </w:p>
           <w:p>
             <w:pPr>
@@ -11180,6 +10732,7 @@
                 <w:rFonts w:hint="eastAsia"/>
                 <w:szCs w:val="20"/>
               </w:rPr>
+              <w:lastRenderedPageBreak/>
               <w:t>은승찬</w:t>
             </w:r>
           </w:p>
@@ -11254,7 +10807,6 @@
                 <w:rFonts w:hint="eastAsia"/>
                 <w:szCs w:val="20"/>
               </w:rPr>
-              <w:lastRenderedPageBreak/>
               <w:t>이도현</w:t>
             </w:r>
           </w:p>
@@ -11508,21 +11060,7 @@
               <w:rPr>
                 <w:szCs w:val="20"/>
               </w:rPr>
-              <w:t xml:space="preserve"> </w:t>
-            </w:r>
-            <w:proofErr w:type="spellStart"/>
-            <w:r>
-              <w:rPr>
-                <w:szCs w:val="20"/>
-              </w:rPr>
-              <w:t>취합본에서</w:t>
-            </w:r>
-            <w:proofErr w:type="spellEnd"/>
-            <w:r>
-              <w:rPr>
-                <w:szCs w:val="20"/>
-              </w:rPr>
-              <w:t xml:space="preserve"> 기능을 삭제하여 아쉬움이 있었으나 여러 시행착오를 통해</w:t>
+              <w:t xml:space="preserve"> 취합본에서 기능을 삭제하여 아쉬움이 있었으나 여러 시행착오를 통해</w:t>
             </w:r>
           </w:p>
           <w:p>
@@ -11664,30 +11202,8 @@
               <w:rPr>
                 <w:szCs w:val="20"/>
               </w:rPr>
-              <w:t xml:space="preserve">API서버와 통신하는 과정에서 </w:t>
-            </w:r>
-            <w:proofErr w:type="spellStart"/>
-            <w:r>
-              <w:rPr>
-                <w:szCs w:val="20"/>
-              </w:rPr>
-              <w:t>Json</w:t>
-            </w:r>
-            <w:proofErr w:type="spellEnd"/>
-            <w:r>
-              <w:rPr>
-                <w:szCs w:val="20"/>
-              </w:rPr>
-              <w:t xml:space="preserve">을 이용한 http통신을 복습하는 계기가 되었고 runnable 객체를 이용해 </w:t>
-            </w:r>
-            <w:proofErr w:type="spellStart"/>
-            <w:r>
-              <w:rPr>
-                <w:szCs w:val="20"/>
-              </w:rPr>
-              <w:t>스레드를</w:t>
-            </w:r>
-            <w:proofErr w:type="spellEnd"/>
+              <w:t>API서버와 통신하는 과정에서 Json을 이용한 http통신을 복습하는 계기가 되었고 runnable 객체를 이용해 스레드를</w:t>
+            </w:r>
           </w:p>
           <w:p>
             <w:pPr>
@@ -11711,21 +11227,7 @@
               <w:rPr>
                 <w:szCs w:val="20"/>
               </w:rPr>
-              <w:t xml:space="preserve"> 수 있었습니다. 개발기간이 다소 짧아 급하게 </w:t>
-            </w:r>
-            <w:proofErr w:type="spellStart"/>
-            <w:r>
-              <w:rPr>
-                <w:szCs w:val="20"/>
-              </w:rPr>
-              <w:t>마무리한점이</w:t>
-            </w:r>
-            <w:proofErr w:type="spellEnd"/>
-            <w:r>
-              <w:rPr>
-                <w:szCs w:val="20"/>
-              </w:rPr>
-              <w:t xml:space="preserve"> 아쉬웠습니다. CAN 통신의 경우 </w:t>
+              <w:t xml:space="preserve"> 수 있었습니다. 개발기간이 다소 짧아 급하게 마무리한점이 아쉬웠습니다. CAN 통신의 경우 </w:t>
             </w:r>
             <w:proofErr w:type="spellStart"/>
             <w:r>
@@ -11885,6 +11387,7 @@
           <w:sz w:val="32"/>
           <w:szCs w:val="32"/>
         </w:rPr>
+        <w:lastRenderedPageBreak/>
         <w:t>6. 강사 의견</w:t>
       </w:r>
     </w:p>
@@ -12063,7 +11566,6 @@
                 <w:rFonts w:hint="eastAsia"/>
                 <w:szCs w:val="20"/>
               </w:rPr>
-              <w:lastRenderedPageBreak/>
               <w:t xml:space="preserve">아이디어 </w:t>
             </w:r>
             <w:r>
@@ -12468,21 +11970,12 @@
               </w:rPr>
               <w:t xml:space="preserve">, </w:t>
             </w:r>
-            <w:proofErr w:type="spellStart"/>
             <w:r>
               <w:rPr>
                 <w:rFonts w:hint="eastAsia"/>
                 <w:szCs w:val="20"/>
               </w:rPr>
-              <w:t>팀내</w:t>
-            </w:r>
-            <w:proofErr w:type="spellEnd"/>
-            <w:r>
-              <w:rPr>
-                <w:rFonts w:hint="eastAsia"/>
-                <w:szCs w:val="20"/>
-              </w:rPr>
-              <w:t xml:space="preserve"> 참여도 등</w:t>
+              <w:t>팀내 참여도 등</w:t>
             </w:r>
           </w:p>
         </w:tc>
@@ -12844,7 +12337,7 @@
       </w:pPr>
     </w:p>
     <w:sectPr>
-      <w:footerReference w:type="first" r:id="rId22"/>
+      <w:footerReference w:type="first" r:id="rId21"/>
       <w:pgSz w:w="11906" w:h="16838"/>
       <w:pgMar w:top="1701" w:right="1440" w:bottom="1440" w:left="1440" w:header="851" w:footer="992" w:gutter="0"/>
       <w:pgNumType w:fmt="numberInDash" w:start="1"/>
@@ -12856,15 +12349,8 @@
 </w:document>
 </file>
 
-<file path=word/commentsIds.xml><?xml version="1.0" encoding="utf-8"?>
-<w16cid:commentsIds xmlns:wpc="http://schemas.microsoft.com/office/word/2010/wordprocessingCanvas" xmlns:cx="http://schemas.microsoft.com/office/drawing/2014/chartex" xmlns:cx1="http://schemas.microsoft.com/office/drawing/2015/9/8/chartex" xmlns:cx2="http://schemas.microsoft.com/office/drawing/2015/10/21/chartex" xmlns:cx3="http://schemas.microsoft.com/office/drawing/2016/5/9/chartex" xmlns:cx4="http://schemas.microsoft.com/office/drawing/2016/5/10/chartex" xmlns:cx5="http://schemas.microsoft.com/office/drawing/2016/5/11/chartex" xmlns:cx6="http://schemas.microsoft.com/office/drawing/2016/5/12/chartex" xmlns:cx7="http://schemas.microsoft.com/office/drawing/2016/5/13/chartex" xmlns:cx8="http://schemas.microsoft.com/office/drawing/2016/5/14/chartex" xmlns:mc="http://schemas.openxmlformats.org/markup-compatibility/2006" xmlns:aink="http://schemas.microsoft.com/office/drawing/2016/ink" xmlns:am3d="http://schemas.microsoft.com/office/drawing/2017/model3d" xmlns:o="urn:schemas-microsoft-com:office:office" xmlns:r="http://schemas.openxmlformats.org/officeDocument/2006/relationships" xmlns:m="http://schemas.openxmlformats.org/officeDocument/2006/math" xmlns:v="urn:schemas-microsoft-com:vml" xmlns:wp14="http://schemas.microsoft.com/office/word/2010/wordprocessingDrawing" xmlns:wp="http://schemas.openxmlformats.org/drawingml/2006/wordprocessingDrawing" xmlns:w10="urn:schemas-microsoft-com:office:word" xmlns:w="http://schemas.openxmlformats.org/wordprocessingml/2006/main" xmlns:w14="http://schemas.microsoft.com/office/word/2010/wordml" xmlns:w15="http://schemas.microsoft.com/office/word/2012/wordml" xmlns:w16cid="http://schemas.microsoft.com/office/word/2016/wordml/cid" xmlns:w16se="http://schemas.microsoft.com/office/word/2015/wordml/symex" xmlns:wpg="http://schemas.microsoft.com/office/word/2010/wordprocessingGroup" xmlns:wpi="http://schemas.microsoft.com/office/word/2010/wordprocessingInk" xmlns:wne="http://schemas.microsoft.com/office/word/2006/wordml" xmlns:wps="http://schemas.microsoft.com/office/word/2010/wordprocessingShape" mc:Ignorable="w14 w15 w16se w16cid wp14">
-  <w16cid:commentId w16cid:paraId="2C491935" w16cid:durableId="20447280"/>
-  <w16cid:commentId w16cid:paraId="2B665BFE" w16cid:durableId="204471D6"/>
-</w16cid:commentsIds>
-</file>
-
 <file path=word/endnotes.xml><?xml version="1.0" encoding="utf-8"?>
-<w:endnotes xmlns:wpc="http://schemas.microsoft.com/office/word/2010/wordprocessingCanvas" xmlns:mc="http://schemas.openxmlformats.org/markup-compatibility/2006" xmlns:o="urn:schemas-microsoft-com:office:office" xmlns:r="http://schemas.openxmlformats.org/officeDocument/2006/relationships" xmlns:m="http://schemas.openxmlformats.org/officeDocument/2006/math" xmlns:v="urn:schemas-microsoft-com:vml" xmlns:wp14="http://schemas.microsoft.com/office/word/2010/wordprocessingDrawing" xmlns:wp="http://schemas.openxmlformats.org/drawingml/2006/wordprocessingDrawing" xmlns:w10="urn:schemas-microsoft-com:office:word" xmlns:w="http://schemas.openxmlformats.org/wordprocessingml/2006/main" xmlns:w14="http://schemas.microsoft.com/office/word/2010/wordml" xmlns:wpg="http://schemas.microsoft.com/office/word/2010/wordprocessingGroup" xmlns:wpi="http://schemas.microsoft.com/office/word/2010/wordprocessingInk" xmlns:wne="http://schemas.microsoft.com/office/word/2006/wordml" xmlns:wps="http://schemas.microsoft.com/office/word/2010/wordprocessingShape" mc:Ignorable="w14 wp14">
+<w:endnotes xmlns:wpc="http://schemas.microsoft.com/office/word/2010/wordprocessingCanvas" xmlns:cx="http://schemas.microsoft.com/office/drawing/2014/chartex" xmlns:cx1="http://schemas.microsoft.com/office/drawing/2015/9/8/chartex" xmlns:cx2="http://schemas.microsoft.com/office/drawing/2015/10/21/chartex" xmlns:cx3="http://schemas.microsoft.com/office/drawing/2016/5/9/chartex" xmlns:cx4="http://schemas.microsoft.com/office/drawing/2016/5/10/chartex" xmlns:cx5="http://schemas.microsoft.com/office/drawing/2016/5/11/chartex" xmlns:cx6="http://schemas.microsoft.com/office/drawing/2016/5/12/chartex" xmlns:cx7="http://schemas.microsoft.com/office/drawing/2016/5/13/chartex" xmlns:cx8="http://schemas.microsoft.com/office/drawing/2016/5/14/chartex" xmlns:mc="http://schemas.openxmlformats.org/markup-compatibility/2006" xmlns:aink="http://schemas.microsoft.com/office/drawing/2016/ink" xmlns:am3d="http://schemas.microsoft.com/office/drawing/2017/model3d" xmlns:o="urn:schemas-microsoft-com:office:office" xmlns:r="http://schemas.openxmlformats.org/officeDocument/2006/relationships" xmlns:m="http://schemas.openxmlformats.org/officeDocument/2006/math" xmlns:v="urn:schemas-microsoft-com:vml" xmlns:wp14="http://schemas.microsoft.com/office/word/2010/wordprocessingDrawing" xmlns:wp="http://schemas.openxmlformats.org/drawingml/2006/wordprocessingDrawing" xmlns:w10="urn:schemas-microsoft-com:office:word" xmlns:w="http://schemas.openxmlformats.org/wordprocessingml/2006/main" xmlns:w14="http://schemas.microsoft.com/office/word/2010/wordml" xmlns:w15="http://schemas.microsoft.com/office/word/2012/wordml" xmlns:w16cid="http://schemas.microsoft.com/office/word/2016/wordml/cid" xmlns:w16se="http://schemas.microsoft.com/office/word/2015/wordml/symex" xmlns:wpg="http://schemas.microsoft.com/office/word/2010/wordprocessingGroup" xmlns:wpi="http://schemas.microsoft.com/office/word/2010/wordprocessingInk" xmlns:wne="http://schemas.microsoft.com/office/word/2006/wordml" xmlns:wps="http://schemas.microsoft.com/office/word/2010/wordprocessingShape" mc:Ignorable="w14 w15 w16se w16cid wp14">
   <w:endnote w:type="separator" w:id="-1">
     <w:p>
       <w:r>
@@ -12883,7 +12369,7 @@
 </file>
 
 <file path=word/footer1.xml><?xml version="1.0" encoding="utf-8"?>
-<w:ftr xmlns:wpc="http://schemas.microsoft.com/office/word/2010/wordprocessingCanvas" xmlns:mc="http://schemas.openxmlformats.org/markup-compatibility/2006" xmlns:o="urn:schemas-microsoft-com:office:office" xmlns:r="http://schemas.openxmlformats.org/officeDocument/2006/relationships" xmlns:m="http://schemas.openxmlformats.org/officeDocument/2006/math" xmlns:v="urn:schemas-microsoft-com:vml" xmlns:wp14="http://schemas.microsoft.com/office/word/2010/wordprocessingDrawing" xmlns:wp="http://schemas.openxmlformats.org/drawingml/2006/wordprocessingDrawing" xmlns:w10="urn:schemas-microsoft-com:office:word" xmlns:w="http://schemas.openxmlformats.org/wordprocessingml/2006/main" xmlns:w14="http://schemas.microsoft.com/office/word/2010/wordml" xmlns:wpg="http://schemas.microsoft.com/office/word/2010/wordprocessingGroup" xmlns:wpi="http://schemas.microsoft.com/office/word/2010/wordprocessingInk" xmlns:wne="http://schemas.microsoft.com/office/word/2006/wordml" xmlns:wps="http://schemas.microsoft.com/office/word/2010/wordprocessingShape" mc:Ignorable="w14 wp14">
+<w:ftr xmlns:wpc="http://schemas.microsoft.com/office/word/2010/wordprocessingCanvas" xmlns:cx="http://schemas.microsoft.com/office/drawing/2014/chartex" xmlns:cx1="http://schemas.microsoft.com/office/drawing/2015/9/8/chartex" xmlns:cx2="http://schemas.microsoft.com/office/drawing/2015/10/21/chartex" xmlns:cx3="http://schemas.microsoft.com/office/drawing/2016/5/9/chartex" xmlns:cx4="http://schemas.microsoft.com/office/drawing/2016/5/10/chartex" xmlns:cx5="http://schemas.microsoft.com/office/drawing/2016/5/11/chartex" xmlns:cx6="http://schemas.microsoft.com/office/drawing/2016/5/12/chartex" xmlns:cx7="http://schemas.microsoft.com/office/drawing/2016/5/13/chartex" xmlns:cx8="http://schemas.microsoft.com/office/drawing/2016/5/14/chartex" xmlns:mc="http://schemas.openxmlformats.org/markup-compatibility/2006" xmlns:aink="http://schemas.microsoft.com/office/drawing/2016/ink" xmlns:am3d="http://schemas.microsoft.com/office/drawing/2017/model3d" xmlns:o="urn:schemas-microsoft-com:office:office" xmlns:r="http://schemas.openxmlformats.org/officeDocument/2006/relationships" xmlns:m="http://schemas.openxmlformats.org/officeDocument/2006/math" xmlns:v="urn:schemas-microsoft-com:vml" xmlns:wp14="http://schemas.microsoft.com/office/word/2010/wordprocessingDrawing" xmlns:wp="http://schemas.openxmlformats.org/drawingml/2006/wordprocessingDrawing" xmlns:w10="urn:schemas-microsoft-com:office:word" xmlns:w="http://schemas.openxmlformats.org/wordprocessingml/2006/main" xmlns:w14="http://schemas.microsoft.com/office/word/2010/wordml" xmlns:w15="http://schemas.microsoft.com/office/word/2012/wordml" xmlns:w16cid="http://schemas.microsoft.com/office/word/2016/wordml/cid" xmlns:w16se="http://schemas.microsoft.com/office/word/2015/wordml/symex" xmlns:wpg="http://schemas.microsoft.com/office/word/2010/wordprocessingGroup" xmlns:wpi="http://schemas.microsoft.com/office/word/2010/wordprocessingInk" xmlns:wne="http://schemas.microsoft.com/office/word/2006/wordml" xmlns:wps="http://schemas.microsoft.com/office/word/2010/wordprocessingShape" mc:Ignorable="w14 w15 w16se w16cid wp14">
   <w:p>
     <w:pPr>
       <w:pStyle w:val="a5"/>
@@ -12925,7 +12411,7 @@
 </file>
 
 <file path=word/footnotes.xml><?xml version="1.0" encoding="utf-8"?>
-<w:footnotes xmlns:wpc="http://schemas.microsoft.com/office/word/2010/wordprocessingCanvas" xmlns:mc="http://schemas.openxmlformats.org/markup-compatibility/2006" xmlns:o="urn:schemas-microsoft-com:office:office" xmlns:r="http://schemas.openxmlformats.org/officeDocument/2006/relationships" xmlns:m="http://schemas.openxmlformats.org/officeDocument/2006/math" xmlns:v="urn:schemas-microsoft-com:vml" xmlns:wp14="http://schemas.microsoft.com/office/word/2010/wordprocessingDrawing" xmlns:wp="http://schemas.openxmlformats.org/drawingml/2006/wordprocessingDrawing" xmlns:w10="urn:schemas-microsoft-com:office:word" xmlns:w="http://schemas.openxmlformats.org/wordprocessingml/2006/main" xmlns:w14="http://schemas.microsoft.com/office/word/2010/wordml" xmlns:wpg="http://schemas.microsoft.com/office/word/2010/wordprocessingGroup" xmlns:wpi="http://schemas.microsoft.com/office/word/2010/wordprocessingInk" xmlns:wne="http://schemas.microsoft.com/office/word/2006/wordml" xmlns:wps="http://schemas.microsoft.com/office/word/2010/wordprocessingShape" mc:Ignorable="w14 wp14">
+<w:footnotes xmlns:wpc="http://schemas.microsoft.com/office/word/2010/wordprocessingCanvas" xmlns:cx="http://schemas.microsoft.com/office/drawing/2014/chartex" xmlns:cx1="http://schemas.microsoft.com/office/drawing/2015/9/8/chartex" xmlns:cx2="http://schemas.microsoft.com/office/drawing/2015/10/21/chartex" xmlns:cx3="http://schemas.microsoft.com/office/drawing/2016/5/9/chartex" xmlns:cx4="http://schemas.microsoft.com/office/drawing/2016/5/10/chartex" xmlns:cx5="http://schemas.microsoft.com/office/drawing/2016/5/11/chartex" xmlns:cx6="http://schemas.microsoft.com/office/drawing/2016/5/12/chartex" xmlns:cx7="http://schemas.microsoft.com/office/drawing/2016/5/13/chartex" xmlns:cx8="http://schemas.microsoft.com/office/drawing/2016/5/14/chartex" xmlns:mc="http://schemas.openxmlformats.org/markup-compatibility/2006" xmlns:aink="http://schemas.microsoft.com/office/drawing/2016/ink" xmlns:am3d="http://schemas.microsoft.com/office/drawing/2017/model3d" xmlns:o="urn:schemas-microsoft-com:office:office" xmlns:r="http://schemas.openxmlformats.org/officeDocument/2006/relationships" xmlns:m="http://schemas.openxmlformats.org/officeDocument/2006/math" xmlns:v="urn:schemas-microsoft-com:vml" xmlns:wp14="http://schemas.microsoft.com/office/word/2010/wordprocessingDrawing" xmlns:wp="http://schemas.openxmlformats.org/drawingml/2006/wordprocessingDrawing" xmlns:w10="urn:schemas-microsoft-com:office:word" xmlns:w="http://schemas.openxmlformats.org/wordprocessingml/2006/main" xmlns:w14="http://schemas.microsoft.com/office/word/2010/wordml" xmlns:w15="http://schemas.microsoft.com/office/word/2012/wordml" xmlns:w16cid="http://schemas.microsoft.com/office/word/2016/wordml/cid" xmlns:w16se="http://schemas.microsoft.com/office/word/2015/wordml/symex" xmlns:wpg="http://schemas.microsoft.com/office/word/2010/wordprocessingGroup" xmlns:wpi="http://schemas.microsoft.com/office/word/2010/wordprocessingInk" xmlns:wne="http://schemas.microsoft.com/office/word/2006/wordml" xmlns:wps="http://schemas.microsoft.com/office/word/2010/wordprocessingShape" mc:Ignorable="w14 w15 w16se w16cid wp14">
   <w:footnote w:type="separator" w:id="-1">
     <w:p>
       <w:r>
@@ -12944,8 +12430,8 @@
 </file>
 
 <file path=word/numbering.xml><?xml version="1.0" encoding="utf-8"?>
-<w:numbering xmlns:wpc="http://schemas.microsoft.com/office/word/2010/wordprocessingCanvas" xmlns:mc="http://schemas.openxmlformats.org/markup-compatibility/2006" xmlns:o="urn:schemas-microsoft-com:office:office" xmlns:r="http://schemas.openxmlformats.org/officeDocument/2006/relationships" xmlns:m="http://schemas.openxmlformats.org/officeDocument/2006/math" xmlns:v="urn:schemas-microsoft-com:vml" xmlns:wp14="http://schemas.microsoft.com/office/word/2010/wordprocessingDrawing" xmlns:wp="http://schemas.openxmlformats.org/drawingml/2006/wordprocessingDrawing" xmlns:w10="urn:schemas-microsoft-com:office:word" xmlns:w="http://schemas.openxmlformats.org/wordprocessingml/2006/main" xmlns:w14="http://schemas.microsoft.com/office/word/2010/wordml" xmlns:wpg="http://schemas.microsoft.com/office/word/2010/wordprocessingGroup" xmlns:wpi="http://schemas.microsoft.com/office/word/2010/wordprocessingInk" xmlns:wne="http://schemas.microsoft.com/office/word/2006/wordml" xmlns:wps="http://schemas.microsoft.com/office/word/2010/wordprocessingShape" mc:Ignorable="w14 wp14">
-  <w:abstractNum w:abstractNumId="0">
+<w:numbering xmlns:wpc="http://schemas.microsoft.com/office/word/2010/wordprocessingCanvas" xmlns:cx="http://schemas.microsoft.com/office/drawing/2014/chartex" xmlns:cx1="http://schemas.microsoft.com/office/drawing/2015/9/8/chartex" xmlns:cx2="http://schemas.microsoft.com/office/drawing/2015/10/21/chartex" xmlns:cx3="http://schemas.microsoft.com/office/drawing/2016/5/9/chartex" xmlns:cx4="http://schemas.microsoft.com/office/drawing/2016/5/10/chartex" xmlns:cx5="http://schemas.microsoft.com/office/drawing/2016/5/11/chartex" xmlns:cx6="http://schemas.microsoft.com/office/drawing/2016/5/12/chartex" xmlns:cx7="http://schemas.microsoft.com/office/drawing/2016/5/13/chartex" xmlns:cx8="http://schemas.microsoft.com/office/drawing/2016/5/14/chartex" xmlns:mc="http://schemas.openxmlformats.org/markup-compatibility/2006" xmlns:aink="http://schemas.microsoft.com/office/drawing/2016/ink" xmlns:am3d="http://schemas.microsoft.com/office/drawing/2017/model3d" xmlns:o="urn:schemas-microsoft-com:office:office" xmlns:r="http://schemas.openxmlformats.org/officeDocument/2006/relationships" xmlns:m="http://schemas.openxmlformats.org/officeDocument/2006/math" xmlns:v="urn:schemas-microsoft-com:vml" xmlns:wp14="http://schemas.microsoft.com/office/word/2010/wordprocessingDrawing" xmlns:wp="http://schemas.openxmlformats.org/drawingml/2006/wordprocessingDrawing" xmlns:w10="urn:schemas-microsoft-com:office:word" xmlns:w="http://schemas.openxmlformats.org/wordprocessingml/2006/main" xmlns:w14="http://schemas.microsoft.com/office/word/2010/wordml" xmlns:w15="http://schemas.microsoft.com/office/word/2012/wordml" xmlns:w16cid="http://schemas.microsoft.com/office/word/2016/wordml/cid" xmlns:w16se="http://schemas.microsoft.com/office/word/2015/wordml/symex" xmlns:wpg="http://schemas.microsoft.com/office/word/2010/wordprocessingGroup" xmlns:wpi="http://schemas.microsoft.com/office/word/2010/wordprocessingInk" xmlns:wne="http://schemas.microsoft.com/office/word/2006/wordml" xmlns:wps="http://schemas.microsoft.com/office/word/2010/wordprocessingShape" mc:Ignorable="w14 w15 w16se w16cid wp14">
+  <w:abstractNum w:abstractNumId="0" w15:restartNumberingAfterBreak="0">
     <w:nsid w:val="131C4A39"/>
     <w:multiLevelType w:val="hybridMultilevel"/>
     <w:tmpl w:val="3E36E852"/>
@@ -13034,7 +12520,7 @@
       </w:pPr>
     </w:lvl>
   </w:abstractNum>
-  <w:abstractNum w:abstractNumId="1">
+  <w:abstractNum w:abstractNumId="1" w15:restartNumberingAfterBreak="0">
     <w:nsid w:val="3B9B7B35"/>
     <w:multiLevelType w:val="multilevel"/>
     <w:tmpl w:val="CE0E6420"/>
@@ -13133,7 +12619,7 @@
       </w:pPr>
     </w:lvl>
   </w:abstractNum>
-  <w:abstractNum w:abstractNumId="2">
+  <w:abstractNum w:abstractNumId="2" w15:restartNumberingAfterBreak="0">
     <w:nsid w:val="44077F6C"/>
     <w:multiLevelType w:val="hybridMultilevel"/>
     <w:tmpl w:val="8660A982"/>
@@ -13222,7 +12708,7 @@
       </w:pPr>
     </w:lvl>
   </w:abstractNum>
-  <w:abstractNum w:abstractNumId="3">
+  <w:abstractNum w:abstractNumId="3" w15:restartNumberingAfterBreak="0">
     <w:nsid w:val="47AE3519"/>
     <w:multiLevelType w:val="multilevel"/>
     <w:tmpl w:val="68EA3978"/>
@@ -13371,7 +12857,7 @@
       </w:rPr>
     </w:lvl>
   </w:abstractNum>
-  <w:abstractNum w:abstractNumId="4">
+  <w:abstractNum w:abstractNumId="4" w15:restartNumberingAfterBreak="0">
     <w:nsid w:val="6CFA6EB2"/>
     <w:multiLevelType w:val="hybridMultilevel"/>
     <w:tmpl w:val="81262F06"/>
@@ -13460,7 +12946,7 @@
       </w:pPr>
     </w:lvl>
   </w:abstractNum>
-  <w:abstractNum w:abstractNumId="5">
+  <w:abstractNum w:abstractNumId="5" w15:restartNumberingAfterBreak="0">
     <w:nsid w:val="6F375AED"/>
     <w:multiLevelType w:val="hybridMultilevel"/>
     <w:tmpl w:val="9970F9F4"/>
@@ -13549,7 +13035,7 @@
       </w:pPr>
     </w:lvl>
   </w:abstractNum>
-  <w:abstractNum w:abstractNumId="6">
+  <w:abstractNum w:abstractNumId="6" w15:restartNumberingAfterBreak="0">
     <w:nsid w:val="71157B00"/>
     <w:multiLevelType w:val="hybridMultilevel"/>
     <w:tmpl w:val="1FCADDF6"/>
@@ -13690,7 +13176,7 @@
 </file>
 
 <file path=word/styles.xml><?xml version="1.0" encoding="utf-8"?>
-<w:styles xmlns:mc="http://schemas.openxmlformats.org/markup-compatibility/2006" xmlns:r="http://schemas.openxmlformats.org/officeDocument/2006/relationships" xmlns:w="http://schemas.openxmlformats.org/wordprocessingml/2006/main" xmlns:w14="http://schemas.microsoft.com/office/word/2010/wordml" mc:Ignorable="w14">
+<w:styles xmlns:mc="http://schemas.openxmlformats.org/markup-compatibility/2006" xmlns:r="http://schemas.openxmlformats.org/officeDocument/2006/relationships" xmlns:w="http://schemas.openxmlformats.org/wordprocessingml/2006/main" xmlns:w14="http://schemas.microsoft.com/office/word/2010/wordml" xmlns:w15="http://schemas.microsoft.com/office/word/2012/wordml" xmlns:w16cid="http://schemas.microsoft.com/office/word/2016/wordml/cid" xmlns:w16se="http://schemas.microsoft.com/office/word/2015/wordml/symex" mc:Ignorable="w14 w15 w16se w16cid">
   <w:docDefaults>
     <w:rPrDefault>
       <w:rPr>
@@ -13700,144 +13186,383 @@
     </w:rPrDefault>
     <w:pPrDefault/>
   </w:docDefaults>
-  <w:latentStyles w:defLockedState="0" w:defUIPriority="99" w:defSemiHidden="1" w:defUnhideWhenUsed="1" w:defQFormat="0" w:count="267">
-    <w:lsdException w:name="Normal" w:semiHidden="0" w:uiPriority="0" w:unhideWhenUsed="0" w:qFormat="1"/>
-    <w:lsdException w:name="heading 1" w:semiHidden="0" w:uiPriority="9" w:unhideWhenUsed="0" w:qFormat="1"/>
-    <w:lsdException w:name="heading 2" w:uiPriority="9" w:qFormat="1"/>
-    <w:lsdException w:name="heading 3" w:uiPriority="9" w:qFormat="1"/>
-    <w:lsdException w:name="heading 4" w:uiPriority="9" w:qFormat="1"/>
-    <w:lsdException w:name="heading 5" w:uiPriority="9" w:qFormat="1"/>
-    <w:lsdException w:name="heading 6" w:uiPriority="9" w:qFormat="1"/>
-    <w:lsdException w:name="heading 7" w:uiPriority="9" w:qFormat="1"/>
-    <w:lsdException w:name="heading 8" w:uiPriority="9" w:qFormat="1"/>
-    <w:lsdException w:name="heading 9" w:uiPriority="9" w:qFormat="1"/>
-    <w:lsdException w:name="toc 1" w:uiPriority="39" w:qFormat="1"/>
-    <w:lsdException w:name="toc 2" w:uiPriority="39" w:qFormat="1"/>
-    <w:lsdException w:name="toc 3" w:uiPriority="39" w:qFormat="1"/>
-    <w:lsdException w:name="toc 4" w:uiPriority="39"/>
-    <w:lsdException w:name="toc 5" w:uiPriority="39"/>
-    <w:lsdException w:name="toc 6" w:uiPriority="39"/>
-    <w:lsdException w:name="toc 7" w:uiPriority="39"/>
-    <w:lsdException w:name="toc 8" w:uiPriority="39"/>
-    <w:lsdException w:name="toc 9" w:uiPriority="39"/>
-    <w:lsdException w:name="caption" w:uiPriority="35" w:qFormat="1"/>
-    <w:lsdException w:name="Title" w:semiHidden="0" w:uiPriority="10" w:unhideWhenUsed="0" w:qFormat="1"/>
-    <w:lsdException w:name="Default Paragraph Font" w:uiPriority="1"/>
-    <w:lsdException w:name="Subtitle" w:semiHidden="0" w:uiPriority="11" w:unhideWhenUsed="0" w:qFormat="1"/>
-    <w:lsdException w:name="Strong" w:semiHidden="0" w:uiPriority="22" w:unhideWhenUsed="0" w:qFormat="1"/>
-    <w:lsdException w:name="Emphasis" w:semiHidden="0" w:uiPriority="20" w:unhideWhenUsed="0" w:qFormat="1"/>
-    <w:lsdException w:name="Table Grid" w:semiHidden="0" w:uiPriority="59" w:unhideWhenUsed="0"/>
-    <w:lsdException w:name="Placeholder Text" w:unhideWhenUsed="0"/>
-    <w:lsdException w:name="No Spacing" w:semiHidden="0" w:uiPriority="1" w:unhideWhenUsed="0" w:qFormat="1"/>
-    <w:lsdException w:name="Light Shading" w:semiHidden="0" w:uiPriority="60" w:unhideWhenUsed="0"/>
-    <w:lsdException w:name="Light List" w:semiHidden="0" w:uiPriority="61" w:unhideWhenUsed="0"/>
-    <w:lsdException w:name="Light Grid" w:semiHidden="0" w:uiPriority="62" w:unhideWhenUsed="0"/>
-    <w:lsdException w:name="Medium Shading 1" w:semiHidden="0" w:uiPriority="63" w:unhideWhenUsed="0"/>
-    <w:lsdException w:name="Medium Shading 2" w:semiHidden="0" w:uiPriority="64" w:unhideWhenUsed="0"/>
-    <w:lsdException w:name="Medium List 1" w:semiHidden="0" w:uiPriority="65" w:unhideWhenUsed="0"/>
-    <w:lsdException w:name="Medium List 2" w:semiHidden="0" w:uiPriority="66" w:unhideWhenUsed="0"/>
-    <w:lsdException w:name="Medium Grid 1" w:semiHidden="0" w:uiPriority="67" w:unhideWhenUsed="0"/>
-    <w:lsdException w:name="Medium Grid 2" w:semiHidden="0" w:uiPriority="68" w:unhideWhenUsed="0"/>
-    <w:lsdException w:name="Medium Grid 3" w:semiHidden="0" w:uiPriority="69" w:unhideWhenUsed="0"/>
-    <w:lsdException w:name="Dark List" w:semiHidden="0" w:uiPriority="70" w:unhideWhenUsed="0"/>
-    <w:lsdException w:name="Colorful Shading" w:semiHidden="0" w:uiPriority="71" w:unhideWhenUsed="0"/>
-    <w:lsdException w:name="Colorful List" w:semiHidden="0" w:uiPriority="72" w:unhideWhenUsed="0"/>
-    <w:lsdException w:name="Colorful Grid" w:semiHidden="0" w:uiPriority="73" w:unhideWhenUsed="0"/>
-    <w:lsdException w:name="Light Shading Accent 1" w:semiHidden="0" w:uiPriority="60" w:unhideWhenUsed="0"/>
-    <w:lsdException w:name="Light List Accent 1" w:semiHidden="0" w:uiPriority="61" w:unhideWhenUsed="0"/>
-    <w:lsdException w:name="Light Grid Accent 1" w:semiHidden="0" w:uiPriority="62" w:unhideWhenUsed="0"/>
-    <w:lsdException w:name="Medium Shading 1 Accent 1" w:semiHidden="0" w:uiPriority="63" w:unhideWhenUsed="0"/>
-    <w:lsdException w:name="Medium Shading 2 Accent 1" w:semiHidden="0" w:uiPriority="64" w:unhideWhenUsed="0"/>
-    <w:lsdException w:name="Medium List 1 Accent 1" w:semiHidden="0" w:uiPriority="65" w:unhideWhenUsed="0"/>
-    <w:lsdException w:name="Revision" w:unhideWhenUsed="0"/>
-    <w:lsdException w:name="List Paragraph" w:semiHidden="0" w:uiPriority="34" w:unhideWhenUsed="0" w:qFormat="1"/>
-    <w:lsdException w:name="Quote" w:semiHidden="0" w:uiPriority="29" w:unhideWhenUsed="0" w:qFormat="1"/>
-    <w:lsdException w:name="Intense Quote" w:semiHidden="0" w:uiPriority="30" w:unhideWhenUsed="0" w:qFormat="1"/>
-    <w:lsdException w:name="Medium List 2 Accent 1" w:semiHidden="0" w:uiPriority="66" w:unhideWhenUsed="0"/>
-    <w:lsdException w:name="Medium Grid 1 Accent 1" w:semiHidden="0" w:uiPriority="67" w:unhideWhenUsed="0"/>
-    <w:lsdException w:name="Medium Grid 2 Accent 1" w:semiHidden="0" w:uiPriority="68" w:unhideWhenUsed="0"/>
-    <w:lsdException w:name="Medium Grid 3 Accent 1" w:semiHidden="0" w:uiPriority="69" w:unhideWhenUsed="0"/>
-    <w:lsdException w:name="Dark List Accent 1" w:semiHidden="0" w:uiPriority="70" w:unhideWhenUsed="0"/>
-    <w:lsdException w:name="Colorful Shading Accent 1" w:semiHidden="0" w:uiPriority="71" w:unhideWhenUsed="0"/>
-    <w:lsdException w:name="Colorful List Accent 1" w:semiHidden="0" w:uiPriority="72" w:unhideWhenUsed="0"/>
-    <w:lsdException w:name="Colorful Grid Accent 1" w:semiHidden="0" w:uiPriority="73" w:unhideWhenUsed="0"/>
-    <w:lsdException w:name="Light Shading Accent 2" w:semiHidden="0" w:uiPriority="60" w:unhideWhenUsed="0"/>
-    <w:lsdException w:name="Light List Accent 2" w:semiHidden="0" w:uiPriority="61" w:unhideWhenUsed="0"/>
-    <w:lsdException w:name="Light Grid Accent 2" w:semiHidden="0" w:uiPriority="62" w:unhideWhenUsed="0"/>
-    <w:lsdException w:name="Medium Shading 1 Accent 2" w:semiHidden="0" w:uiPriority="63" w:unhideWhenUsed="0"/>
-    <w:lsdException w:name="Medium Shading 2 Accent 2" w:semiHidden="0" w:uiPriority="64" w:unhideWhenUsed="0"/>
-    <w:lsdException w:name="Medium List 1 Accent 2" w:semiHidden="0" w:uiPriority="65" w:unhideWhenUsed="0"/>
-    <w:lsdException w:name="Medium List 2 Accent 2" w:semiHidden="0" w:uiPriority="66" w:unhideWhenUsed="0"/>
-    <w:lsdException w:name="Medium Grid 1 Accent 2" w:semiHidden="0" w:uiPriority="67" w:unhideWhenUsed="0"/>
-    <w:lsdException w:name="Medium Grid 2 Accent 2" w:semiHidden="0" w:uiPriority="68" w:unhideWhenUsed="0"/>
-    <w:lsdException w:name="Medium Grid 3 Accent 2" w:semiHidden="0" w:uiPriority="69" w:unhideWhenUsed="0"/>
-    <w:lsdException w:name="Dark List Accent 2" w:semiHidden="0" w:uiPriority="70" w:unhideWhenUsed="0"/>
-    <w:lsdException w:name="Colorful Shading Accent 2" w:semiHidden="0" w:uiPriority="71" w:unhideWhenUsed="0"/>
-    <w:lsdException w:name="Colorful List Accent 2" w:semiHidden="0" w:uiPriority="72" w:unhideWhenUsed="0"/>
-    <w:lsdException w:name="Colorful Grid Accent 2" w:semiHidden="0" w:uiPriority="73" w:unhideWhenUsed="0"/>
-    <w:lsdException w:name="Light Shading Accent 3" w:semiHidden="0" w:uiPriority="60" w:unhideWhenUsed="0"/>
-    <w:lsdException w:name="Light List Accent 3" w:semiHidden="0" w:uiPriority="61" w:unhideWhenUsed="0"/>
-    <w:lsdException w:name="Light Grid Accent 3" w:semiHidden="0" w:uiPriority="62" w:unhideWhenUsed="0"/>
-    <w:lsdException w:name="Medium Shading 1 Accent 3" w:semiHidden="0" w:uiPriority="63" w:unhideWhenUsed="0"/>
-    <w:lsdException w:name="Medium Shading 2 Accent 3" w:semiHidden="0" w:uiPriority="64" w:unhideWhenUsed="0"/>
-    <w:lsdException w:name="Medium List 1 Accent 3" w:semiHidden="0" w:uiPriority="65" w:unhideWhenUsed="0"/>
-    <w:lsdException w:name="Medium List 2 Accent 3" w:semiHidden="0" w:uiPriority="66" w:unhideWhenUsed="0"/>
-    <w:lsdException w:name="Medium Grid 1 Accent 3" w:semiHidden="0" w:uiPriority="67" w:unhideWhenUsed="0"/>
-    <w:lsdException w:name="Medium Grid 2 Accent 3" w:semiHidden="0" w:uiPriority="68" w:unhideWhenUsed="0"/>
-    <w:lsdException w:name="Medium Grid 3 Accent 3" w:semiHidden="0" w:uiPriority="69" w:unhideWhenUsed="0"/>
-    <w:lsdException w:name="Dark List Accent 3" w:semiHidden="0" w:uiPriority="70" w:unhideWhenUsed="0"/>
-    <w:lsdException w:name="Colorful Shading Accent 3" w:semiHidden="0" w:uiPriority="71" w:unhideWhenUsed="0"/>
-    <w:lsdException w:name="Colorful List Accent 3" w:semiHidden="0" w:uiPriority="72" w:unhideWhenUsed="0"/>
-    <w:lsdException w:name="Colorful Grid Accent 3" w:semiHidden="0" w:uiPriority="73" w:unhideWhenUsed="0"/>
-    <w:lsdException w:name="Light Shading Accent 4" w:semiHidden="0" w:uiPriority="60" w:unhideWhenUsed="0"/>
-    <w:lsdException w:name="Light List Accent 4" w:semiHidden="0" w:uiPriority="61" w:unhideWhenUsed="0"/>
-    <w:lsdException w:name="Light Grid Accent 4" w:semiHidden="0" w:uiPriority="62" w:unhideWhenUsed="0"/>
-    <w:lsdException w:name="Medium Shading 1 Accent 4" w:semiHidden="0" w:uiPriority="63" w:unhideWhenUsed="0"/>
-    <w:lsdException w:name="Medium Shading 2 Accent 4" w:semiHidden="0" w:uiPriority="64" w:unhideWhenUsed="0"/>
-    <w:lsdException w:name="Medium List 1 Accent 4" w:semiHidden="0" w:uiPriority="65" w:unhideWhenUsed="0"/>
-    <w:lsdException w:name="Medium List 2 Accent 4" w:semiHidden="0" w:uiPriority="66" w:unhideWhenUsed="0"/>
-    <w:lsdException w:name="Medium Grid 1 Accent 4" w:semiHidden="0" w:uiPriority="67" w:unhideWhenUsed="0"/>
-    <w:lsdException w:name="Medium Grid 2 Accent 4" w:semiHidden="0" w:uiPriority="68" w:unhideWhenUsed="0"/>
-    <w:lsdException w:name="Medium Grid 3 Accent 4" w:semiHidden="0" w:uiPriority="69" w:unhideWhenUsed="0"/>
-    <w:lsdException w:name="Dark List Accent 4" w:semiHidden="0" w:uiPriority="70" w:unhideWhenUsed="0"/>
-    <w:lsdException w:name="Colorful Shading Accent 4" w:semiHidden="0" w:uiPriority="71" w:unhideWhenUsed="0"/>
-    <w:lsdException w:name="Colorful List Accent 4" w:semiHidden="0" w:uiPriority="72" w:unhideWhenUsed="0"/>
-    <w:lsdException w:name="Colorful Grid Accent 4" w:semiHidden="0" w:uiPriority="73" w:unhideWhenUsed="0"/>
-    <w:lsdException w:name="Light Shading Accent 5" w:semiHidden="0" w:uiPriority="60" w:unhideWhenUsed="0"/>
-    <w:lsdException w:name="Light List Accent 5" w:semiHidden="0" w:uiPriority="61" w:unhideWhenUsed="0"/>
-    <w:lsdException w:name="Light Grid Accent 5" w:semiHidden="0" w:uiPriority="62" w:unhideWhenUsed="0"/>
-    <w:lsdException w:name="Medium Shading 1 Accent 5" w:semiHidden="0" w:uiPriority="63" w:unhideWhenUsed="0"/>
-    <w:lsdException w:name="Medium Shading 2 Accent 5" w:semiHidden="0" w:uiPriority="64" w:unhideWhenUsed="0"/>
-    <w:lsdException w:name="Medium List 1 Accent 5" w:semiHidden="0" w:uiPriority="65" w:unhideWhenUsed="0"/>
-    <w:lsdException w:name="Medium List 2 Accent 5" w:semiHidden="0" w:uiPriority="66" w:unhideWhenUsed="0"/>
-    <w:lsdException w:name="Medium Grid 1 Accent 5" w:semiHidden="0" w:uiPriority="67" w:unhideWhenUsed="0"/>
-    <w:lsdException w:name="Medium Grid 2 Accent 5" w:semiHidden="0" w:uiPriority="68" w:unhideWhenUsed="0"/>
-    <w:lsdException w:name="Medium Grid 3 Accent 5" w:semiHidden="0" w:uiPriority="69" w:unhideWhenUsed="0"/>
-    <w:lsdException w:name="Dark List Accent 5" w:semiHidden="0" w:uiPriority="70" w:unhideWhenUsed="0"/>
-    <w:lsdException w:name="Colorful Shading Accent 5" w:semiHidden="0" w:uiPriority="71" w:unhideWhenUsed="0"/>
-    <w:lsdException w:name="Colorful List Accent 5" w:semiHidden="0" w:uiPriority="72" w:unhideWhenUsed="0"/>
-    <w:lsdException w:name="Colorful Grid Accent 5" w:semiHidden="0" w:uiPriority="73" w:unhideWhenUsed="0"/>
-    <w:lsdException w:name="Light Shading Accent 6" w:semiHidden="0" w:uiPriority="60" w:unhideWhenUsed="0"/>
-    <w:lsdException w:name="Light List Accent 6" w:semiHidden="0" w:uiPriority="61" w:unhideWhenUsed="0"/>
-    <w:lsdException w:name="Light Grid Accent 6" w:semiHidden="0" w:uiPriority="62" w:unhideWhenUsed="0"/>
-    <w:lsdException w:name="Medium Shading 1 Accent 6" w:semiHidden="0" w:uiPriority="63" w:unhideWhenUsed="0"/>
-    <w:lsdException w:name="Medium Shading 2 Accent 6" w:semiHidden="0" w:uiPriority="64" w:unhideWhenUsed="0"/>
-    <w:lsdException w:name="Medium List 1 Accent 6" w:semiHidden="0" w:uiPriority="65" w:unhideWhenUsed="0"/>
-    <w:lsdException w:name="Medium List 2 Accent 6" w:semiHidden="0" w:uiPriority="66" w:unhideWhenUsed="0"/>
-    <w:lsdException w:name="Medium Grid 1 Accent 6" w:semiHidden="0" w:uiPriority="67" w:unhideWhenUsed="0"/>
-    <w:lsdException w:name="Medium Grid 2 Accent 6" w:semiHidden="0" w:uiPriority="68" w:unhideWhenUsed="0"/>
-    <w:lsdException w:name="Medium Grid 3 Accent 6" w:semiHidden="0" w:uiPriority="69" w:unhideWhenUsed="0"/>
-    <w:lsdException w:name="Dark List Accent 6" w:semiHidden="0" w:uiPriority="70" w:unhideWhenUsed="0"/>
-    <w:lsdException w:name="Colorful Shading Accent 6" w:semiHidden="0" w:uiPriority="71" w:unhideWhenUsed="0"/>
-    <w:lsdException w:name="Colorful List Accent 6" w:semiHidden="0" w:uiPriority="72" w:unhideWhenUsed="0"/>
-    <w:lsdException w:name="Colorful Grid Accent 6" w:semiHidden="0" w:uiPriority="73" w:unhideWhenUsed="0"/>
-    <w:lsdException w:name="Subtle Emphasis" w:semiHidden="0" w:uiPriority="19" w:unhideWhenUsed="0" w:qFormat="1"/>
-    <w:lsdException w:name="Intense Emphasis" w:semiHidden="0" w:uiPriority="21" w:unhideWhenUsed="0" w:qFormat="1"/>
-    <w:lsdException w:name="Subtle Reference" w:semiHidden="0" w:uiPriority="31" w:unhideWhenUsed="0" w:qFormat="1"/>
-    <w:lsdException w:name="Intense Reference" w:semiHidden="0" w:uiPriority="32" w:unhideWhenUsed="0" w:qFormat="1"/>
-    <w:lsdException w:name="Book Title" w:semiHidden="0" w:uiPriority="33" w:unhideWhenUsed="0" w:qFormat="1"/>
-    <w:lsdException w:name="Bibliography" w:uiPriority="37"/>
-    <w:lsdException w:name="TOC Heading" w:uiPriority="39" w:qFormat="1"/>
+  <w:latentStyles w:defLockedState="0" w:defUIPriority="99" w:defSemiHidden="0" w:defUnhideWhenUsed="0" w:defQFormat="0" w:count="376">
+    <w:lsdException w:name="Normal" w:uiPriority="0" w:qFormat="1"/>
+    <w:lsdException w:name="heading 1" w:uiPriority="9" w:qFormat="1"/>
+    <w:lsdException w:name="heading 2" w:semiHidden="1" w:uiPriority="9" w:unhideWhenUsed="1" w:qFormat="1"/>
+    <w:lsdException w:name="heading 3" w:semiHidden="1" w:uiPriority="9" w:unhideWhenUsed="1" w:qFormat="1"/>
+    <w:lsdException w:name="heading 4" w:semiHidden="1" w:uiPriority="9" w:unhideWhenUsed="1" w:qFormat="1"/>
+    <w:lsdException w:name="heading 5" w:semiHidden="1" w:uiPriority="9" w:unhideWhenUsed="1" w:qFormat="1"/>
+    <w:lsdException w:name="heading 6" w:semiHidden="1" w:uiPriority="9" w:unhideWhenUsed="1" w:qFormat="1"/>
+    <w:lsdException w:name="heading 7" w:semiHidden="1" w:uiPriority="9" w:unhideWhenUsed="1" w:qFormat="1"/>
+    <w:lsdException w:name="heading 8" w:semiHidden="1" w:uiPriority="9" w:unhideWhenUsed="1" w:qFormat="1"/>
+    <w:lsdException w:name="heading 9" w:semiHidden="1" w:uiPriority="9" w:unhideWhenUsed="1" w:qFormat="1"/>
+    <w:lsdException w:name="index 1" w:semiHidden="1" w:unhideWhenUsed="1"/>
+    <w:lsdException w:name="index 2" w:semiHidden="1" w:unhideWhenUsed="1"/>
+    <w:lsdException w:name="index 3" w:semiHidden="1" w:unhideWhenUsed="1"/>
+    <w:lsdException w:name="index 4" w:semiHidden="1" w:unhideWhenUsed="1"/>
+    <w:lsdException w:name="index 5" w:semiHidden="1" w:unhideWhenUsed="1"/>
+    <w:lsdException w:name="index 6" w:semiHidden="1" w:unhideWhenUsed="1"/>
+    <w:lsdException w:name="index 7" w:semiHidden="1" w:unhideWhenUsed="1"/>
+    <w:lsdException w:name="index 8" w:semiHidden="1" w:unhideWhenUsed="1"/>
+    <w:lsdException w:name="index 9" w:semiHidden="1" w:unhideWhenUsed="1"/>
+    <w:lsdException w:name="toc 1" w:semiHidden="1" w:uiPriority="39" w:unhideWhenUsed="1" w:qFormat="1"/>
+    <w:lsdException w:name="toc 2" w:semiHidden="1" w:uiPriority="39" w:unhideWhenUsed="1" w:qFormat="1"/>
+    <w:lsdException w:name="toc 3" w:semiHidden="1" w:uiPriority="39" w:unhideWhenUsed="1" w:qFormat="1"/>
+    <w:lsdException w:name="toc 4" w:semiHidden="1" w:uiPriority="39" w:unhideWhenUsed="1"/>
+    <w:lsdException w:name="toc 5" w:semiHidden="1" w:uiPriority="39" w:unhideWhenUsed="1"/>
+    <w:lsdException w:name="toc 6" w:semiHidden="1" w:uiPriority="39" w:unhideWhenUsed="1"/>
+    <w:lsdException w:name="toc 7" w:semiHidden="1" w:uiPriority="39" w:unhideWhenUsed="1"/>
+    <w:lsdException w:name="toc 8" w:semiHidden="1" w:uiPriority="39" w:unhideWhenUsed="1"/>
+    <w:lsdException w:name="toc 9" w:semiHidden="1" w:uiPriority="39" w:unhideWhenUsed="1"/>
+    <w:lsdException w:name="Normal Indent" w:semiHidden="1" w:unhideWhenUsed="1"/>
+    <w:lsdException w:name="footnote text" w:semiHidden="1" w:unhideWhenUsed="1"/>
+    <w:lsdException w:name="annotation text" w:semiHidden="1" w:unhideWhenUsed="1"/>
+    <w:lsdException w:name="header" w:semiHidden="1" w:unhideWhenUsed="1"/>
+    <w:lsdException w:name="footer" w:semiHidden="1" w:unhideWhenUsed="1"/>
+    <w:lsdException w:name="index heading" w:semiHidden="1" w:unhideWhenUsed="1"/>
+    <w:lsdException w:name="caption" w:semiHidden="1" w:uiPriority="35" w:unhideWhenUsed="1" w:qFormat="1"/>
+    <w:lsdException w:name="table of figures" w:semiHidden="1" w:unhideWhenUsed="1"/>
+    <w:lsdException w:name="envelope address" w:semiHidden="1" w:unhideWhenUsed="1"/>
+    <w:lsdException w:name="envelope return" w:semiHidden="1" w:unhideWhenUsed="1"/>
+    <w:lsdException w:name="footnote reference" w:semiHidden="1" w:unhideWhenUsed="1"/>
+    <w:lsdException w:name="annotation reference" w:semiHidden="1" w:unhideWhenUsed="1"/>
+    <w:lsdException w:name="line number" w:semiHidden="1" w:unhideWhenUsed="1"/>
+    <w:lsdException w:name="page number" w:semiHidden="1" w:unhideWhenUsed="1"/>
+    <w:lsdException w:name="endnote reference" w:semiHidden="1" w:unhideWhenUsed="1"/>
+    <w:lsdException w:name="endnote text" w:semiHidden="1" w:unhideWhenUsed="1"/>
+    <w:lsdException w:name="table of authorities" w:semiHidden="1" w:unhideWhenUsed="1"/>
+    <w:lsdException w:name="macro" w:semiHidden="1" w:unhideWhenUsed="1"/>
+    <w:lsdException w:name="toa heading" w:semiHidden="1" w:unhideWhenUsed="1"/>
+    <w:lsdException w:name="List" w:semiHidden="1" w:unhideWhenUsed="1"/>
+    <w:lsdException w:name="List Bullet" w:semiHidden="1" w:unhideWhenUsed="1"/>
+    <w:lsdException w:name="List Number" w:semiHidden="1" w:unhideWhenUsed="1"/>
+    <w:lsdException w:name="List 2" w:semiHidden="1" w:unhideWhenUsed="1"/>
+    <w:lsdException w:name="List 3" w:semiHidden="1" w:unhideWhenUsed="1"/>
+    <w:lsdException w:name="List 4" w:semiHidden="1" w:unhideWhenUsed="1"/>
+    <w:lsdException w:name="List 5" w:semiHidden="1" w:unhideWhenUsed="1"/>
+    <w:lsdException w:name="List Bullet 2" w:semiHidden="1" w:unhideWhenUsed="1"/>
+    <w:lsdException w:name="List Bullet 3" w:semiHidden="1" w:unhideWhenUsed="1"/>
+    <w:lsdException w:name="List Bullet 4" w:semiHidden="1" w:unhideWhenUsed="1"/>
+    <w:lsdException w:name="List Bullet 5" w:semiHidden="1" w:unhideWhenUsed="1"/>
+    <w:lsdException w:name="List Number 2" w:semiHidden="1" w:unhideWhenUsed="1"/>
+    <w:lsdException w:name="List Number 3" w:semiHidden="1" w:unhideWhenUsed="1"/>
+    <w:lsdException w:name="List Number 4" w:semiHidden="1" w:unhideWhenUsed="1"/>
+    <w:lsdException w:name="List Number 5" w:semiHidden="1" w:unhideWhenUsed="1"/>
+    <w:lsdException w:name="Title" w:uiPriority="10" w:qFormat="1"/>
+    <w:lsdException w:name="Closing" w:semiHidden="1" w:unhideWhenUsed="1"/>
+    <w:lsdException w:name="Signature" w:semiHidden="1" w:unhideWhenUsed="1"/>
+    <w:lsdException w:name="Default Paragraph Font" w:semiHidden="1" w:uiPriority="1" w:unhideWhenUsed="1"/>
+    <w:lsdException w:name="Body Text" w:semiHidden="1" w:unhideWhenUsed="1"/>
+    <w:lsdException w:name="Body Text Indent" w:semiHidden="1" w:unhideWhenUsed="1"/>
+    <w:lsdException w:name="List Continue" w:semiHidden="1" w:unhideWhenUsed="1"/>
+    <w:lsdException w:name="List Continue 2" w:semiHidden="1" w:unhideWhenUsed="1"/>
+    <w:lsdException w:name="List Continue 3" w:semiHidden="1" w:unhideWhenUsed="1"/>
+    <w:lsdException w:name="List Continue 4" w:semiHidden="1" w:unhideWhenUsed="1"/>
+    <w:lsdException w:name="List Continue 5" w:semiHidden="1" w:unhideWhenUsed="1"/>
+    <w:lsdException w:name="Message Header" w:semiHidden="1" w:unhideWhenUsed="1"/>
+    <w:lsdException w:name="Subtitle" w:uiPriority="11" w:qFormat="1"/>
+    <w:lsdException w:name="Salutation" w:semiHidden="1" w:unhideWhenUsed="1"/>
+    <w:lsdException w:name="Date" w:semiHidden="1" w:unhideWhenUsed="1"/>
+    <w:lsdException w:name="Body Text First Indent" w:semiHidden="1" w:unhideWhenUsed="1"/>
+    <w:lsdException w:name="Body Text First Indent 2" w:semiHidden="1" w:unhideWhenUsed="1"/>
+    <w:lsdException w:name="Note Heading" w:semiHidden="1" w:unhideWhenUsed="1"/>
+    <w:lsdException w:name="Body Text 2" w:semiHidden="1" w:unhideWhenUsed="1"/>
+    <w:lsdException w:name="Body Text 3" w:semiHidden="1" w:unhideWhenUsed="1"/>
+    <w:lsdException w:name="Body Text Indent 2" w:semiHidden="1" w:unhideWhenUsed="1"/>
+    <w:lsdException w:name="Body Text Indent 3" w:semiHidden="1" w:unhideWhenUsed="1"/>
+    <w:lsdException w:name="Block Text" w:semiHidden="1" w:unhideWhenUsed="1"/>
+    <w:lsdException w:name="Hyperlink" w:semiHidden="1" w:unhideWhenUsed="1"/>
+    <w:lsdException w:name="FollowedHyperlink" w:semiHidden="1" w:unhideWhenUsed="1"/>
+    <w:lsdException w:name="Strong" w:uiPriority="22" w:qFormat="1"/>
+    <w:lsdException w:name="Emphasis" w:uiPriority="20" w:qFormat="1"/>
+    <w:lsdException w:name="Document Map" w:semiHidden="1" w:unhideWhenUsed="1"/>
+    <w:lsdException w:name="Plain Text" w:semiHidden="1" w:unhideWhenUsed="1"/>
+    <w:lsdException w:name="E-mail Signature" w:semiHidden="1" w:unhideWhenUsed="1"/>
+    <w:lsdException w:name="HTML Top of Form" w:semiHidden="1" w:unhideWhenUsed="1"/>
+    <w:lsdException w:name="HTML Bottom of Form" w:semiHidden="1" w:unhideWhenUsed="1"/>
+    <w:lsdException w:name="Normal (Web)" w:semiHidden="1" w:unhideWhenUsed="1"/>
+    <w:lsdException w:name="HTML Acronym" w:semiHidden="1" w:unhideWhenUsed="1"/>
+    <w:lsdException w:name="HTML Address" w:semiHidden="1" w:unhideWhenUsed="1"/>
+    <w:lsdException w:name="HTML Cite" w:semiHidden="1" w:unhideWhenUsed="1"/>
+    <w:lsdException w:name="HTML Code" w:semiHidden="1" w:unhideWhenUsed="1"/>
+    <w:lsdException w:name="HTML Definition" w:semiHidden="1" w:unhideWhenUsed="1"/>
+    <w:lsdException w:name="HTML Keyboard" w:semiHidden="1" w:unhideWhenUsed="1"/>
+    <w:lsdException w:name="HTML Preformatted" w:semiHidden="1" w:unhideWhenUsed="1"/>
+    <w:lsdException w:name="HTML Sample" w:semiHidden="1" w:unhideWhenUsed="1"/>
+    <w:lsdException w:name="HTML Typewriter" w:semiHidden="1" w:unhideWhenUsed="1"/>
+    <w:lsdException w:name="HTML Variable" w:semiHidden="1" w:unhideWhenUsed="1"/>
+    <w:lsdException w:name="Normal Table" w:semiHidden="1" w:unhideWhenUsed="1"/>
+    <w:lsdException w:name="annotation subject" w:semiHidden="1" w:unhideWhenUsed="1"/>
+    <w:lsdException w:name="No List" w:semiHidden="1" w:unhideWhenUsed="1"/>
+    <w:lsdException w:name="Outline List 1" w:semiHidden="1" w:unhideWhenUsed="1"/>
+    <w:lsdException w:name="Outline List 2" w:semiHidden="1" w:unhideWhenUsed="1"/>
+    <w:lsdException w:name="Outline List 3" w:semiHidden="1" w:unhideWhenUsed="1"/>
+    <w:lsdException w:name="Table Simple 1" w:semiHidden="1" w:unhideWhenUsed="1"/>
+    <w:lsdException w:name="Table Simple 2" w:semiHidden="1" w:unhideWhenUsed="1"/>
+    <w:lsdException w:name="Table Simple 3" w:semiHidden="1" w:unhideWhenUsed="1"/>
+    <w:lsdException w:name="Table Classic 1" w:semiHidden="1" w:unhideWhenUsed="1"/>
+    <w:lsdException w:name="Table Classic 2" w:semiHidden="1" w:unhideWhenUsed="1"/>
+    <w:lsdException w:name="Table Classic 3" w:semiHidden="1" w:unhideWhenUsed="1"/>
+    <w:lsdException w:name="Table Classic 4" w:semiHidden="1" w:unhideWhenUsed="1"/>
+    <w:lsdException w:name="Table Colorful 1" w:semiHidden="1" w:unhideWhenUsed="1"/>
+    <w:lsdException w:name="Table Colorful 2" w:semiHidden="1" w:unhideWhenUsed="1"/>
+    <w:lsdException w:name="Table Colorful 3" w:semiHidden="1" w:unhideWhenUsed="1"/>
+    <w:lsdException w:name="Table Columns 1" w:semiHidden="1" w:unhideWhenUsed="1"/>
+    <w:lsdException w:name="Table Columns 2" w:semiHidden="1" w:unhideWhenUsed="1"/>
+    <w:lsdException w:name="Table Columns 3" w:semiHidden="1" w:unhideWhenUsed="1"/>
+    <w:lsdException w:name="Table Columns 4" w:semiHidden="1" w:unhideWhenUsed="1"/>
+    <w:lsdException w:name="Table Columns 5" w:semiHidden="1" w:unhideWhenUsed="1"/>
+    <w:lsdException w:name="Table Grid 1" w:semiHidden="1" w:unhideWhenUsed="1"/>
+    <w:lsdException w:name="Table Grid 2" w:semiHidden="1" w:unhideWhenUsed="1"/>
+    <w:lsdException w:name="Table Grid 3" w:semiHidden="1" w:unhideWhenUsed="1"/>
+    <w:lsdException w:name="Table Grid 4" w:semiHidden="1" w:unhideWhenUsed="1"/>
+    <w:lsdException w:name="Table Grid 5" w:semiHidden="1" w:unhideWhenUsed="1"/>
+    <w:lsdException w:name="Table Grid 6" w:semiHidden="1" w:unhideWhenUsed="1"/>
+    <w:lsdException w:name="Table Grid 7" w:semiHidden="1" w:unhideWhenUsed="1"/>
+    <w:lsdException w:name="Table Grid 8" w:semiHidden="1" w:unhideWhenUsed="1"/>
+    <w:lsdException w:name="Table List 1" w:semiHidden="1" w:unhideWhenUsed="1"/>
+    <w:lsdException w:name="Table List 2" w:semiHidden="1" w:unhideWhenUsed="1"/>
+    <w:lsdException w:name="Table List 3" w:semiHidden="1" w:unhideWhenUsed="1"/>
+    <w:lsdException w:name="Table List 4" w:semiHidden="1" w:unhideWhenUsed="1"/>
+    <w:lsdException w:name="Table List 5" w:semiHidden="1" w:unhideWhenUsed="1"/>
+    <w:lsdException w:name="Table List 6" w:semiHidden="1" w:unhideWhenUsed="1"/>
+    <w:lsdException w:name="Table List 7" w:semiHidden="1" w:unhideWhenUsed="1"/>
+    <w:lsdException w:name="Table List 8" w:semiHidden="1" w:unhideWhenUsed="1"/>
+    <w:lsdException w:name="Table 3D effects 1" w:semiHidden="1" w:unhideWhenUsed="1"/>
+    <w:lsdException w:name="Table 3D effects 2" w:semiHidden="1" w:unhideWhenUsed="1"/>
+    <w:lsdException w:name="Table 3D effects 3" w:semiHidden="1" w:unhideWhenUsed="1"/>
+    <w:lsdException w:name="Table Contemporary" w:semiHidden="1" w:unhideWhenUsed="1"/>
+    <w:lsdException w:name="Table Elegant" w:semiHidden="1" w:unhideWhenUsed="1"/>
+    <w:lsdException w:name="Table Professional" w:semiHidden="1" w:unhideWhenUsed="1"/>
+    <w:lsdException w:name="Table Subtle 1" w:semiHidden="1" w:unhideWhenUsed="1"/>
+    <w:lsdException w:name="Table Subtle 2" w:semiHidden="1" w:unhideWhenUsed="1"/>
+    <w:lsdException w:name="Table Web 1" w:semiHidden="1" w:unhideWhenUsed="1"/>
+    <w:lsdException w:name="Table Web 2" w:semiHidden="1" w:unhideWhenUsed="1"/>
+    <w:lsdException w:name="Table Web 3" w:semiHidden="1" w:unhideWhenUsed="1"/>
+    <w:lsdException w:name="Balloon Text" w:semiHidden="1" w:unhideWhenUsed="1"/>
+    <w:lsdException w:name="Table Grid" w:semiHidden="1" w:uiPriority="59" w:unhideWhenUsed="1"/>
+    <w:lsdException w:name="Table Theme" w:semiHidden="1" w:unhideWhenUsed="1"/>
+    <w:lsdException w:name="Placeholder Text" w:semiHidden="1"/>
+    <w:lsdException w:name="No Spacing" w:uiPriority="1" w:qFormat="1"/>
+    <w:lsdException w:name="Light Shading" w:uiPriority="60"/>
+    <w:lsdException w:name="Light List" w:uiPriority="61"/>
+    <w:lsdException w:name="Light Grid" w:uiPriority="62"/>
+    <w:lsdException w:name="Medium Shading 1" w:uiPriority="63"/>
+    <w:lsdException w:name="Medium Shading 2" w:uiPriority="64"/>
+    <w:lsdException w:name="Medium List 1" w:uiPriority="65"/>
+    <w:lsdException w:name="Medium List 2" w:uiPriority="66"/>
+    <w:lsdException w:name="Medium Grid 1" w:uiPriority="67"/>
+    <w:lsdException w:name="Medium Grid 2" w:uiPriority="68"/>
+    <w:lsdException w:name="Medium Grid 3" w:uiPriority="69"/>
+    <w:lsdException w:name="Dark List" w:uiPriority="70"/>
+    <w:lsdException w:name="Colorful Shading" w:uiPriority="71"/>
+    <w:lsdException w:name="Colorful List" w:uiPriority="72"/>
+    <w:lsdException w:name="Colorful Grid" w:uiPriority="73"/>
+    <w:lsdException w:name="Light Shading Accent 1" w:uiPriority="60"/>
+    <w:lsdException w:name="Light List Accent 1" w:uiPriority="61"/>
+    <w:lsdException w:name="Light Grid Accent 1" w:uiPriority="62"/>
+    <w:lsdException w:name="Medium Shading 1 Accent 1" w:uiPriority="63"/>
+    <w:lsdException w:name="Medium Shading 2 Accent 1" w:uiPriority="64"/>
+    <w:lsdException w:name="Medium List 1 Accent 1" w:uiPriority="65"/>
+    <w:lsdException w:name="Revision" w:semiHidden="1"/>
+    <w:lsdException w:name="List Paragraph" w:uiPriority="34" w:qFormat="1"/>
+    <w:lsdException w:name="Quote" w:uiPriority="29" w:qFormat="1"/>
+    <w:lsdException w:name="Intense Quote" w:uiPriority="30" w:qFormat="1"/>
+    <w:lsdException w:name="Medium List 2 Accent 1" w:uiPriority="66"/>
+    <w:lsdException w:name="Medium Grid 1 Accent 1" w:uiPriority="67"/>
+    <w:lsdException w:name="Medium Grid 2 Accent 1" w:uiPriority="68"/>
+    <w:lsdException w:name="Medium Grid 3 Accent 1" w:uiPriority="69"/>
+    <w:lsdException w:name="Dark List Accent 1" w:uiPriority="70"/>
+    <w:lsdException w:name="Colorful Shading Accent 1" w:uiPriority="71"/>
+    <w:lsdException w:name="Colorful List Accent 1" w:uiPriority="72"/>
+    <w:lsdException w:name="Colorful Grid Accent 1" w:uiPriority="73"/>
+    <w:lsdException w:name="Light Shading Accent 2" w:uiPriority="60"/>
+    <w:lsdException w:name="Light List Accent 2" w:uiPriority="61"/>
+    <w:lsdException w:name="Light Grid Accent 2" w:uiPriority="62"/>
+    <w:lsdException w:name="Medium Shading 1 Accent 2" w:uiPriority="63"/>
+    <w:lsdException w:name="Medium Shading 2 Accent 2" w:uiPriority="64"/>
+    <w:lsdException w:name="Medium List 1 Accent 2" w:uiPriority="65"/>
+    <w:lsdException w:name="Medium List 2 Accent 2" w:uiPriority="66"/>
+    <w:lsdException w:name="Medium Grid 1 Accent 2" w:uiPriority="67"/>
+    <w:lsdException w:name="Medium Grid 2 Accent 2" w:uiPriority="68"/>
+    <w:lsdException w:name="Medium Grid 3 Accent 2" w:uiPriority="69"/>
+    <w:lsdException w:name="Dark List Accent 2" w:uiPriority="70"/>
+    <w:lsdException w:name="Colorful Shading Accent 2" w:uiPriority="71"/>
+    <w:lsdException w:name="Colorful List Accent 2" w:uiPriority="72"/>
+    <w:lsdException w:name="Colorful Grid Accent 2" w:uiPriority="73"/>
+    <w:lsdException w:name="Light Shading Accent 3" w:uiPriority="60"/>
+    <w:lsdException w:name="Light List Accent 3" w:uiPriority="61"/>
+    <w:lsdException w:name="Light Grid Accent 3" w:uiPriority="62"/>
+    <w:lsdException w:name="Medium Shading 1 Accent 3" w:uiPriority="63"/>
+    <w:lsdException w:name="Medium Shading 2 Accent 3" w:uiPriority="64"/>
+    <w:lsdException w:name="Medium List 1 Accent 3" w:uiPriority="65"/>
+    <w:lsdException w:name="Medium List 2 Accent 3" w:uiPriority="66"/>
+    <w:lsdException w:name="Medium Grid 1 Accent 3" w:uiPriority="67"/>
+    <w:lsdException w:name="Medium Grid 2 Accent 3" w:uiPriority="68"/>
+    <w:lsdException w:name="Medium Grid 3 Accent 3" w:uiPriority="69"/>
+    <w:lsdException w:name="Dark List Accent 3" w:uiPriority="70"/>
+    <w:lsdException w:name="Colorful Shading Accent 3" w:uiPriority="71"/>
+    <w:lsdException w:name="Colorful List Accent 3" w:uiPriority="72"/>
+    <w:lsdException w:name="Colorful Grid Accent 3" w:uiPriority="73"/>
+    <w:lsdException w:name="Light Shading Accent 4" w:uiPriority="60"/>
+    <w:lsdException w:name="Light List Accent 4" w:uiPriority="61"/>
+    <w:lsdException w:name="Light Grid Accent 4" w:uiPriority="62"/>
+    <w:lsdException w:name="Medium Shading 1 Accent 4" w:uiPriority="63"/>
+    <w:lsdException w:name="Medium Shading 2 Accent 4" w:uiPriority="64"/>
+    <w:lsdException w:name="Medium List 1 Accent 4" w:uiPriority="65"/>
+    <w:lsdException w:name="Medium List 2 Accent 4" w:uiPriority="66"/>
+    <w:lsdException w:name="Medium Grid 1 Accent 4" w:uiPriority="67"/>
+    <w:lsdException w:name="Medium Grid 2 Accent 4" w:uiPriority="68"/>
+    <w:lsdException w:name="Medium Grid 3 Accent 4" w:uiPriority="69"/>
+    <w:lsdException w:name="Dark List Accent 4" w:uiPriority="70"/>
+    <w:lsdException w:name="Colorful Shading Accent 4" w:uiPriority="71"/>
+    <w:lsdException w:name="Colorful List Accent 4" w:uiPriority="72"/>
+    <w:lsdException w:name="Colorful Grid Accent 4" w:uiPriority="73"/>
+    <w:lsdException w:name="Light Shading Accent 5" w:uiPriority="60"/>
+    <w:lsdException w:name="Light List Accent 5" w:uiPriority="61"/>
+    <w:lsdException w:name="Light Grid Accent 5" w:uiPriority="62"/>
+    <w:lsdException w:name="Medium Shading 1 Accent 5" w:uiPriority="63"/>
+    <w:lsdException w:name="Medium Shading 2 Accent 5" w:uiPriority="64"/>
+    <w:lsdException w:name="Medium List 1 Accent 5" w:uiPriority="65"/>
+    <w:lsdException w:name="Medium List 2 Accent 5" w:uiPriority="66"/>
+    <w:lsdException w:name="Medium Grid 1 Accent 5" w:uiPriority="67"/>
+    <w:lsdException w:name="Medium Grid 2 Accent 5" w:uiPriority="68"/>
+    <w:lsdException w:name="Medium Grid 3 Accent 5" w:uiPriority="69"/>
+    <w:lsdException w:name="Dark List Accent 5" w:uiPriority="70"/>
+    <w:lsdException w:name="Colorful Shading Accent 5" w:uiPriority="71"/>
+    <w:lsdException w:name="Colorful List Accent 5" w:uiPriority="72"/>
+    <w:lsdException w:name="Colorful Grid Accent 5" w:uiPriority="73"/>
+    <w:lsdException w:name="Light Shading Accent 6" w:uiPriority="60"/>
+    <w:lsdException w:name="Light List Accent 6" w:uiPriority="61"/>
+    <w:lsdException w:name="Light Grid Accent 6" w:uiPriority="62"/>
+    <w:lsdException w:name="Medium Shading 1 Accent 6" w:uiPriority="63"/>
+    <w:lsdException w:name="Medium Shading 2 Accent 6" w:uiPriority="64"/>
+    <w:lsdException w:name="Medium List 1 Accent 6" w:uiPriority="65"/>
+    <w:lsdException w:name="Medium List 2 Accent 6" w:uiPriority="66"/>
+    <w:lsdException w:name="Medium Grid 1 Accent 6" w:uiPriority="67"/>
+    <w:lsdException w:name="Medium Grid 2 Accent 6" w:uiPriority="68"/>
+    <w:lsdException w:name="Medium Grid 3 Accent 6" w:uiPriority="69"/>
+    <w:lsdException w:name="Dark List Accent 6" w:uiPriority="70"/>
+    <w:lsdException w:name="Colorful Shading Accent 6" w:uiPriority="71"/>
+    <w:lsdException w:name="Colorful List Accent 6" w:uiPriority="72"/>
+    <w:lsdException w:name="Colorful Grid Accent 6" w:uiPriority="73"/>
+    <w:lsdException w:name="Subtle Emphasis" w:uiPriority="19" w:qFormat="1"/>
+    <w:lsdException w:name="Intense Emphasis" w:uiPriority="21" w:qFormat="1"/>
+    <w:lsdException w:name="Subtle Reference" w:uiPriority="31" w:qFormat="1"/>
+    <w:lsdException w:name="Intense Reference" w:uiPriority="32" w:qFormat="1"/>
+    <w:lsdException w:name="Book Title" w:uiPriority="33" w:qFormat="1"/>
+    <w:lsdException w:name="Bibliography" w:semiHidden="1" w:uiPriority="37" w:unhideWhenUsed="1"/>
+    <w:lsdException w:name="TOC Heading" w:semiHidden="1" w:uiPriority="39" w:unhideWhenUsed="1" w:qFormat="1"/>
+    <w:lsdException w:name="Plain Table 1" w:uiPriority="41"/>
+    <w:lsdException w:name="Plain Table 2" w:uiPriority="42"/>
+    <w:lsdException w:name="Plain Table 3" w:uiPriority="43"/>
+    <w:lsdException w:name="Plain Table 4" w:uiPriority="44"/>
+    <w:lsdException w:name="Plain Table 5" w:uiPriority="45"/>
+    <w:lsdException w:name="Grid Table Light" w:uiPriority="40"/>
+    <w:lsdException w:name="Grid Table 1 Light" w:uiPriority="46"/>
+    <w:lsdException w:name="Grid Table 2" w:uiPriority="47"/>
+    <w:lsdException w:name="Grid Table 3" w:uiPriority="48"/>
+    <w:lsdException w:name="Grid Table 4" w:uiPriority="49"/>
+    <w:lsdException w:name="Grid Table 5 Dark" w:uiPriority="50"/>
+    <w:lsdException w:name="Grid Table 6 Colorful" w:uiPriority="51"/>
+    <w:lsdException w:name="Grid Table 7 Colorful" w:uiPriority="52"/>
+    <w:lsdException w:name="Grid Table 1 Light Accent 1" w:uiPriority="46"/>
+    <w:lsdException w:name="Grid Table 2 Accent 1" w:uiPriority="47"/>
+    <w:lsdException w:name="Grid Table 3 Accent 1" w:uiPriority="48"/>
+    <w:lsdException w:name="Grid Table 4 Accent 1" w:uiPriority="49"/>
+    <w:lsdException w:name="Grid Table 5 Dark Accent 1" w:uiPriority="50"/>
+    <w:lsdException w:name="Grid Table 6 Colorful Accent 1" w:uiPriority="51"/>
+    <w:lsdException w:name="Grid Table 7 Colorful Accent 1" w:uiPriority="52"/>
+    <w:lsdException w:name="Grid Table 1 Light Accent 2" w:uiPriority="46"/>
+    <w:lsdException w:name="Grid Table 2 Accent 2" w:uiPriority="47"/>
+    <w:lsdException w:name="Grid Table 3 Accent 2" w:uiPriority="48"/>
+    <w:lsdException w:name="Grid Table 4 Accent 2" w:uiPriority="49"/>
+    <w:lsdException w:name="Grid Table 5 Dark Accent 2" w:uiPriority="50"/>
+    <w:lsdException w:name="Grid Table 6 Colorful Accent 2" w:uiPriority="51"/>
+    <w:lsdException w:name="Grid Table 7 Colorful Accent 2" w:uiPriority="52"/>
+    <w:lsdException w:name="Grid Table 1 Light Accent 3" w:uiPriority="46"/>
+    <w:lsdException w:name="Grid Table 2 Accent 3" w:uiPriority="47"/>
+    <w:lsdException w:name="Grid Table 3 Accent 3" w:uiPriority="48"/>
+    <w:lsdException w:name="Grid Table 4 Accent 3" w:uiPriority="49"/>
+    <w:lsdException w:name="Grid Table 5 Dark Accent 3" w:uiPriority="50"/>
+    <w:lsdException w:name="Grid Table 6 Colorful Accent 3" w:uiPriority="51"/>
+    <w:lsdException w:name="Grid Table 7 Colorful Accent 3" w:uiPriority="52"/>
+    <w:lsdException w:name="Grid Table 1 Light Accent 4" w:uiPriority="46"/>
+    <w:lsdException w:name="Grid Table 2 Accent 4" w:uiPriority="47"/>
+    <w:lsdException w:name="Grid Table 3 Accent 4" w:uiPriority="48"/>
+    <w:lsdException w:name="Grid Table 4 Accent 4" w:uiPriority="49"/>
+    <w:lsdException w:name="Grid Table 5 Dark Accent 4" w:uiPriority="50"/>
+    <w:lsdException w:name="Grid Table 6 Colorful Accent 4" w:uiPriority="51"/>
+    <w:lsdException w:name="Grid Table 7 Colorful Accent 4" w:uiPriority="52"/>
+    <w:lsdException w:name="Grid Table 1 Light Accent 5" w:uiPriority="46"/>
+    <w:lsdException w:name="Grid Table 2 Accent 5" w:uiPriority="47"/>
+    <w:lsdException w:name="Grid Table 3 Accent 5" w:uiPriority="48"/>
+    <w:lsdException w:name="Grid Table 4 Accent 5" w:uiPriority="49"/>
+    <w:lsdException w:name="Grid Table 5 Dark Accent 5" w:uiPriority="50"/>
+    <w:lsdException w:name="Grid Table 6 Colorful Accent 5" w:uiPriority="51"/>
+    <w:lsdException w:name="Grid Table 7 Colorful Accent 5" w:uiPriority="52"/>
+    <w:lsdException w:name="Grid Table 1 Light Accent 6" w:uiPriority="46"/>
+    <w:lsdException w:name="Grid Table 2 Accent 6" w:uiPriority="47"/>
+    <w:lsdException w:name="Grid Table 3 Accent 6" w:uiPriority="48"/>
+    <w:lsdException w:name="Grid Table 4 Accent 6" w:uiPriority="49"/>
+    <w:lsdException w:name="Grid Table 5 Dark Accent 6" w:uiPriority="50"/>
+    <w:lsdException w:name="Grid Table 6 Colorful Accent 6" w:uiPriority="51"/>
+    <w:lsdException w:name="Grid Table 7 Colorful Accent 6" w:uiPriority="52"/>
+    <w:lsdException w:name="List Table 1 Light" w:uiPriority="46"/>
+    <w:lsdException w:name="List Table 2" w:uiPriority="47"/>
+    <w:lsdException w:name="List Table 3" w:uiPriority="48"/>
+    <w:lsdException w:name="List Table 4" w:uiPriority="49"/>
+    <w:lsdException w:name="List Table 5 Dark" w:uiPriority="50"/>
+    <w:lsdException w:name="List Table 6 Colorful" w:uiPriority="51"/>
+    <w:lsdException w:name="List Table 7 Colorful" w:uiPriority="52"/>
+    <w:lsdException w:name="List Table 1 Light Accent 1" w:uiPriority="46"/>
+    <w:lsdException w:name="List Table 2 Accent 1" w:uiPriority="47"/>
+    <w:lsdException w:name="List Table 3 Accent 1" w:uiPriority="48"/>
+    <w:lsdException w:name="List Table 4 Accent 1" w:uiPriority="49"/>
+    <w:lsdException w:name="List Table 5 Dark Accent 1" w:uiPriority="50"/>
+    <w:lsdException w:name="List Table 6 Colorful Accent 1" w:uiPriority="51"/>
+    <w:lsdException w:name="List Table 7 Colorful Accent 1" w:uiPriority="52"/>
+    <w:lsdException w:name="List Table 1 Light Accent 2" w:uiPriority="46"/>
+    <w:lsdException w:name="List Table 2 Accent 2" w:uiPriority="47"/>
+    <w:lsdException w:name="List Table 3 Accent 2" w:uiPriority="48"/>
+    <w:lsdException w:name="List Table 4 Accent 2" w:uiPriority="49"/>
+    <w:lsdException w:name="List Table 5 Dark Accent 2" w:uiPriority="50"/>
+    <w:lsdException w:name="List Table 6 Colorful Accent 2" w:uiPriority="51"/>
+    <w:lsdException w:name="List Table 7 Colorful Accent 2" w:uiPriority="52"/>
+    <w:lsdException w:name="List Table 1 Light Accent 3" w:uiPriority="46"/>
+    <w:lsdException w:name="List Table 2 Accent 3" w:uiPriority="47"/>
+    <w:lsdException w:name="List Table 3 Accent 3" w:uiPriority="48"/>
+    <w:lsdException w:name="List Table 4 Accent 3" w:uiPriority="49"/>
+    <w:lsdException w:name="List Table 5 Dark Accent 3" w:uiPriority="50"/>
+    <w:lsdException w:name="List Table 6 Colorful Accent 3" w:uiPriority="51"/>
+    <w:lsdException w:name="List Table 7 Colorful Accent 3" w:uiPriority="52"/>
+    <w:lsdException w:name="List Table 1 Light Accent 4" w:uiPriority="46"/>
+    <w:lsdException w:name="List Table 2 Accent 4" w:uiPriority="47"/>
+    <w:lsdException w:name="List Table 3 Accent 4" w:uiPriority="48"/>
+    <w:lsdException w:name="List Table 4 Accent 4" w:uiPriority="49"/>
+    <w:lsdException w:name="List Table 5 Dark Accent 4" w:uiPriority="50"/>
+    <w:lsdException w:name="List Table 6 Colorful Accent 4" w:uiPriority="51"/>
+    <w:lsdException w:name="List Table 7 Colorful Accent 4" w:uiPriority="52"/>
+    <w:lsdException w:name="List Table 1 Light Accent 5" w:uiPriority="46"/>
+    <w:lsdException w:name="List Table 2 Accent 5" w:uiPriority="47"/>
+    <w:lsdException w:name="List Table 3 Accent 5" w:uiPriority="48"/>
+    <w:lsdException w:name="List Table 4 Accent 5" w:uiPriority="49"/>
+    <w:lsdException w:name="List Table 5 Dark Accent 5" w:uiPriority="50"/>
+    <w:lsdException w:name="List Table 6 Colorful Accent 5" w:uiPriority="51"/>
+    <w:lsdException w:name="List Table 7 Colorful Accent 5" w:uiPriority="52"/>
+    <w:lsdException w:name="List Table 1 Light Accent 6" w:uiPriority="46"/>
+    <w:lsdException w:name="List Table 2 Accent 6" w:uiPriority="47"/>
+    <w:lsdException w:name="List Table 3 Accent 6" w:uiPriority="48"/>
+    <w:lsdException w:name="List Table 4 Accent 6" w:uiPriority="49"/>
+    <w:lsdException w:name="List Table 5 Dark Accent 6" w:uiPriority="50"/>
+    <w:lsdException w:name="List Table 6 Colorful Accent 6" w:uiPriority="51"/>
+    <w:lsdException w:name="List Table 7 Colorful Accent 6" w:uiPriority="52"/>
+    <w:lsdException w:name="Mention" w:semiHidden="1" w:unhideWhenUsed="1"/>
+    <w:lsdException w:name="Smart Hyperlink" w:semiHidden="1" w:unhideWhenUsed="1"/>
+    <w:lsdException w:name="Hashtag" w:semiHidden="1" w:unhideWhenUsed="1"/>
+    <w:lsdException w:name="Unresolved Mention" w:semiHidden="1" w:unhideWhenUsed="1"/>
+    <w:lsdException w:name="Smart Link" w:semiHidden="1" w:unhideWhenUsed="1"/>
   </w:latentStyles>
   <w:style w:type="paragraph" w:default="1" w:styleId="a">
     <w:name w:val="Normal"/>
@@ -14016,7 +13741,6 @@
     <w:uiPriority w:val="59"/>
     <w:rsid w:val="00B84F81"/>
     <w:tblPr>
-      <w:tblInd w:w="0" w:type="dxa"/>
       <w:tblBorders>
         <w:top w:val="single" w:sz="4" w:space="0" w:color="auto"/>
         <w:left w:val="single" w:sz="4" w:space="0" w:color="auto"/>
@@ -14025,719 +13749,6 @@
         <w:insideH w:val="single" w:sz="4" w:space="0" w:color="auto"/>
         <w:insideV w:val="single" w:sz="4" w:space="0" w:color="auto"/>
       </w:tblBorders>
-      <w:tblCellMar>
-        <w:top w:w="0" w:type="dxa"/>
-        <w:left w:w="108" w:type="dxa"/>
-        <w:bottom w:w="0" w:type="dxa"/>
-        <w:right w:w="108" w:type="dxa"/>
-      </w:tblCellMar>
-    </w:tblPr>
-  </w:style>
-  <w:style w:type="paragraph" w:styleId="a8">
-    <w:name w:val="Date"/>
-    <w:basedOn w:val="a"/>
-    <w:next w:val="a"/>
-    <w:link w:val="Char2"/>
-    <w:uiPriority w:val="99"/>
-    <w:semiHidden/>
-    <w:unhideWhenUsed/>
-    <w:rsid w:val="00B84F81"/>
-  </w:style>
-  <w:style w:type="character" w:customStyle="1" w:styleId="Char2">
-    <w:name w:val="날짜 Char"/>
-    <w:basedOn w:val="a0"/>
-    <w:link w:val="a8"/>
-    <w:uiPriority w:val="99"/>
-    <w:semiHidden/>
-    <w:rsid w:val="00B84F81"/>
-  </w:style>
-  <w:style w:type="paragraph" w:styleId="a9">
-    <w:name w:val="List Paragraph"/>
-    <w:basedOn w:val="a"/>
-    <w:uiPriority w:val="34"/>
-    <w:qFormat/>
-    <w:rsid w:val="0073737B"/>
-    <w:pPr>
-      <w:ind w:leftChars="400" w:left="800"/>
-    </w:pPr>
-  </w:style>
-  <w:style w:type="character" w:customStyle="1" w:styleId="1Char">
-    <w:name w:val="제목 1 Char"/>
-    <w:link w:val="1"/>
-    <w:uiPriority w:val="9"/>
-    <w:rsid w:val="001C7493"/>
-    <w:rPr>
-      <w:rFonts w:ascii="맑은 고딕" w:eastAsia="맑은 고딕" w:hAnsi="맑은 고딕" w:cs="Times New Roman"/>
-      <w:sz w:val="28"/>
-      <w:szCs w:val="28"/>
-    </w:rPr>
-  </w:style>
-  <w:style w:type="paragraph" w:styleId="TOC">
-    <w:name w:val="TOC Heading"/>
-    <w:basedOn w:val="1"/>
-    <w:next w:val="a"/>
-    <w:uiPriority w:val="39"/>
-    <w:unhideWhenUsed/>
-    <w:qFormat/>
-    <w:rsid w:val="001C7493"/>
-    <w:pPr>
-      <w:keepLines/>
-      <w:widowControl/>
-      <w:wordWrap/>
-      <w:autoSpaceDE/>
-      <w:autoSpaceDN/>
-      <w:spacing w:before="480" w:line="276" w:lineRule="auto"/>
-      <w:jc w:val="left"/>
-      <w:outlineLvl w:val="9"/>
-    </w:pPr>
-    <w:rPr>
-      <w:b/>
-      <w:bCs/>
-      <w:color w:val="365F91"/>
-    </w:rPr>
-  </w:style>
-  <w:style w:type="paragraph" w:styleId="20">
-    <w:name w:val="toc 2"/>
-    <w:basedOn w:val="a"/>
-    <w:next w:val="a"/>
-    <w:autoRedefine/>
-    <w:uiPriority w:val="39"/>
-    <w:unhideWhenUsed/>
-    <w:qFormat/>
-    <w:rsid w:val="001C7493"/>
-    <w:pPr>
-      <w:widowControl/>
-      <w:wordWrap/>
-      <w:autoSpaceDE/>
-      <w:autoSpaceDN/>
-      <w:spacing w:after="100" w:line="276" w:lineRule="auto"/>
-      <w:ind w:left="220"/>
-      <w:jc w:val="left"/>
-    </w:pPr>
-    <w:rPr>
-      <w:kern w:val="0"/>
-      <w:sz w:val="22"/>
-    </w:rPr>
-  </w:style>
-  <w:style w:type="paragraph" w:styleId="10">
-    <w:name w:val="toc 1"/>
-    <w:basedOn w:val="a"/>
-    <w:next w:val="a"/>
-    <w:autoRedefine/>
-    <w:uiPriority w:val="39"/>
-    <w:unhideWhenUsed/>
-    <w:qFormat/>
-    <w:rsid w:val="001C7493"/>
-    <w:pPr>
-      <w:widowControl/>
-      <w:wordWrap/>
-      <w:autoSpaceDE/>
-      <w:autoSpaceDN/>
-      <w:spacing w:after="100" w:line="276" w:lineRule="auto"/>
-      <w:jc w:val="left"/>
-    </w:pPr>
-    <w:rPr>
-      <w:kern w:val="0"/>
-      <w:sz w:val="22"/>
-    </w:rPr>
-  </w:style>
-  <w:style w:type="paragraph" w:styleId="3">
-    <w:name w:val="toc 3"/>
-    <w:basedOn w:val="a"/>
-    <w:next w:val="a"/>
-    <w:autoRedefine/>
-    <w:uiPriority w:val="39"/>
-    <w:semiHidden/>
-    <w:unhideWhenUsed/>
-    <w:qFormat/>
-    <w:rsid w:val="001C7493"/>
-    <w:pPr>
-      <w:widowControl/>
-      <w:wordWrap/>
-      <w:autoSpaceDE/>
-      <w:autoSpaceDN/>
-      <w:spacing w:after="100" w:line="276" w:lineRule="auto"/>
-      <w:ind w:left="440"/>
-      <w:jc w:val="left"/>
-    </w:pPr>
-    <w:rPr>
-      <w:kern w:val="0"/>
-      <w:sz w:val="22"/>
-    </w:rPr>
-  </w:style>
-  <w:style w:type="paragraph" w:styleId="aa">
-    <w:name w:val="Balloon Text"/>
-    <w:basedOn w:val="a"/>
-    <w:link w:val="Char3"/>
-    <w:uiPriority w:val="99"/>
-    <w:semiHidden/>
-    <w:unhideWhenUsed/>
-    <w:rsid w:val="001C7493"/>
-    <w:rPr>
-      <w:kern w:val="0"/>
-      <w:sz w:val="18"/>
-      <w:szCs w:val="18"/>
-      <w:lang w:val="x-none" w:eastAsia="x-none"/>
-    </w:rPr>
-  </w:style>
-  <w:style w:type="character" w:customStyle="1" w:styleId="Char3">
-    <w:name w:val="풍선 도움말 텍스트 Char"/>
-    <w:link w:val="aa"/>
-    <w:uiPriority w:val="99"/>
-    <w:semiHidden/>
-    <w:rsid w:val="001C7493"/>
-    <w:rPr>
-      <w:rFonts w:ascii="맑은 고딕" w:eastAsia="맑은 고딕" w:hAnsi="맑은 고딕" w:cs="Times New Roman"/>
-      <w:sz w:val="18"/>
-      <w:szCs w:val="18"/>
-    </w:rPr>
-  </w:style>
-  <w:style w:type="character" w:customStyle="1" w:styleId="2Char">
-    <w:name w:val="제목 2 Char"/>
-    <w:link w:val="2"/>
-    <w:uiPriority w:val="9"/>
-    <w:semiHidden/>
-    <w:rsid w:val="00B81204"/>
-    <w:rPr>
-      <w:rFonts w:ascii="맑은 고딕" w:eastAsia="맑은 고딕" w:hAnsi="맑은 고딕" w:cs="Times New Roman"/>
-    </w:rPr>
-  </w:style>
-  <w:style w:type="paragraph" w:styleId="ab">
-    <w:name w:val="Normal (Web)"/>
-    <w:basedOn w:val="a"/>
-    <w:uiPriority w:val="99"/>
-    <w:unhideWhenUsed/>
-    <w:rsid w:val="00942939"/>
-    <w:pPr>
-      <w:widowControl/>
-      <w:wordWrap/>
-      <w:autoSpaceDE/>
-      <w:autoSpaceDN/>
-      <w:spacing w:before="100" w:beforeAutospacing="1" w:after="100" w:afterAutospacing="1"/>
-      <w:jc w:val="left"/>
-    </w:pPr>
-    <w:rPr>
-      <w:rFonts w:ascii="굴림" w:eastAsia="굴림" w:hAnsi="굴림" w:cs="굴림"/>
-      <w:kern w:val="0"/>
-      <w:sz w:val="24"/>
-      <w:szCs w:val="24"/>
-    </w:rPr>
-  </w:style>
-  <w:style w:type="paragraph" w:customStyle="1" w:styleId="ac">
-    <w:name w:val="바탕글"/>
-    <w:basedOn w:val="a"/>
-    <w:rsid w:val="00784990"/>
-    <w:pPr>
-      <w:snapToGrid w:val="0"/>
-      <w:spacing w:line="384" w:lineRule="auto"/>
-      <w:textAlignment w:val="baseline"/>
-    </w:pPr>
-    <w:rPr>
-      <w:rFonts w:ascii="한양신명조" w:eastAsia="굴림" w:hAnsi="굴림" w:cs="굴림"/>
-      <w:color w:val="000000"/>
-      <w:kern w:val="0"/>
-      <w:szCs w:val="20"/>
-    </w:rPr>
-  </w:style>
-  <w:style w:type="paragraph" w:styleId="ad">
-    <w:name w:val="footnote text"/>
-    <w:basedOn w:val="a"/>
-    <w:link w:val="Char4"/>
-    <w:uiPriority w:val="99"/>
-    <w:semiHidden/>
-    <w:unhideWhenUsed/>
-    <w:rsid w:val="00AA5F7A"/>
-    <w:pPr>
-      <w:snapToGrid w:val="0"/>
-      <w:jc w:val="left"/>
-    </w:pPr>
-  </w:style>
-  <w:style w:type="character" w:customStyle="1" w:styleId="Char4">
-    <w:name w:val="각주 텍스트 Char"/>
-    <w:basedOn w:val="a0"/>
-    <w:link w:val="ad"/>
-    <w:uiPriority w:val="99"/>
-    <w:semiHidden/>
-    <w:rsid w:val="00AA5F7A"/>
-    <w:rPr>
-      <w:kern w:val="2"/>
-      <w:szCs w:val="22"/>
-    </w:rPr>
-  </w:style>
-  <w:style w:type="character" w:styleId="ae">
-    <w:name w:val="footnote reference"/>
-    <w:basedOn w:val="a0"/>
-    <w:uiPriority w:val="99"/>
-    <w:semiHidden/>
-    <w:unhideWhenUsed/>
-    <w:rsid w:val="00AA5F7A"/>
-    <w:rPr>
-      <w:vertAlign w:val="superscript"/>
-    </w:rPr>
-  </w:style>
-  <w:style w:type="paragraph" w:styleId="af">
-    <w:name w:val="endnote text"/>
-    <w:basedOn w:val="a"/>
-    <w:link w:val="Char5"/>
-    <w:uiPriority w:val="99"/>
-    <w:semiHidden/>
-    <w:unhideWhenUsed/>
-    <w:rsid w:val="00AA5F7A"/>
-    <w:pPr>
-      <w:snapToGrid w:val="0"/>
-      <w:jc w:val="left"/>
-    </w:pPr>
-  </w:style>
-  <w:style w:type="character" w:customStyle="1" w:styleId="Char5">
-    <w:name w:val="미주 텍스트 Char"/>
-    <w:basedOn w:val="a0"/>
-    <w:link w:val="af"/>
-    <w:uiPriority w:val="99"/>
-    <w:semiHidden/>
-    <w:rsid w:val="00AA5F7A"/>
-    <w:rPr>
-      <w:kern w:val="2"/>
-      <w:szCs w:val="22"/>
-    </w:rPr>
-  </w:style>
-  <w:style w:type="character" w:styleId="af0">
-    <w:name w:val="endnote reference"/>
-    <w:basedOn w:val="a0"/>
-    <w:uiPriority w:val="99"/>
-    <w:semiHidden/>
-    <w:unhideWhenUsed/>
-    <w:rsid w:val="00AA5F7A"/>
-    <w:rPr>
-      <w:vertAlign w:val="superscript"/>
-    </w:rPr>
-  </w:style>
-  <w:style w:type="character" w:styleId="af1">
-    <w:name w:val="annotation reference"/>
-    <w:basedOn w:val="a0"/>
-    <w:uiPriority w:val="99"/>
-    <w:semiHidden/>
-    <w:unhideWhenUsed/>
-    <w:rsid w:val="00177A20"/>
-    <w:rPr>
-      <w:sz w:val="18"/>
-      <w:szCs w:val="18"/>
-    </w:rPr>
-  </w:style>
-  <w:style w:type="paragraph" w:styleId="af2">
-    <w:name w:val="annotation text"/>
-    <w:basedOn w:val="a"/>
-    <w:link w:val="Char6"/>
-    <w:uiPriority w:val="99"/>
-    <w:semiHidden/>
-    <w:unhideWhenUsed/>
-    <w:rsid w:val="00177A20"/>
-    <w:pPr>
-      <w:jc w:val="left"/>
-    </w:pPr>
-  </w:style>
-  <w:style w:type="character" w:customStyle="1" w:styleId="Char6">
-    <w:name w:val="메모 텍스트 Char"/>
-    <w:basedOn w:val="a0"/>
-    <w:link w:val="af2"/>
-    <w:uiPriority w:val="99"/>
-    <w:semiHidden/>
-    <w:rsid w:val="00177A20"/>
-    <w:rPr>
-      <w:kern w:val="2"/>
-      <w:szCs w:val="22"/>
-    </w:rPr>
-  </w:style>
-  <w:style w:type="paragraph" w:styleId="af3">
-    <w:name w:val="annotation subject"/>
-    <w:basedOn w:val="af2"/>
-    <w:next w:val="af2"/>
-    <w:link w:val="Char7"/>
-    <w:uiPriority w:val="99"/>
-    <w:semiHidden/>
-    <w:unhideWhenUsed/>
-    <w:rsid w:val="00177A20"/>
-    <w:rPr>
-      <w:b/>
-      <w:bCs/>
-    </w:rPr>
-  </w:style>
-  <w:style w:type="character" w:customStyle="1" w:styleId="Char7">
-    <w:name w:val="메모 주제 Char"/>
-    <w:basedOn w:val="Char6"/>
-    <w:link w:val="af3"/>
-    <w:uiPriority w:val="99"/>
-    <w:semiHidden/>
-    <w:rsid w:val="00177A20"/>
-    <w:rPr>
-      <w:b/>
-      <w:bCs/>
-      <w:kern w:val="2"/>
-      <w:szCs w:val="22"/>
-    </w:rPr>
-  </w:style>
-  <w:style w:type="paragraph" w:styleId="af4">
-    <w:name w:val="No Spacing"/>
-    <w:uiPriority w:val="1"/>
-    <w:qFormat/>
-    <w:rsid w:val="00255436"/>
-    <w:pPr>
-      <w:widowControl w:val="0"/>
-      <w:wordWrap w:val="0"/>
-      <w:autoSpaceDE w:val="0"/>
-      <w:autoSpaceDN w:val="0"/>
-      <w:jc w:val="both"/>
-    </w:pPr>
-    <w:rPr>
-      <w:rFonts w:asciiTheme="minorHAnsi" w:eastAsiaTheme="minorEastAsia" w:hAnsiTheme="minorHAnsi" w:cstheme="minorBidi"/>
-      <w:kern w:val="2"/>
-      <w:szCs w:val="22"/>
-    </w:rPr>
-  </w:style>
-</w:styles>
-</file>
-
-<file path=word/stylesWithEffects.xml><?xml version="1.0" encoding="utf-8"?>
-<w:styles xmlns:wpc="http://schemas.microsoft.com/office/word/2010/wordprocessingCanvas" xmlns:mc="http://schemas.openxmlformats.org/markup-compatibility/2006" xmlns:o="urn:schemas-microsoft-com:office:office" xmlns:r="http://schemas.openxmlformats.org/officeDocument/2006/relationships" xmlns:m="http://schemas.openxmlformats.org/officeDocument/2006/math" xmlns:v="urn:schemas-microsoft-com:vml" xmlns:wp14="http://schemas.microsoft.com/office/word/2010/wordprocessingDrawing" xmlns:wp="http://schemas.openxmlformats.org/drawingml/2006/wordprocessingDrawing" xmlns:w10="urn:schemas-microsoft-com:office:word" xmlns:w="http://schemas.openxmlformats.org/wordprocessingml/2006/main" xmlns:w14="http://schemas.microsoft.com/office/word/2010/wordml" xmlns:wpg="http://schemas.microsoft.com/office/word/2010/wordprocessingGroup" xmlns:wpi="http://schemas.microsoft.com/office/word/2010/wordprocessingInk" xmlns:wne="http://schemas.microsoft.com/office/word/2006/wordml" xmlns:wps="http://schemas.microsoft.com/office/word/2010/wordprocessingShape" mc:Ignorable="w14 wp14">
-  <w:docDefaults>
-    <w:rPrDefault>
-      <w:rPr>
-        <w:rFonts w:ascii="맑은 고딕" w:eastAsia="맑은 고딕" w:hAnsi="맑은 고딕" w:cs="Times New Roman"/>
-        <w:lang w:val="en-US" w:eastAsia="ko-KR" w:bidi="ar-SA"/>
-      </w:rPr>
-    </w:rPrDefault>
-    <w:pPrDefault/>
-  </w:docDefaults>
-  <w:latentStyles w:defLockedState="0" w:defUIPriority="99" w:defSemiHidden="1" w:defUnhideWhenUsed="1" w:defQFormat="0" w:count="267">
-    <w:lsdException w:name="Normal" w:semiHidden="0" w:uiPriority="0" w:unhideWhenUsed="0" w:qFormat="1"/>
-    <w:lsdException w:name="heading 1" w:semiHidden="0" w:uiPriority="9" w:unhideWhenUsed="0" w:qFormat="1"/>
-    <w:lsdException w:name="heading 2" w:uiPriority="9" w:qFormat="1"/>
-    <w:lsdException w:name="heading 3" w:uiPriority="9" w:qFormat="1"/>
-    <w:lsdException w:name="heading 4" w:uiPriority="9" w:qFormat="1"/>
-    <w:lsdException w:name="heading 5" w:uiPriority="9" w:qFormat="1"/>
-    <w:lsdException w:name="heading 6" w:uiPriority="9" w:qFormat="1"/>
-    <w:lsdException w:name="heading 7" w:uiPriority="9" w:qFormat="1"/>
-    <w:lsdException w:name="heading 8" w:uiPriority="9" w:qFormat="1"/>
-    <w:lsdException w:name="heading 9" w:uiPriority="9" w:qFormat="1"/>
-    <w:lsdException w:name="toc 1" w:uiPriority="39" w:qFormat="1"/>
-    <w:lsdException w:name="toc 2" w:uiPriority="39" w:qFormat="1"/>
-    <w:lsdException w:name="toc 3" w:uiPriority="39" w:qFormat="1"/>
-    <w:lsdException w:name="toc 4" w:uiPriority="39"/>
-    <w:lsdException w:name="toc 5" w:uiPriority="39"/>
-    <w:lsdException w:name="toc 6" w:uiPriority="39"/>
-    <w:lsdException w:name="toc 7" w:uiPriority="39"/>
-    <w:lsdException w:name="toc 8" w:uiPriority="39"/>
-    <w:lsdException w:name="toc 9" w:uiPriority="39"/>
-    <w:lsdException w:name="caption" w:uiPriority="35" w:qFormat="1"/>
-    <w:lsdException w:name="Title" w:semiHidden="0" w:uiPriority="10" w:unhideWhenUsed="0" w:qFormat="1"/>
-    <w:lsdException w:name="Default Paragraph Font" w:uiPriority="1"/>
-    <w:lsdException w:name="Subtitle" w:semiHidden="0" w:uiPriority="11" w:unhideWhenUsed="0" w:qFormat="1"/>
-    <w:lsdException w:name="Strong" w:semiHidden="0" w:uiPriority="22" w:unhideWhenUsed="0" w:qFormat="1"/>
-    <w:lsdException w:name="Emphasis" w:semiHidden="0" w:uiPriority="20" w:unhideWhenUsed="0" w:qFormat="1"/>
-    <w:lsdException w:name="Table Grid" w:semiHidden="0" w:uiPriority="59" w:unhideWhenUsed="0"/>
-    <w:lsdException w:name="Placeholder Text" w:unhideWhenUsed="0"/>
-    <w:lsdException w:name="No Spacing" w:semiHidden="0" w:uiPriority="1" w:unhideWhenUsed="0" w:qFormat="1"/>
-    <w:lsdException w:name="Light Shading" w:semiHidden="0" w:uiPriority="60" w:unhideWhenUsed="0"/>
-    <w:lsdException w:name="Light List" w:semiHidden="0" w:uiPriority="61" w:unhideWhenUsed="0"/>
-    <w:lsdException w:name="Light Grid" w:semiHidden="0" w:uiPriority="62" w:unhideWhenUsed="0"/>
-    <w:lsdException w:name="Medium Shading 1" w:semiHidden="0" w:uiPriority="63" w:unhideWhenUsed="0"/>
-    <w:lsdException w:name="Medium Shading 2" w:semiHidden="0" w:uiPriority="64" w:unhideWhenUsed="0"/>
-    <w:lsdException w:name="Medium List 1" w:semiHidden="0" w:uiPriority="65" w:unhideWhenUsed="0"/>
-    <w:lsdException w:name="Medium List 2" w:semiHidden="0" w:uiPriority="66" w:unhideWhenUsed="0"/>
-    <w:lsdException w:name="Medium Grid 1" w:semiHidden="0" w:uiPriority="67" w:unhideWhenUsed="0"/>
-    <w:lsdException w:name="Medium Grid 2" w:semiHidden="0" w:uiPriority="68" w:unhideWhenUsed="0"/>
-    <w:lsdException w:name="Medium Grid 3" w:semiHidden="0" w:uiPriority="69" w:unhideWhenUsed="0"/>
-    <w:lsdException w:name="Dark List" w:semiHidden="0" w:uiPriority="70" w:unhideWhenUsed="0"/>
-    <w:lsdException w:name="Colorful Shading" w:semiHidden="0" w:uiPriority="71" w:unhideWhenUsed="0"/>
-    <w:lsdException w:name="Colorful List" w:semiHidden="0" w:uiPriority="72" w:unhideWhenUsed="0"/>
-    <w:lsdException w:name="Colorful Grid" w:semiHidden="0" w:uiPriority="73" w:unhideWhenUsed="0"/>
-    <w:lsdException w:name="Light Shading Accent 1" w:semiHidden="0" w:uiPriority="60" w:unhideWhenUsed="0"/>
-    <w:lsdException w:name="Light List Accent 1" w:semiHidden="0" w:uiPriority="61" w:unhideWhenUsed="0"/>
-    <w:lsdException w:name="Light Grid Accent 1" w:semiHidden="0" w:uiPriority="62" w:unhideWhenUsed="0"/>
-    <w:lsdException w:name="Medium Shading 1 Accent 1" w:semiHidden="0" w:uiPriority="63" w:unhideWhenUsed="0"/>
-    <w:lsdException w:name="Medium Shading 2 Accent 1" w:semiHidden="0" w:uiPriority="64" w:unhideWhenUsed="0"/>
-    <w:lsdException w:name="Medium List 1 Accent 1" w:semiHidden="0" w:uiPriority="65" w:unhideWhenUsed="0"/>
-    <w:lsdException w:name="Revision" w:unhideWhenUsed="0"/>
-    <w:lsdException w:name="List Paragraph" w:semiHidden="0" w:uiPriority="34" w:unhideWhenUsed="0" w:qFormat="1"/>
-    <w:lsdException w:name="Quote" w:semiHidden="0" w:uiPriority="29" w:unhideWhenUsed="0" w:qFormat="1"/>
-    <w:lsdException w:name="Intense Quote" w:semiHidden="0" w:uiPriority="30" w:unhideWhenUsed="0" w:qFormat="1"/>
-    <w:lsdException w:name="Medium List 2 Accent 1" w:semiHidden="0" w:uiPriority="66" w:unhideWhenUsed="0"/>
-    <w:lsdException w:name="Medium Grid 1 Accent 1" w:semiHidden="0" w:uiPriority="67" w:unhideWhenUsed="0"/>
-    <w:lsdException w:name="Medium Grid 2 Accent 1" w:semiHidden="0" w:uiPriority="68" w:unhideWhenUsed="0"/>
-    <w:lsdException w:name="Medium Grid 3 Accent 1" w:semiHidden="0" w:uiPriority="69" w:unhideWhenUsed="0"/>
-    <w:lsdException w:name="Dark List Accent 1" w:semiHidden="0" w:uiPriority="70" w:unhideWhenUsed="0"/>
-    <w:lsdException w:name="Colorful Shading Accent 1" w:semiHidden="0" w:uiPriority="71" w:unhideWhenUsed="0"/>
-    <w:lsdException w:name="Colorful List Accent 1" w:semiHidden="0" w:uiPriority="72" w:unhideWhenUsed="0"/>
-    <w:lsdException w:name="Colorful Grid Accent 1" w:semiHidden="0" w:uiPriority="73" w:unhideWhenUsed="0"/>
-    <w:lsdException w:name="Light Shading Accent 2" w:semiHidden="0" w:uiPriority="60" w:unhideWhenUsed="0"/>
-    <w:lsdException w:name="Light List Accent 2" w:semiHidden="0" w:uiPriority="61" w:unhideWhenUsed="0"/>
-    <w:lsdException w:name="Light Grid Accent 2" w:semiHidden="0" w:uiPriority="62" w:unhideWhenUsed="0"/>
-    <w:lsdException w:name="Medium Shading 1 Accent 2" w:semiHidden="0" w:uiPriority="63" w:unhideWhenUsed="0"/>
-    <w:lsdException w:name="Medium Shading 2 Accent 2" w:semiHidden="0" w:uiPriority="64" w:unhideWhenUsed="0"/>
-    <w:lsdException w:name="Medium List 1 Accent 2" w:semiHidden="0" w:uiPriority="65" w:unhideWhenUsed="0"/>
-    <w:lsdException w:name="Medium List 2 Accent 2" w:semiHidden="0" w:uiPriority="66" w:unhideWhenUsed="0"/>
-    <w:lsdException w:name="Medium Grid 1 Accent 2" w:semiHidden="0" w:uiPriority="67" w:unhideWhenUsed="0"/>
-    <w:lsdException w:name="Medium Grid 2 Accent 2" w:semiHidden="0" w:uiPriority="68" w:unhideWhenUsed="0"/>
-    <w:lsdException w:name="Medium Grid 3 Accent 2" w:semiHidden="0" w:uiPriority="69" w:unhideWhenUsed="0"/>
-    <w:lsdException w:name="Dark List Accent 2" w:semiHidden="0" w:uiPriority="70" w:unhideWhenUsed="0"/>
-    <w:lsdException w:name="Colorful Shading Accent 2" w:semiHidden="0" w:uiPriority="71" w:unhideWhenUsed="0"/>
-    <w:lsdException w:name="Colorful List Accent 2" w:semiHidden="0" w:uiPriority="72" w:unhideWhenUsed="0"/>
-    <w:lsdException w:name="Colorful Grid Accent 2" w:semiHidden="0" w:uiPriority="73" w:unhideWhenUsed="0"/>
-    <w:lsdException w:name="Light Shading Accent 3" w:semiHidden="0" w:uiPriority="60" w:unhideWhenUsed="0"/>
-    <w:lsdException w:name="Light List Accent 3" w:semiHidden="0" w:uiPriority="61" w:unhideWhenUsed="0"/>
-    <w:lsdException w:name="Light Grid Accent 3" w:semiHidden="0" w:uiPriority="62" w:unhideWhenUsed="0"/>
-    <w:lsdException w:name="Medium Shading 1 Accent 3" w:semiHidden="0" w:uiPriority="63" w:unhideWhenUsed="0"/>
-    <w:lsdException w:name="Medium Shading 2 Accent 3" w:semiHidden="0" w:uiPriority="64" w:unhideWhenUsed="0"/>
-    <w:lsdException w:name="Medium List 1 Accent 3" w:semiHidden="0" w:uiPriority="65" w:unhideWhenUsed="0"/>
-    <w:lsdException w:name="Medium List 2 Accent 3" w:semiHidden="0" w:uiPriority="66" w:unhideWhenUsed="0"/>
-    <w:lsdException w:name="Medium Grid 1 Accent 3" w:semiHidden="0" w:uiPriority="67" w:unhideWhenUsed="0"/>
-    <w:lsdException w:name="Medium Grid 2 Accent 3" w:semiHidden="0" w:uiPriority="68" w:unhideWhenUsed="0"/>
-    <w:lsdException w:name="Medium Grid 3 Accent 3" w:semiHidden="0" w:uiPriority="69" w:unhideWhenUsed="0"/>
-    <w:lsdException w:name="Dark List Accent 3" w:semiHidden="0" w:uiPriority="70" w:unhideWhenUsed="0"/>
-    <w:lsdException w:name="Colorful Shading Accent 3" w:semiHidden="0" w:uiPriority="71" w:unhideWhenUsed="0"/>
-    <w:lsdException w:name="Colorful List Accent 3" w:semiHidden="0" w:uiPriority="72" w:unhideWhenUsed="0"/>
-    <w:lsdException w:name="Colorful Grid Accent 3" w:semiHidden="0" w:uiPriority="73" w:unhideWhenUsed="0"/>
-    <w:lsdException w:name="Light Shading Accent 4" w:semiHidden="0" w:uiPriority="60" w:unhideWhenUsed="0"/>
-    <w:lsdException w:name="Light List Accent 4" w:semiHidden="0" w:uiPriority="61" w:unhideWhenUsed="0"/>
-    <w:lsdException w:name="Light Grid Accent 4" w:semiHidden="0" w:uiPriority="62" w:unhideWhenUsed="0"/>
-    <w:lsdException w:name="Medium Shading 1 Accent 4" w:semiHidden="0" w:uiPriority="63" w:unhideWhenUsed="0"/>
-    <w:lsdException w:name="Medium Shading 2 Accent 4" w:semiHidden="0" w:uiPriority="64" w:unhideWhenUsed="0"/>
-    <w:lsdException w:name="Medium List 1 Accent 4" w:semiHidden="0" w:uiPriority="65" w:unhideWhenUsed="0"/>
-    <w:lsdException w:name="Medium List 2 Accent 4" w:semiHidden="0" w:uiPriority="66" w:unhideWhenUsed="0"/>
-    <w:lsdException w:name="Medium Grid 1 Accent 4" w:semiHidden="0" w:uiPriority="67" w:unhideWhenUsed="0"/>
-    <w:lsdException w:name="Medium Grid 2 Accent 4" w:semiHidden="0" w:uiPriority="68" w:unhideWhenUsed="0"/>
-    <w:lsdException w:name="Medium Grid 3 Accent 4" w:semiHidden="0" w:uiPriority="69" w:unhideWhenUsed="0"/>
-    <w:lsdException w:name="Dark List Accent 4" w:semiHidden="0" w:uiPriority="70" w:unhideWhenUsed="0"/>
-    <w:lsdException w:name="Colorful Shading Accent 4" w:semiHidden="0" w:uiPriority="71" w:unhideWhenUsed="0"/>
-    <w:lsdException w:name="Colorful List Accent 4" w:semiHidden="0" w:uiPriority="72" w:unhideWhenUsed="0"/>
-    <w:lsdException w:name="Colorful Grid Accent 4" w:semiHidden="0" w:uiPriority="73" w:unhideWhenUsed="0"/>
-    <w:lsdException w:name="Light Shading Accent 5" w:semiHidden="0" w:uiPriority="60" w:unhideWhenUsed="0"/>
-    <w:lsdException w:name="Light List Accent 5" w:semiHidden="0" w:uiPriority="61" w:unhideWhenUsed="0"/>
-    <w:lsdException w:name="Light Grid Accent 5" w:semiHidden="0" w:uiPriority="62" w:unhideWhenUsed="0"/>
-    <w:lsdException w:name="Medium Shading 1 Accent 5" w:semiHidden="0" w:uiPriority="63" w:unhideWhenUsed="0"/>
-    <w:lsdException w:name="Medium Shading 2 Accent 5" w:semiHidden="0" w:uiPriority="64" w:unhideWhenUsed="0"/>
-    <w:lsdException w:name="Medium List 1 Accent 5" w:semiHidden="0" w:uiPriority="65" w:unhideWhenUsed="0"/>
-    <w:lsdException w:name="Medium List 2 Accent 5" w:semiHidden="0" w:uiPriority="66" w:unhideWhenUsed="0"/>
-    <w:lsdException w:name="Medium Grid 1 Accent 5" w:semiHidden="0" w:uiPriority="67" w:unhideWhenUsed="0"/>
-    <w:lsdException w:name="Medium Grid 2 Accent 5" w:semiHidden="0" w:uiPriority="68" w:unhideWhenUsed="0"/>
-    <w:lsdException w:name="Medium Grid 3 Accent 5" w:semiHidden="0" w:uiPriority="69" w:unhideWhenUsed="0"/>
-    <w:lsdException w:name="Dark List Accent 5" w:semiHidden="0" w:uiPriority="70" w:unhideWhenUsed="0"/>
-    <w:lsdException w:name="Colorful Shading Accent 5" w:semiHidden="0" w:uiPriority="71" w:unhideWhenUsed="0"/>
-    <w:lsdException w:name="Colorful List Accent 5" w:semiHidden="0" w:uiPriority="72" w:unhideWhenUsed="0"/>
-    <w:lsdException w:name="Colorful Grid Accent 5" w:semiHidden="0" w:uiPriority="73" w:unhideWhenUsed="0"/>
-    <w:lsdException w:name="Light Shading Accent 6" w:semiHidden="0" w:uiPriority="60" w:unhideWhenUsed="0"/>
-    <w:lsdException w:name="Light List Accent 6" w:semiHidden="0" w:uiPriority="61" w:unhideWhenUsed="0"/>
-    <w:lsdException w:name="Light Grid Accent 6" w:semiHidden="0" w:uiPriority="62" w:unhideWhenUsed="0"/>
-    <w:lsdException w:name="Medium Shading 1 Accent 6" w:semiHidden="0" w:uiPriority="63" w:unhideWhenUsed="0"/>
-    <w:lsdException w:name="Medium Shading 2 Accent 6" w:semiHidden="0" w:uiPriority="64" w:unhideWhenUsed="0"/>
-    <w:lsdException w:name="Medium List 1 Accent 6" w:semiHidden="0" w:uiPriority="65" w:unhideWhenUsed="0"/>
-    <w:lsdException w:name="Medium List 2 Accent 6" w:semiHidden="0" w:uiPriority="66" w:unhideWhenUsed="0"/>
-    <w:lsdException w:name="Medium Grid 1 Accent 6" w:semiHidden="0" w:uiPriority="67" w:unhideWhenUsed="0"/>
-    <w:lsdException w:name="Medium Grid 2 Accent 6" w:semiHidden="0" w:uiPriority="68" w:unhideWhenUsed="0"/>
-    <w:lsdException w:name="Medium Grid 3 Accent 6" w:semiHidden="0" w:uiPriority="69" w:unhideWhenUsed="0"/>
-    <w:lsdException w:name="Dark List Accent 6" w:semiHidden="0" w:uiPriority="70" w:unhideWhenUsed="0"/>
-    <w:lsdException w:name="Colorful Shading Accent 6" w:semiHidden="0" w:uiPriority="71" w:unhideWhenUsed="0"/>
-    <w:lsdException w:name="Colorful List Accent 6" w:semiHidden="0" w:uiPriority="72" w:unhideWhenUsed="0"/>
-    <w:lsdException w:name="Colorful Grid Accent 6" w:semiHidden="0" w:uiPriority="73" w:unhideWhenUsed="0"/>
-    <w:lsdException w:name="Subtle Emphasis" w:semiHidden="0" w:uiPriority="19" w:unhideWhenUsed="0" w:qFormat="1"/>
-    <w:lsdException w:name="Intense Emphasis" w:semiHidden="0" w:uiPriority="21" w:unhideWhenUsed="0" w:qFormat="1"/>
-    <w:lsdException w:name="Subtle Reference" w:semiHidden="0" w:uiPriority="31" w:unhideWhenUsed="0" w:qFormat="1"/>
-    <w:lsdException w:name="Intense Reference" w:semiHidden="0" w:uiPriority="32" w:unhideWhenUsed="0" w:qFormat="1"/>
-    <w:lsdException w:name="Book Title" w:semiHidden="0" w:uiPriority="33" w:unhideWhenUsed="0" w:qFormat="1"/>
-    <w:lsdException w:name="Bibliography" w:uiPriority="37"/>
-    <w:lsdException w:name="TOC Heading" w:uiPriority="39" w:qFormat="1"/>
-  </w:latentStyles>
-  <w:style w:type="paragraph" w:default="1" w:styleId="a">
-    <w:name w:val="Normal"/>
-    <w:qFormat/>
-    <w:rsid w:val="0066587F"/>
-    <w:pPr>
-      <w:widowControl w:val="0"/>
-      <w:wordWrap w:val="0"/>
-      <w:autoSpaceDE w:val="0"/>
-      <w:autoSpaceDN w:val="0"/>
-      <w:jc w:val="both"/>
-    </w:pPr>
-    <w:rPr>
-      <w:kern w:val="2"/>
-      <w:szCs w:val="22"/>
-    </w:rPr>
-  </w:style>
-  <w:style w:type="paragraph" w:styleId="1">
-    <w:name w:val="heading 1"/>
-    <w:basedOn w:val="a"/>
-    <w:next w:val="a"/>
-    <w:link w:val="1Char"/>
-    <w:uiPriority w:val="9"/>
-    <w:qFormat/>
-    <w:rsid w:val="001C7493"/>
-    <w:pPr>
-      <w:keepNext/>
-      <w:outlineLvl w:val="0"/>
-    </w:pPr>
-    <w:rPr>
-      <w:kern w:val="0"/>
-      <w:sz w:val="28"/>
-      <w:szCs w:val="28"/>
-      <w:lang w:val="x-none" w:eastAsia="x-none"/>
-    </w:rPr>
-  </w:style>
-  <w:style w:type="paragraph" w:styleId="2">
-    <w:name w:val="heading 2"/>
-    <w:basedOn w:val="a"/>
-    <w:next w:val="a"/>
-    <w:link w:val="2Char"/>
-    <w:uiPriority w:val="9"/>
-    <w:semiHidden/>
-    <w:unhideWhenUsed/>
-    <w:qFormat/>
-    <w:rsid w:val="00B81204"/>
-    <w:pPr>
-      <w:keepNext/>
-      <w:outlineLvl w:val="1"/>
-    </w:pPr>
-    <w:rPr>
-      <w:kern w:val="0"/>
-      <w:szCs w:val="20"/>
-      <w:lang w:val="x-none" w:eastAsia="x-none"/>
-    </w:rPr>
-  </w:style>
-  <w:style w:type="character" w:default="1" w:styleId="a0">
-    <w:name w:val="Default Paragraph Font"/>
-    <w:uiPriority w:val="1"/>
-    <w:semiHidden/>
-    <w:unhideWhenUsed/>
-  </w:style>
-  <w:style w:type="table" w:default="1" w:styleId="a1">
-    <w:name w:val="Normal Table"/>
-    <w:uiPriority w:val="99"/>
-    <w:semiHidden/>
-    <w:unhideWhenUsed/>
-    <w:tblPr>
-      <w:tblInd w:w="0" w:type="dxa"/>
-      <w:tblCellMar>
-        <w:top w:w="0" w:type="dxa"/>
-        <w:left w:w="108" w:type="dxa"/>
-        <w:bottom w:w="0" w:type="dxa"/>
-        <w:right w:w="108" w:type="dxa"/>
-      </w:tblCellMar>
-    </w:tblPr>
-  </w:style>
-  <w:style w:type="numbering" w:default="1" w:styleId="a2">
-    <w:name w:val="No List"/>
-    <w:uiPriority w:val="99"/>
-    <w:semiHidden/>
-    <w:unhideWhenUsed/>
-  </w:style>
-  <w:style w:type="character" w:styleId="a3">
-    <w:name w:val="Hyperlink"/>
-    <w:uiPriority w:val="99"/>
-    <w:unhideWhenUsed/>
-    <w:rsid w:val="002A673E"/>
-    <w:rPr>
-      <w:color w:val="0000FF"/>
-      <w:u w:val="single"/>
-    </w:rPr>
-  </w:style>
-  <w:style w:type="paragraph" w:styleId="a4">
-    <w:name w:val="header"/>
-    <w:basedOn w:val="a"/>
-    <w:link w:val="Char"/>
-    <w:uiPriority w:val="99"/>
-    <w:unhideWhenUsed/>
-    <w:rsid w:val="00B84F81"/>
-    <w:pPr>
-      <w:tabs>
-        <w:tab w:val="center" w:pos="4513"/>
-        <w:tab w:val="right" w:pos="9026"/>
-      </w:tabs>
-      <w:snapToGrid w:val="0"/>
-    </w:pPr>
-  </w:style>
-  <w:style w:type="character" w:customStyle="1" w:styleId="Char">
-    <w:name w:val="머리글 Char"/>
-    <w:basedOn w:val="a0"/>
-    <w:link w:val="a4"/>
-    <w:uiPriority w:val="99"/>
-    <w:rsid w:val="00B84F81"/>
-  </w:style>
-  <w:style w:type="paragraph" w:styleId="a5">
-    <w:name w:val="footer"/>
-    <w:basedOn w:val="a"/>
-    <w:link w:val="Char0"/>
-    <w:uiPriority w:val="99"/>
-    <w:unhideWhenUsed/>
-    <w:rsid w:val="00B84F81"/>
-    <w:pPr>
-      <w:tabs>
-        <w:tab w:val="center" w:pos="4513"/>
-        <w:tab w:val="right" w:pos="9026"/>
-      </w:tabs>
-      <w:snapToGrid w:val="0"/>
-    </w:pPr>
-  </w:style>
-  <w:style w:type="character" w:customStyle="1" w:styleId="Char0">
-    <w:name w:val="바닥글 Char"/>
-    <w:basedOn w:val="a0"/>
-    <w:link w:val="a5"/>
-    <w:uiPriority w:val="99"/>
-    <w:rsid w:val="00B84F81"/>
-  </w:style>
-  <w:style w:type="paragraph" w:styleId="a6">
-    <w:name w:val="Title"/>
-    <w:basedOn w:val="a"/>
-    <w:next w:val="a"/>
-    <w:link w:val="Char1"/>
-    <w:uiPriority w:val="10"/>
-    <w:qFormat/>
-    <w:rsid w:val="00B84F81"/>
-    <w:pPr>
-      <w:spacing w:before="240" w:after="120"/>
-      <w:jc w:val="center"/>
-      <w:outlineLvl w:val="0"/>
-    </w:pPr>
-    <w:rPr>
-      <w:b/>
-      <w:bCs/>
-      <w:kern w:val="0"/>
-      <w:sz w:val="32"/>
-      <w:szCs w:val="32"/>
-      <w:lang w:val="x-none" w:eastAsia="x-none"/>
-    </w:rPr>
-  </w:style>
-  <w:style w:type="character" w:customStyle="1" w:styleId="Char1">
-    <w:name w:val="제목 Char"/>
-    <w:link w:val="a6"/>
-    <w:uiPriority w:val="10"/>
-    <w:rsid w:val="00B84F81"/>
-    <w:rPr>
-      <w:rFonts w:ascii="맑은 고딕" w:eastAsia="맑은 고딕" w:hAnsi="맑은 고딕" w:cs="Times New Roman"/>
-      <w:b/>
-      <w:bCs/>
-      <w:sz w:val="32"/>
-      <w:szCs w:val="32"/>
-    </w:rPr>
-  </w:style>
-  <w:style w:type="table" w:styleId="a7">
-    <w:name w:val="Table Grid"/>
-    <w:basedOn w:val="a1"/>
-    <w:uiPriority w:val="59"/>
-    <w:rsid w:val="00B84F81"/>
-    <w:tblPr>
-      <w:tblInd w:w="0" w:type="dxa"/>
-      <w:tblBorders>
-        <w:top w:val="single" w:sz="4" w:space="0" w:color="auto"/>
-        <w:left w:val="single" w:sz="4" w:space="0" w:color="auto"/>
-        <w:bottom w:val="single" w:sz="4" w:space="0" w:color="auto"/>
-        <w:right w:val="single" w:sz="4" w:space="0" w:color="auto"/>
-        <w:insideH w:val="single" w:sz="4" w:space="0" w:color="auto"/>
-        <w:insideV w:val="single" w:sz="4" w:space="0" w:color="auto"/>
-      </w:tblBorders>
-      <w:tblCellMar>
-        <w:top w:w="0" w:type="dxa"/>
-        <w:left w:w="108" w:type="dxa"/>
-        <w:bottom w:w="0" w:type="dxa"/>
-        <w:right w:w="108" w:type="dxa"/>
-      </w:tblCellMar>
     </w:tblPr>
   </w:style>
   <w:style w:type="paragraph" w:styleId="a8">
@@ -15393,7 +14404,7 @@
 </file>
 
 <file path=customXml/itemProps1.xml><?xml version="1.0" encoding="utf-8"?>
-<ds:datastoreItem xmlns:ds="http://schemas.openxmlformats.org/officeDocument/2006/customXml" ds:itemID="{CF05112F-DE0C-4882-B7C9-6B84C0F2CFF8}">
+<ds:datastoreItem xmlns:ds="http://schemas.openxmlformats.org/officeDocument/2006/customXml" ds:itemID="{962DC101-7FF1-414F-A0FA-054493484E2C}">
   <ds:schemaRefs>
     <ds:schemaRef ds:uri="http://schemas.openxmlformats.org/officeDocument/2006/bibliography"/>
   </ds:schemaRefs>

</xml_diff>